<commit_message>
Adicição do topico 4.2 no Documento de Gerenciamento
</commit_message>
<xml_diff>
--- a/Gerenciamento de Requisitos.docx
+++ b/Gerenciamento de Requisitos.docx
@@ -1,6 +1,6 @@
 
 <file path=word/document.xml><?xml version="1.0" encoding="utf-8"?>
-<w:document xmlns:wpc="http://schemas.microsoft.com/office/word/2010/wordprocessingCanvas" xmlns:mc="http://schemas.openxmlformats.org/markup-compatibility/2006" xmlns:o="urn:schemas-microsoft-com:office:office" xmlns:r="http://schemas.openxmlformats.org/officeDocument/2006/relationships" xmlns:m="http://schemas.openxmlformats.org/officeDocument/2006/math" xmlns:v="urn:schemas-microsoft-com:vml" xmlns:wp14="http://schemas.microsoft.com/office/word/2010/wordprocessingDrawing" xmlns:wp="http://schemas.openxmlformats.org/drawingml/2006/wordprocessingDrawing" xmlns:w10="urn:schemas-microsoft-com:office:word" xmlns:w="http://schemas.openxmlformats.org/wordprocessingml/2006/main" xmlns:w14="http://schemas.microsoft.com/office/word/2010/wordml" xmlns:wpg="http://schemas.microsoft.com/office/word/2010/wordprocessingGroup" xmlns:wpi="http://schemas.microsoft.com/office/word/2010/wordprocessingInk" xmlns:wne="http://schemas.microsoft.com/office/word/2006/wordml" xmlns:wps="http://schemas.microsoft.com/office/word/2010/wordprocessingShape" mc:Ignorable="w14 wp14">
+<w:document xmlns:wpc="http://schemas.microsoft.com/office/word/2010/wordprocessingCanvas" xmlns:cx="http://schemas.microsoft.com/office/drawing/2014/chartex" xmlns:cx1="http://schemas.microsoft.com/office/drawing/2015/9/8/chartex" xmlns:cx2="http://schemas.microsoft.com/office/drawing/2015/10/21/chartex" xmlns:cx3="http://schemas.microsoft.com/office/drawing/2016/5/9/chartex" xmlns:cx4="http://schemas.microsoft.com/office/drawing/2016/5/10/chartex" xmlns:cx5="http://schemas.microsoft.com/office/drawing/2016/5/11/chartex" xmlns:cx6="http://schemas.microsoft.com/office/drawing/2016/5/12/chartex" xmlns:cx7="http://schemas.microsoft.com/office/drawing/2016/5/13/chartex" xmlns:cx8="http://schemas.microsoft.com/office/drawing/2016/5/14/chartex" xmlns:mc="http://schemas.openxmlformats.org/markup-compatibility/2006" xmlns:aink="http://schemas.microsoft.com/office/drawing/2016/ink" xmlns:am3d="http://schemas.microsoft.com/office/drawing/2017/model3d" xmlns:o="urn:schemas-microsoft-com:office:office" xmlns:r="http://schemas.openxmlformats.org/officeDocument/2006/relationships" xmlns:m="http://schemas.openxmlformats.org/officeDocument/2006/math" xmlns:v="urn:schemas-microsoft-com:vml" xmlns:wp14="http://schemas.microsoft.com/office/word/2010/wordprocessingDrawing" xmlns:wp="http://schemas.openxmlformats.org/drawingml/2006/wordprocessingDrawing" xmlns:w10="urn:schemas-microsoft-com:office:word" xmlns:w="http://schemas.openxmlformats.org/wordprocessingml/2006/main" xmlns:w14="http://schemas.microsoft.com/office/word/2010/wordml" xmlns:w15="http://schemas.microsoft.com/office/word/2012/wordml" xmlns:w16cex="http://schemas.microsoft.com/office/word/2018/wordml/cex" xmlns:w16cid="http://schemas.microsoft.com/office/word/2016/wordml/cid" xmlns:w16="http://schemas.microsoft.com/office/word/2018/wordml" xmlns:w16se="http://schemas.microsoft.com/office/word/2015/wordml/symex" xmlns:wpg="http://schemas.microsoft.com/office/word/2010/wordprocessingGroup" xmlns:wpi="http://schemas.microsoft.com/office/word/2010/wordprocessingInk" xmlns:wne="http://schemas.microsoft.com/office/word/2006/wordml" xmlns:wps="http://schemas.microsoft.com/office/word/2010/wordprocessingShape" mc:Ignorable="w14 w15 w16se w16cid w16 w16cex wp14">
   <w:body>
     <w:p>
       <w:pPr>
@@ -45,7 +45,6 @@
           <w:szCs w:val="28"/>
         </w:rPr>
       </w:pPr>
-      <w:proofErr w:type="gramStart"/>
       <w:r>
         <w:rPr>
           <w:rFonts w:ascii="Times New Roman" w:eastAsia="Times New Roman" w:hAnsi="Times New Roman" w:cs="Times New Roman"/>
@@ -53,22 +52,24 @@
           <w:sz w:val="28"/>
           <w:szCs w:val="28"/>
         </w:rPr>
-        <w:t>4.1 Descrição</w:t>
-      </w:r>
-      <w:proofErr w:type="gramEnd"/>
-      <w:r>
+        <w:t>4.1 Descrição do Processo de Gestão</w:t>
+      </w:r>
+    </w:p>
+    <w:p>
+      <w:pPr>
+        <w:spacing w:line="360" w:lineRule="auto"/>
+        <w:jc w:val="both"/>
         <w:rPr>
           <w:rFonts w:ascii="Times New Roman" w:eastAsia="Times New Roman" w:hAnsi="Times New Roman" w:cs="Times New Roman"/>
           <w:b/>
           <w:sz w:val="28"/>
           <w:szCs w:val="28"/>
         </w:rPr>
-        <w:t xml:space="preserve"> do Processo de Gestão</w:t>
-      </w:r>
-    </w:p>
-    <w:p>
-      <w:pPr>
-        <w:spacing w:line="360" w:lineRule="auto"/>
+      </w:pPr>
+    </w:p>
+    <w:p>
+      <w:pPr>
+        <w:spacing w:after="240" w:line="360" w:lineRule="auto"/>
         <w:jc w:val="both"/>
         <w:rPr>
           <w:rFonts w:ascii="Times New Roman" w:eastAsia="Times New Roman" w:hAnsi="Times New Roman" w:cs="Times New Roman"/>
@@ -77,18 +78,6 @@
           <w:szCs w:val="28"/>
         </w:rPr>
       </w:pPr>
-    </w:p>
-    <w:p>
-      <w:pPr>
-        <w:spacing w:after="240" w:line="360" w:lineRule="auto"/>
-        <w:jc w:val="both"/>
-        <w:rPr>
-          <w:rFonts w:ascii="Times New Roman" w:eastAsia="Times New Roman" w:hAnsi="Times New Roman" w:cs="Times New Roman"/>
-          <w:b/>
-          <w:sz w:val="28"/>
-          <w:szCs w:val="28"/>
-        </w:rPr>
-      </w:pPr>
       <w:r>
         <w:rPr>
           <w:rFonts w:ascii="Times New Roman" w:eastAsia="Times New Roman" w:hAnsi="Times New Roman" w:cs="Times New Roman"/>
@@ -120,25 +109,7 @@
           <w:szCs w:val="24"/>
         </w:rPr>
         <w:br/>
-        <w:t xml:space="preserve">Ao se detectar a necessidade de realização de uma mudança, o requerente deverá preencher um formulário de solicitação de alterações com as informações referentes </w:t>
-      </w:r>
-      <w:proofErr w:type="gramStart"/>
-      <w:r>
-        <w:rPr>
-          <w:rFonts w:ascii="Times New Roman" w:eastAsia="Times New Roman" w:hAnsi="Times New Roman" w:cs="Times New Roman"/>
-          <w:sz w:val="24"/>
-          <w:szCs w:val="24"/>
-        </w:rPr>
-        <w:t>a</w:t>
-      </w:r>
-      <w:proofErr w:type="gramEnd"/>
-      <w:r>
-        <w:rPr>
-          <w:rFonts w:ascii="Times New Roman" w:eastAsia="Times New Roman" w:hAnsi="Times New Roman" w:cs="Times New Roman"/>
-          <w:sz w:val="24"/>
-          <w:szCs w:val="24"/>
-        </w:rPr>
-        <w:t xml:space="preserve"> mesma, como a data, o motivo da alteração, as seções alteradas e o detalhamento especifico das alterações. A equipe de controle de mudanças então irá realizar a análise da solicitação, podendo essa ser negada ou aprovada, e no caso de aprovação esse formulário será encaminhado, acrescido das considerações necessárias, ao time de desenvolvimento. Após o desenvolvimento da alteração, a mesma é avaliada pelo nosso controle de qualidade, caso negado retorna ao controle de mudanças, caso aprovada avança para a próxima etapa. Nesta ultima etapa a mudança então é analisada em conjunto com a gestão para garantir a sua integração harmoniosa ao projeto final. A equipe encarregada de realizar o controle de mudanças consiste no time de programadores, para o desenvolvimento da mesma, nos analistas e testadores, para garantir a qualidade do produto e, por fim, os gerentes do projeto que irão certificar a integridade do trabalho.</w:t>
+        <w:t>Ao se detectar a necessidade de realização de uma mudança, o requerente deverá preencher um formulário de solicitação de alterações com as informações referentes a mesma, como a data, o motivo da alteração, as seções alteradas e o detalhamento especifico das alterações. A equipe de controle de mudanças então irá realizar a análise da solicitação, podendo essa ser negada ou aprovada, e no caso de aprovação esse formulário será encaminhado, acrescido das considerações necessárias, ao time de desenvolvimento. Após o desenvolvimento da alteração, a mesma é avaliada pelo nosso controle de qualidade, caso negado retorna ao controle de mudanças, caso aprovada avança para a próxima etapa. Nesta ultima etapa a mudança então é analisada em conjunto com a gestão para garantir a sua integração harmoniosa ao projeto final. A equipe encarregada de realizar o controle de mudanças consiste no time de programadores, para o desenvolvimento da mesma, nos analistas e testadores, para garantir a qualidade do produto e, por fim, os gerentes do projeto que irão certificar a integridade do trabalho.</w:t>
       </w:r>
     </w:p>
     <w:p>
@@ -162,7 +133,7 @@
         </w:rPr>
         <w:lastRenderedPageBreak/>
         <w:drawing>
-          <wp:inline distT="0" distB="0" distL="0" distR="0" wp14:anchorId="3D15E7A2" wp14:editId="0C6408D9">
+          <wp:inline distT="0" distB="0" distL="0" distR="0" wp14:anchorId="606EC2FC" wp14:editId="143B33A3">
             <wp:extent cx="4944165" cy="4563112"/>
             <wp:effectExtent l="0" t="0" r="8890" b="8890"/>
             <wp:docPr id="15" name="Imagem 15"/>
@@ -177,7 +148,7 @@
                     <pic:cNvPicPr/>
                   </pic:nvPicPr>
                   <pic:blipFill>
-                    <a:blip r:embed="rId6"/>
+                    <a:blip r:embed="rId5"/>
                     <a:stretch>
                       <a:fillRect/>
                     </a:stretch>
@@ -1259,6 +1230,314 @@
         <w:jc w:val="both"/>
         <w:rPr>
           <w:rFonts w:ascii="Times New Roman" w:eastAsia="Times New Roman" w:hAnsi="Times New Roman" w:cs="Times New Roman"/>
+          <w:sz w:val="24"/>
+          <w:szCs w:val="24"/>
+        </w:rPr>
+      </w:pPr>
+      <w:r>
+        <w:rPr>
+          <w:rFonts w:ascii="Times New Roman" w:eastAsia="Times New Roman" w:hAnsi="Times New Roman" w:cs="Times New Roman"/>
+          <w:sz w:val="24"/>
+          <w:szCs w:val="24"/>
+        </w:rPr>
+        <w:t xml:space="preserve">Para controle de alteração e mudança será utilizado a ferramenta de controle de versão GitHub, que é uma ferramenta </w:t>
+      </w:r>
+      <w:r>
+        <w:rPr>
+          <w:rFonts w:ascii="Times New Roman" w:hAnsi="Times New Roman" w:cs="Times New Roman"/>
+          <w:sz w:val="24"/>
+          <w:szCs w:val="24"/>
+          <w:shd w:val="clear" w:color="auto" w:fill="FFFFFF"/>
+        </w:rPr>
+        <w:t>é um sistema de gerenciamento de projetos e versões de códigos</w:t>
+      </w:r>
+      <w:r>
+        <w:rPr>
+          <w:rFonts w:ascii="Times New Roman" w:eastAsia="Times New Roman" w:hAnsi="Times New Roman" w:cs="Times New Roman"/>
+          <w:sz w:val="24"/>
+          <w:szCs w:val="24"/>
+        </w:rPr>
+        <w:t>, com ela podemos controlar as versões dos sistemas com maior facilidade. Essa ferramenta nos dará a possibilidade de controlar o que entra no projeto e facilidade na alteração de algum modulo caso seja necessário e sempre que é alterado algo no projeto ele cria uma versão do projeto fazendo assim com que não seja perdida nenhuma informação.</w:t>
+      </w:r>
+    </w:p>
+    <w:p>
+      <w:pPr>
+        <w:spacing w:line="360" w:lineRule="auto"/>
+        <w:jc w:val="both"/>
+        <w:rPr>
+          <w:rFonts w:ascii="Times New Roman" w:eastAsia="Times New Roman" w:hAnsi="Times New Roman" w:cs="Times New Roman"/>
+          <w:sz w:val="24"/>
+          <w:szCs w:val="24"/>
+        </w:rPr>
+      </w:pPr>
+      <w:r>
+        <w:rPr>
+          <w:rFonts w:ascii="Times New Roman" w:eastAsia="Times New Roman" w:hAnsi="Times New Roman" w:cs="Times New Roman"/>
+          <w:noProof/>
+          <w:sz w:val="24"/>
+          <w:szCs w:val="24"/>
+        </w:rPr>
+        <w:drawing>
+          <wp:inline distT="0" distB="0" distL="0" distR="0" wp14:anchorId="00A70D08" wp14:editId="23ABA6A7">
+            <wp:extent cx="5763260" cy="3648710"/>
+            <wp:effectExtent l="0" t="0" r="8890" b="8890"/>
+            <wp:docPr id="1" name="Imagem 1"/>
+            <wp:cNvGraphicFramePr>
+              <a:graphicFrameLocks xmlns:a="http://schemas.openxmlformats.org/drawingml/2006/main" noChangeAspect="1"/>
+            </wp:cNvGraphicFramePr>
+            <a:graphic xmlns:a="http://schemas.openxmlformats.org/drawingml/2006/main">
+              <a:graphicData uri="http://schemas.openxmlformats.org/drawingml/2006/picture">
+                <pic:pic xmlns:pic="http://schemas.openxmlformats.org/drawingml/2006/picture">
+                  <pic:nvPicPr>
+                    <pic:cNvPr id="1" name=""/>
+                    <pic:cNvPicPr/>
+                  </pic:nvPicPr>
+                  <pic:blipFill>
+                    <a:blip r:embed="rId6"/>
+                    <a:stretch>
+                      <a:fillRect/>
+                    </a:stretch>
+                  </pic:blipFill>
+                  <pic:spPr>
+                    <a:xfrm>
+                      <a:off x="0" y="0"/>
+                      <a:ext cx="5763260" cy="3648710"/>
+                    </a:xfrm>
+                    <a:prstGeom prst="rect">
+                      <a:avLst/>
+                    </a:prstGeom>
+                  </pic:spPr>
+                </pic:pic>
+              </a:graphicData>
+            </a:graphic>
+          </wp:inline>
+        </w:drawing>
+      </w:r>
+    </w:p>
+    <w:p>
+      <w:pPr>
+        <w:spacing w:line="360" w:lineRule="auto"/>
+        <w:jc w:val="both"/>
+        <w:rPr>
+          <w:rFonts w:ascii="Times New Roman" w:eastAsia="Times New Roman" w:hAnsi="Times New Roman" w:cs="Times New Roman"/>
+          <w:sz w:val="24"/>
+          <w:szCs w:val="24"/>
+        </w:rPr>
+      </w:pPr>
+    </w:p>
+    <w:p>
+      <w:pPr>
+        <w:spacing w:line="360" w:lineRule="auto"/>
+        <w:jc w:val="both"/>
+        <w:rPr>
+          <w:rFonts w:ascii="Times New Roman" w:eastAsia="Times New Roman" w:hAnsi="Times New Roman" w:cs="Times New Roman"/>
+          <w:sz w:val="24"/>
+          <w:szCs w:val="24"/>
+        </w:rPr>
+      </w:pPr>
+      <w:r>
+        <w:rPr>
+          <w:rFonts w:ascii="Times New Roman" w:eastAsia="Times New Roman" w:hAnsi="Times New Roman" w:cs="Times New Roman"/>
+          <w:sz w:val="24"/>
+          <w:szCs w:val="24"/>
+        </w:rPr>
+        <w:t>O GitHub usa um sistema de branch que é onde fica as versões, cada branch recebe um nome específico definido pela equipe de desenvolvimento, que deixa claro o que está em cada branch. Por padrão em muitos projetos é usado bastante as branchs Master/</w:t>
+      </w:r>
+      <w:r>
+        <w:rPr>
+          <w:rFonts w:ascii="Times New Roman" w:eastAsia="Times New Roman" w:hAnsi="Times New Roman" w:cs="Times New Roman"/>
+          <w:sz w:val="24"/>
+          <w:szCs w:val="24"/>
+        </w:rPr>
+        <w:t xml:space="preserve">Productions, </w:t>
+      </w:r>
+      <w:proofErr w:type="spellStart"/>
+      <w:r>
+        <w:rPr>
+          <w:rFonts w:ascii="Times New Roman" w:eastAsia="Times New Roman" w:hAnsi="Times New Roman" w:cs="Times New Roman"/>
+          <w:sz w:val="24"/>
+          <w:szCs w:val="24"/>
+        </w:rPr>
+        <w:t>Develop</w:t>
+      </w:r>
+      <w:proofErr w:type="spellEnd"/>
+      <w:r>
+        <w:rPr>
+          <w:rFonts w:ascii="Times New Roman" w:eastAsia="Times New Roman" w:hAnsi="Times New Roman" w:cs="Times New Roman"/>
+          <w:sz w:val="24"/>
+          <w:szCs w:val="24"/>
+        </w:rPr>
+        <w:t xml:space="preserve"> e Homologação. Essas branch são as branchs principais de um projeto pois nelas estão os códigos principais e nela que se baseiam outra branch de desenvolvimento.</w:t>
+      </w:r>
+    </w:p>
+    <w:p>
+      <w:pPr>
+        <w:spacing w:line="360" w:lineRule="auto"/>
+        <w:jc w:val="both"/>
+        <w:rPr>
+          <w:rFonts w:ascii="Times New Roman" w:eastAsia="Times New Roman" w:hAnsi="Times New Roman" w:cs="Times New Roman"/>
+          <w:sz w:val="24"/>
+          <w:szCs w:val="24"/>
+        </w:rPr>
+      </w:pPr>
+      <w:r>
+        <w:rPr>
+          <w:rFonts w:ascii="Times New Roman" w:eastAsia="Times New Roman" w:hAnsi="Times New Roman" w:cs="Times New Roman"/>
+          <w:sz w:val="24"/>
+          <w:szCs w:val="24"/>
+        </w:rPr>
+        <w:lastRenderedPageBreak/>
+        <w:t xml:space="preserve">Além do mais o GitHub também conta com um sistema de </w:t>
+      </w:r>
+      <w:proofErr w:type="spellStart"/>
+      <w:r>
+        <w:rPr>
+          <w:rFonts w:ascii="Times New Roman" w:eastAsia="Times New Roman" w:hAnsi="Times New Roman" w:cs="Times New Roman"/>
+          <w:sz w:val="24"/>
+          <w:szCs w:val="24"/>
+        </w:rPr>
+        <w:t>pull</w:t>
+      </w:r>
+      <w:proofErr w:type="spellEnd"/>
+      <w:r>
+        <w:rPr>
+          <w:rFonts w:ascii="Times New Roman" w:eastAsia="Times New Roman" w:hAnsi="Times New Roman" w:cs="Times New Roman"/>
+          <w:sz w:val="24"/>
+          <w:szCs w:val="24"/>
+        </w:rPr>
+        <w:t xml:space="preserve"> </w:t>
+      </w:r>
+      <w:proofErr w:type="spellStart"/>
+      <w:r>
+        <w:rPr>
+          <w:rFonts w:ascii="Times New Roman" w:eastAsia="Times New Roman" w:hAnsi="Times New Roman" w:cs="Times New Roman"/>
+          <w:sz w:val="24"/>
+          <w:szCs w:val="24"/>
+        </w:rPr>
+        <w:t>request</w:t>
+      </w:r>
+      <w:proofErr w:type="spellEnd"/>
+      <w:r>
+        <w:rPr>
+          <w:rFonts w:ascii="Times New Roman" w:eastAsia="Times New Roman" w:hAnsi="Times New Roman" w:cs="Times New Roman"/>
+          <w:sz w:val="24"/>
+          <w:szCs w:val="24"/>
+        </w:rPr>
+        <w:t xml:space="preserve"> que é por onde as alterações passam por uma avaliação antes de serem inseridas no branch de destino.</w:t>
+      </w:r>
+      <w:r>
+        <w:rPr>
+          <w:rFonts w:ascii="Times New Roman" w:eastAsia="Times New Roman" w:hAnsi="Times New Roman" w:cs="Times New Roman"/>
+          <w:sz w:val="24"/>
+          <w:szCs w:val="24"/>
+        </w:rPr>
+        <w:br/>
+      </w:r>
+      <w:r>
+        <w:rPr>
+          <w:rFonts w:ascii="Times New Roman" w:eastAsia="Times New Roman" w:hAnsi="Times New Roman" w:cs="Times New Roman"/>
+          <w:noProof/>
+          <w:sz w:val="24"/>
+          <w:szCs w:val="24"/>
+        </w:rPr>
+        <w:drawing>
+          <wp:inline distT="0" distB="0" distL="0" distR="0" wp14:anchorId="0B2517BC" wp14:editId="290C35B7">
+            <wp:extent cx="5763260" cy="3627755"/>
+            <wp:effectExtent l="0" t="0" r="8890" b="0"/>
+            <wp:docPr id="2" name="Imagem 2"/>
+            <wp:cNvGraphicFramePr>
+              <a:graphicFrameLocks xmlns:a="http://schemas.openxmlformats.org/drawingml/2006/main" noChangeAspect="1"/>
+            </wp:cNvGraphicFramePr>
+            <a:graphic xmlns:a="http://schemas.openxmlformats.org/drawingml/2006/main">
+              <a:graphicData uri="http://schemas.openxmlformats.org/drawingml/2006/picture">
+                <pic:pic xmlns:pic="http://schemas.openxmlformats.org/drawingml/2006/picture">
+                  <pic:nvPicPr>
+                    <pic:cNvPr id="1" name=""/>
+                    <pic:cNvPicPr/>
+                  </pic:nvPicPr>
+                  <pic:blipFill>
+                    <a:blip r:embed="rId7"/>
+                    <a:stretch>
+                      <a:fillRect/>
+                    </a:stretch>
+                  </pic:blipFill>
+                  <pic:spPr>
+                    <a:xfrm>
+                      <a:off x="0" y="0"/>
+                      <a:ext cx="5763260" cy="3627755"/>
+                    </a:xfrm>
+                    <a:prstGeom prst="rect">
+                      <a:avLst/>
+                    </a:prstGeom>
+                  </pic:spPr>
+                </pic:pic>
+              </a:graphicData>
+            </a:graphic>
+          </wp:inline>
+        </w:drawing>
+      </w:r>
+    </w:p>
+    <w:p>
+      <w:pPr>
+        <w:spacing w:line="360" w:lineRule="auto"/>
+        <w:jc w:val="both"/>
+        <w:rPr>
+          <w:rFonts w:ascii="Times New Roman" w:eastAsia="Times New Roman" w:hAnsi="Times New Roman" w:cs="Times New Roman"/>
+          <w:sz w:val="24"/>
+          <w:szCs w:val="24"/>
+        </w:rPr>
+      </w:pPr>
+      <w:r>
+        <w:rPr>
+          <w:rFonts w:ascii="Times New Roman" w:eastAsia="Times New Roman" w:hAnsi="Times New Roman" w:cs="Times New Roman"/>
+          <w:sz w:val="24"/>
+          <w:szCs w:val="24"/>
+        </w:rPr>
+        <w:t xml:space="preserve">Após passar pelo processo de </w:t>
+      </w:r>
+      <w:proofErr w:type="spellStart"/>
+      <w:r>
+        <w:rPr>
+          <w:rFonts w:ascii="Times New Roman" w:eastAsia="Times New Roman" w:hAnsi="Times New Roman" w:cs="Times New Roman"/>
+          <w:sz w:val="24"/>
+          <w:szCs w:val="24"/>
+        </w:rPr>
+        <w:t>pull</w:t>
+      </w:r>
+      <w:proofErr w:type="spellEnd"/>
+      <w:r>
+        <w:rPr>
+          <w:rFonts w:ascii="Times New Roman" w:eastAsia="Times New Roman" w:hAnsi="Times New Roman" w:cs="Times New Roman"/>
+          <w:sz w:val="24"/>
+          <w:szCs w:val="24"/>
+        </w:rPr>
+        <w:t xml:space="preserve"> requeste as alterações são </w:t>
+      </w:r>
+      <w:proofErr w:type="spellStart"/>
+      <w:r>
+        <w:rPr>
+          <w:rFonts w:ascii="Times New Roman" w:eastAsia="Times New Roman" w:hAnsi="Times New Roman" w:cs="Times New Roman"/>
+          <w:sz w:val="24"/>
+          <w:szCs w:val="24"/>
+        </w:rPr>
+        <w:t>mergeadas</w:t>
+      </w:r>
+      <w:proofErr w:type="spellEnd"/>
+      <w:r>
+        <w:rPr>
+          <w:rFonts w:ascii="Times New Roman" w:eastAsia="Times New Roman" w:hAnsi="Times New Roman" w:cs="Times New Roman"/>
+          <w:sz w:val="24"/>
+          <w:szCs w:val="24"/>
+        </w:rPr>
+        <w:t xml:space="preserve"> com as da branch de destino caso não tenha nenhum conflito entre as branch e uma nova versão estará disponível na branch de destino.</w:t>
+      </w:r>
+    </w:p>
+    <w:p>
+      <w:pPr>
+        <w:spacing w:line="360" w:lineRule="auto"/>
+        <w:jc w:val="both"/>
+        <w:rPr>
+          <w:rFonts w:ascii="Times New Roman" w:eastAsia="Times New Roman" w:hAnsi="Times New Roman" w:cs="Times New Roman"/>
           <w:b/>
           <w:sz w:val="28"/>
           <w:szCs w:val="28"/>
@@ -1276,7 +1555,6 @@
           <w:szCs w:val="28"/>
         </w:rPr>
       </w:pPr>
-      <w:proofErr w:type="gramStart"/>
       <w:r>
         <w:rPr>
           <w:rFonts w:ascii="Times New Roman" w:eastAsia="Times New Roman" w:hAnsi="Times New Roman" w:cs="Times New Roman"/>
@@ -1284,17 +1562,7 @@
           <w:sz w:val="28"/>
           <w:szCs w:val="28"/>
         </w:rPr>
-        <w:t>4.3 Modelagem</w:t>
-      </w:r>
-      <w:proofErr w:type="gramEnd"/>
-      <w:r>
-        <w:rPr>
-          <w:rFonts w:ascii="Times New Roman" w:eastAsia="Times New Roman" w:hAnsi="Times New Roman" w:cs="Times New Roman"/>
-          <w:b/>
-          <w:sz w:val="28"/>
-          <w:szCs w:val="28"/>
-        </w:rPr>
-        <w:t xml:space="preserve"> de Interações</w:t>
+        <w:t>4.3 Modelagem de Interações</w:t>
       </w:r>
     </w:p>
     <w:p>
@@ -1317,7 +1585,7 @@
           <w:szCs w:val="28"/>
         </w:rPr>
         <w:drawing>
-          <wp:inline distT="0" distB="0" distL="0" distR="0" wp14:anchorId="77A2F72C" wp14:editId="41F15A3B">
+          <wp:inline distT="0" distB="0" distL="0" distR="0" wp14:anchorId="3E38B1E2" wp14:editId="200CF163">
             <wp:extent cx="5612130" cy="2846070"/>
             <wp:effectExtent l="0" t="0" r="7620" b="0"/>
             <wp:docPr id="16" name="Imagem 16"/>
@@ -1332,7 +1600,7 @@
                     <pic:cNvPicPr/>
                   </pic:nvPicPr>
                   <pic:blipFill>
-                    <a:blip r:embed="rId7"/>
+                    <a:blip r:embed="rId8"/>
                     <a:stretch>
                       <a:fillRect/>
                     </a:stretch>
@@ -1383,6 +1651,7 @@
           <w:sz w:val="28"/>
           <w:szCs w:val="28"/>
         </w:rPr>
+        <w:lastRenderedPageBreak/>
         <w:t>Verificação e Validação de Requisitos</w:t>
       </w:r>
     </w:p>
@@ -1409,7 +1678,6 @@
           <w:szCs w:val="28"/>
         </w:rPr>
       </w:pPr>
-      <w:proofErr w:type="gramStart"/>
       <w:r>
         <w:rPr>
           <w:rFonts w:ascii="Times New Roman" w:eastAsia="Times New Roman" w:hAnsi="Times New Roman" w:cs="Times New Roman"/>
@@ -1417,18 +1685,220 @@
           <w:sz w:val="28"/>
           <w:szCs w:val="28"/>
         </w:rPr>
-        <w:t>5.1 Descrição</w:t>
-      </w:r>
-      <w:proofErr w:type="gramEnd"/>
-      <w:r>
+        <w:t>5.1 Descrição do Processo de Verificação e Validação</w:t>
+      </w:r>
+    </w:p>
+    <w:p>
+      <w:pPr>
+        <w:jc w:val="both"/>
+        <w:rPr>
+          <w:rFonts w:ascii="Times New Roman" w:hAnsi="Times New Roman" w:cs="Times New Roman"/>
+          <w:sz w:val="24"/>
+          <w:szCs w:val="24"/>
+        </w:rPr>
+      </w:pPr>
+      <w:r>
+        <w:rPr>
+          <w:rFonts w:ascii="Times New Roman" w:hAnsi="Times New Roman" w:cs="Times New Roman"/>
+          <w:sz w:val="24"/>
+          <w:szCs w:val="24"/>
+        </w:rPr>
+        <w:t>O processo de verificação e validação de requisitos(V&amp;V), será aplicado utilizando das seguintes técnicas:</w:t>
+      </w:r>
+    </w:p>
+    <w:p>
+      <w:pPr>
+        <w:pStyle w:val="PargrafodaLista"/>
+        <w:numPr>
+          <w:ilvl w:val="0"/>
+          <w:numId w:val="5"/>
+        </w:numPr>
+        <w:jc w:val="both"/>
+        <w:rPr>
+          <w:rFonts w:ascii="Times New Roman" w:hAnsi="Times New Roman" w:cs="Times New Roman"/>
+          <w:sz w:val="24"/>
+          <w:szCs w:val="24"/>
+        </w:rPr>
+      </w:pPr>
+      <w:r>
+        <w:rPr>
+          <w:rFonts w:ascii="Times New Roman" w:hAnsi="Times New Roman" w:cs="Times New Roman"/>
+          <w:sz w:val="24"/>
+          <w:szCs w:val="24"/>
+        </w:rPr>
+        <w:t>Revisão e Inspeção de Requisitos: Uma equipe de revisores analisa sistematicamente a especificação produzida, realizando inspeções constates para remoção de defeitos, utilizando como principal método as revisões informais</w:t>
+      </w:r>
+      <w:r>
+        <w:rPr>
+          <w:rFonts w:ascii="Times New Roman" w:hAnsi="Times New Roman" w:cs="Times New Roman"/>
+          <w:sz w:val="24"/>
+          <w:szCs w:val="24"/>
+        </w:rPr>
+        <w:t xml:space="preserve"> e r</w:t>
+      </w:r>
+      <w:r>
+        <w:rPr>
+          <w:rFonts w:ascii="Times New Roman" w:hAnsi="Times New Roman" w:cs="Times New Roman"/>
+          <w:sz w:val="24"/>
+          <w:szCs w:val="24"/>
+        </w:rPr>
+        <w:t>euniões com a equipe (clientes, usuários e analistas), visando a fácil comunicação entre eles, tornando algo mais simples e de fácil compreensão.</w:t>
+      </w:r>
+    </w:p>
+    <w:p>
+      <w:pPr>
+        <w:pStyle w:val="PargrafodaLista"/>
+        <w:jc w:val="both"/>
+        <w:rPr>
+          <w:rFonts w:ascii="Times New Roman" w:hAnsi="Times New Roman" w:cs="Times New Roman"/>
+          <w:sz w:val="24"/>
+          <w:szCs w:val="24"/>
+        </w:rPr>
+      </w:pPr>
+      <w:r>
+        <w:rPr>
+          <w:rFonts w:ascii="Times New Roman" w:hAnsi="Times New Roman" w:cs="Times New Roman"/>
+          <w:sz w:val="24"/>
+          <w:szCs w:val="24"/>
+        </w:rPr>
+        <w:t>Realizam também o uso</w:t>
+      </w:r>
+      <w:r>
+        <w:rPr>
+          <w:rFonts w:ascii="Times New Roman" w:hAnsi="Times New Roman" w:cs="Times New Roman"/>
+          <w:sz w:val="24"/>
+          <w:szCs w:val="24"/>
+        </w:rPr>
+        <w:t xml:space="preserve"> de checklists para prosseguir com o desenvolvimento das correções e demais afazeres, seguidos de um follow-up frequente dos usuários.</w:t>
+      </w:r>
+    </w:p>
+    <w:p>
+      <w:pPr>
+        <w:pStyle w:val="PargrafodaLista"/>
+        <w:jc w:val="both"/>
+        <w:rPr>
+          <w:rFonts w:ascii="Times New Roman" w:hAnsi="Times New Roman" w:cs="Times New Roman"/>
+          <w:sz w:val="24"/>
+          <w:szCs w:val="24"/>
+        </w:rPr>
+      </w:pPr>
+    </w:p>
+    <w:p>
+      <w:pPr>
+        <w:pStyle w:val="PargrafodaLista"/>
+        <w:numPr>
+          <w:ilvl w:val="0"/>
+          <w:numId w:val="5"/>
+        </w:numPr>
+        <w:jc w:val="both"/>
+        <w:rPr>
+          <w:rFonts w:ascii="Times New Roman" w:hAnsi="Times New Roman" w:cs="Times New Roman"/>
+          <w:sz w:val="24"/>
+          <w:szCs w:val="24"/>
+        </w:rPr>
+      </w:pPr>
+      <w:r>
+        <w:rPr>
+          <w:rFonts w:ascii="Times New Roman" w:hAnsi="Times New Roman" w:cs="Times New Roman"/>
+          <w:sz w:val="24"/>
+          <w:szCs w:val="24"/>
+        </w:rPr>
+        <w:t xml:space="preserve">Prototipação: A equipe de Analistas segue com o </w:t>
+      </w:r>
+      <w:proofErr w:type="spellStart"/>
+      <w:r>
+        <w:rPr>
+          <w:rFonts w:ascii="Times New Roman" w:hAnsi="Times New Roman" w:cs="Times New Roman"/>
+          <w:sz w:val="24"/>
+          <w:szCs w:val="24"/>
+        </w:rPr>
+        <w:t>PencilProject</w:t>
+      </w:r>
+      <w:proofErr w:type="spellEnd"/>
+      <w:r>
+        <w:rPr>
+          <w:rFonts w:ascii="Times New Roman" w:hAnsi="Times New Roman" w:cs="Times New Roman"/>
+          <w:sz w:val="24"/>
+          <w:szCs w:val="24"/>
+        </w:rPr>
+        <w:t>, onde foi criado o primeiro protótipo base do software. Nas etapas seguintes será mantido o uso do mesmo para uma resposta rápida e barata aos feedbacks constates dos usuários, auxiliando também na detecção preventiva de futuros problemas devido a fácil compreensão.</w:t>
+      </w:r>
+    </w:p>
+    <w:p>
+      <w:pPr>
+        <w:pStyle w:val="PargrafodaLista"/>
+        <w:jc w:val="both"/>
+        <w:rPr>
+          <w:rFonts w:ascii="Times New Roman" w:hAnsi="Times New Roman" w:cs="Times New Roman"/>
+          <w:sz w:val="24"/>
+          <w:szCs w:val="24"/>
+        </w:rPr>
+      </w:pPr>
+    </w:p>
+    <w:p>
+      <w:pPr>
+        <w:pStyle w:val="PargrafodaLista"/>
+        <w:numPr>
+          <w:ilvl w:val="0"/>
+          <w:numId w:val="5"/>
+        </w:numPr>
+        <w:jc w:val="both"/>
+        <w:rPr>
+          <w:rFonts w:ascii="Times New Roman" w:hAnsi="Times New Roman" w:cs="Times New Roman"/>
+          <w:sz w:val="24"/>
+          <w:szCs w:val="24"/>
+        </w:rPr>
+      </w:pPr>
+      <w:r>
+        <w:rPr>
+          <w:rFonts w:ascii="Times New Roman" w:hAnsi="Times New Roman" w:cs="Times New Roman"/>
+          <w:sz w:val="24"/>
+          <w:szCs w:val="24"/>
+        </w:rPr>
+        <w:t xml:space="preserve">Geração de Casos de Teste: Baseando-se nos requisitos adquiridos desde o início do projeto, os testadores elaboram casos de teste a partir de cenários de casos de uso, utilizam da ferramenta </w:t>
+      </w:r>
+      <w:proofErr w:type="spellStart"/>
+      <w:r>
+        <w:rPr>
+          <w:rFonts w:ascii="Times New Roman" w:hAnsi="Times New Roman" w:cs="Times New Roman"/>
+          <w:sz w:val="24"/>
+          <w:szCs w:val="24"/>
+        </w:rPr>
+        <w:t>TestRail</w:t>
+      </w:r>
+      <w:proofErr w:type="spellEnd"/>
+      <w:r>
+        <w:rPr>
+          <w:rFonts w:ascii="Times New Roman" w:hAnsi="Times New Roman" w:cs="Times New Roman"/>
+          <w:sz w:val="24"/>
+          <w:szCs w:val="24"/>
+        </w:rPr>
+        <w:t xml:space="preserve"> que lhes permite executar testes, criar projetos e simular bugs, com foco no feedback se mantendo sempre atentos as novas atualizações de acordo com o avanço do restante da equipe e as necessidades dos usuários.</w:t>
+      </w:r>
+    </w:p>
+    <w:p>
+      <w:pPr>
+        <w:spacing w:line="360" w:lineRule="auto"/>
+        <w:jc w:val="both"/>
+        <w:rPr>
+          <w:rFonts w:ascii="Times New Roman" w:eastAsia="Times New Roman" w:hAnsi="Times New Roman" w:cs="Times New Roman"/>
+          <w:b/>
+          <w:sz w:val="24"/>
+          <w:szCs w:val="24"/>
+        </w:rPr>
+      </w:pPr>
+    </w:p>
+    <w:p>
+      <w:pPr>
+        <w:spacing w:line="360" w:lineRule="auto"/>
+        <w:jc w:val="both"/>
         <w:rPr>
           <w:rFonts w:ascii="Times New Roman" w:eastAsia="Times New Roman" w:hAnsi="Times New Roman" w:cs="Times New Roman"/>
           <w:b/>
           <w:sz w:val="28"/>
           <w:szCs w:val="28"/>
         </w:rPr>
-        <w:t xml:space="preserve"> do Processo de Verificação e Validação</w:t>
-      </w:r>
+      </w:pPr>
     </w:p>
     <w:p>
       <w:pPr>
@@ -1441,6 +1911,15 @@
           <w:szCs w:val="28"/>
         </w:rPr>
       </w:pPr>
+      <w:r>
+        <w:rPr>
+          <w:rFonts w:ascii="Times New Roman" w:eastAsia="Times New Roman" w:hAnsi="Times New Roman" w:cs="Times New Roman"/>
+          <w:b/>
+          <w:sz w:val="28"/>
+          <w:szCs w:val="28"/>
+        </w:rPr>
+        <w:t>5.2 Registro de Revisões</w:t>
+      </w:r>
     </w:p>
     <w:p>
       <w:pPr>
@@ -1453,17 +1932,18 @@
           <w:szCs w:val="28"/>
         </w:rPr>
       </w:pPr>
-      <w:proofErr w:type="gramStart"/>
-      <w:r>
+    </w:p>
+    <w:p>
+      <w:pPr>
+        <w:spacing w:line="360" w:lineRule="auto"/>
+        <w:jc w:val="both"/>
         <w:rPr>
           <w:rFonts w:ascii="Times New Roman" w:eastAsia="Times New Roman" w:hAnsi="Times New Roman" w:cs="Times New Roman"/>
           <w:b/>
           <w:sz w:val="28"/>
           <w:szCs w:val="28"/>
         </w:rPr>
-        <w:t>5.2 Registro</w:t>
-      </w:r>
-      <w:proofErr w:type="gramEnd"/>
+      </w:pPr>
       <w:r>
         <w:rPr>
           <w:rFonts w:ascii="Times New Roman" w:eastAsia="Times New Roman" w:hAnsi="Times New Roman" w:cs="Times New Roman"/>
@@ -1471,46 +1951,10 @@
           <w:sz w:val="28"/>
           <w:szCs w:val="28"/>
         </w:rPr>
-        <w:t xml:space="preserve"> de Revisões</w:t>
-      </w:r>
-    </w:p>
-    <w:p>
-      <w:pPr>
-        <w:spacing w:line="360" w:lineRule="auto"/>
-        <w:jc w:val="both"/>
-        <w:rPr>
-          <w:rFonts w:ascii="Times New Roman" w:eastAsia="Times New Roman" w:hAnsi="Times New Roman" w:cs="Times New Roman"/>
-          <w:b/>
-          <w:sz w:val="28"/>
-          <w:szCs w:val="28"/>
-        </w:rPr>
-      </w:pPr>
-    </w:p>
-    <w:p>
-      <w:pPr>
-        <w:spacing w:line="360" w:lineRule="auto"/>
-        <w:jc w:val="both"/>
-        <w:rPr>
-          <w:rFonts w:ascii="Times New Roman" w:eastAsia="Times New Roman" w:hAnsi="Times New Roman" w:cs="Times New Roman"/>
-          <w:b/>
-          <w:sz w:val="28"/>
-          <w:szCs w:val="28"/>
-        </w:rPr>
-      </w:pPr>
-      <w:r>
-        <w:rPr>
-          <w:rFonts w:ascii="Times New Roman" w:eastAsia="Times New Roman" w:hAnsi="Times New Roman" w:cs="Times New Roman"/>
-          <w:b/>
-          <w:sz w:val="28"/>
-          <w:szCs w:val="28"/>
-        </w:rPr>
         <w:t>5.3 Casos de Teste</w:t>
       </w:r>
     </w:p>
-    <w:p>
-      <w:bookmarkStart w:id="0" w:name="_GoBack"/>
-      <w:bookmarkEnd w:id="0"/>
-    </w:p>
+    <w:p/>
     <w:sectPr>
       <w:pgSz w:w="11909" w:h="16834"/>
       <w:pgMar w:top="1700" w:right="1133" w:bottom="1133" w:left="1700" w:header="720" w:footer="720" w:gutter="0"/>
@@ -1522,8 +1966,121 @@
 </file>
 
 <file path=word/numbering.xml><?xml version="1.0" encoding="utf-8"?>
-<w:numbering xmlns:wpc="http://schemas.microsoft.com/office/word/2010/wordprocessingCanvas" xmlns:mc="http://schemas.openxmlformats.org/markup-compatibility/2006" xmlns:o="urn:schemas-microsoft-com:office:office" xmlns:r="http://schemas.openxmlformats.org/officeDocument/2006/relationships" xmlns:m="http://schemas.openxmlformats.org/officeDocument/2006/math" xmlns:v="urn:schemas-microsoft-com:vml" xmlns:wp14="http://schemas.microsoft.com/office/word/2010/wordprocessingDrawing" xmlns:wp="http://schemas.openxmlformats.org/drawingml/2006/wordprocessingDrawing" xmlns:w10="urn:schemas-microsoft-com:office:word" xmlns:w="http://schemas.openxmlformats.org/wordprocessingml/2006/main" xmlns:w14="http://schemas.microsoft.com/office/word/2010/wordml" xmlns:wpg="http://schemas.microsoft.com/office/word/2010/wordprocessingGroup" xmlns:wpi="http://schemas.microsoft.com/office/word/2010/wordprocessingInk" xmlns:wne="http://schemas.microsoft.com/office/word/2006/wordml" xmlns:wps="http://schemas.microsoft.com/office/word/2010/wordprocessingShape" mc:Ignorable="w14 wp14">
-  <w:abstractNum w:abstractNumId="0">
+<w:numbering xmlns:wpc="http://schemas.microsoft.com/office/word/2010/wordprocessingCanvas" xmlns:cx="http://schemas.microsoft.com/office/drawing/2014/chartex" xmlns:cx1="http://schemas.microsoft.com/office/drawing/2015/9/8/chartex" xmlns:cx2="http://schemas.microsoft.com/office/drawing/2015/10/21/chartex" xmlns:cx3="http://schemas.microsoft.com/office/drawing/2016/5/9/chartex" xmlns:cx4="http://schemas.microsoft.com/office/drawing/2016/5/10/chartex" xmlns:cx5="http://schemas.microsoft.com/office/drawing/2016/5/11/chartex" xmlns:cx6="http://schemas.microsoft.com/office/drawing/2016/5/12/chartex" xmlns:cx7="http://schemas.microsoft.com/office/drawing/2016/5/13/chartex" xmlns:cx8="http://schemas.microsoft.com/office/drawing/2016/5/14/chartex" xmlns:mc="http://schemas.openxmlformats.org/markup-compatibility/2006" xmlns:aink="http://schemas.microsoft.com/office/drawing/2016/ink" xmlns:am3d="http://schemas.microsoft.com/office/drawing/2017/model3d" xmlns:o="urn:schemas-microsoft-com:office:office" xmlns:r="http://schemas.openxmlformats.org/officeDocument/2006/relationships" xmlns:m="http://schemas.openxmlformats.org/officeDocument/2006/math" xmlns:v="urn:schemas-microsoft-com:vml" xmlns:wp14="http://schemas.microsoft.com/office/word/2010/wordprocessingDrawing" xmlns:wp="http://schemas.openxmlformats.org/drawingml/2006/wordprocessingDrawing" xmlns:w10="urn:schemas-microsoft-com:office:word" xmlns:w="http://schemas.openxmlformats.org/wordprocessingml/2006/main" xmlns:w14="http://schemas.microsoft.com/office/word/2010/wordml" xmlns:w15="http://schemas.microsoft.com/office/word/2012/wordml" xmlns:w16cex="http://schemas.microsoft.com/office/word/2018/wordml/cex" xmlns:w16cid="http://schemas.microsoft.com/office/word/2016/wordml/cid" xmlns:w16="http://schemas.microsoft.com/office/word/2018/wordml" xmlns:w16se="http://schemas.microsoft.com/office/word/2015/wordml/symex" xmlns:wpg="http://schemas.microsoft.com/office/word/2010/wordprocessingGroup" xmlns:wpi="http://schemas.microsoft.com/office/word/2010/wordprocessingInk" xmlns:wne="http://schemas.microsoft.com/office/word/2006/wordml" xmlns:wps="http://schemas.microsoft.com/office/word/2010/wordprocessingShape" mc:Ignorable="w14 w15 w16se w16cid w16 w16cex wp14">
+  <w:abstractNum w:abstractNumId="0" w15:restartNumberingAfterBreak="0">
+    <w:nsid w:val="0E6603AC"/>
+    <w:multiLevelType w:val="hybridMultilevel"/>
+    <w:tmpl w:val="8CD8DB9C"/>
+    <w:lvl w:ilvl="0" w:tplc="04160001">
+      <w:start w:val="1"/>
+      <w:numFmt w:val="bullet"/>
+      <w:lvlText w:val=""/>
+      <w:lvlJc w:val="left"/>
+      <w:pPr>
+        <w:ind w:left="720" w:hanging="360"/>
+      </w:pPr>
+      <w:rPr>
+        <w:rFonts w:ascii="Symbol" w:hAnsi="Symbol" w:hint="default"/>
+      </w:rPr>
+    </w:lvl>
+    <w:lvl w:ilvl="1" w:tplc="04160003" w:tentative="1">
+      <w:start w:val="1"/>
+      <w:numFmt w:val="bullet"/>
+      <w:lvlText w:val="o"/>
+      <w:lvlJc w:val="left"/>
+      <w:pPr>
+        <w:ind w:left="1440" w:hanging="360"/>
+      </w:pPr>
+      <w:rPr>
+        <w:rFonts w:ascii="Courier New" w:hAnsi="Courier New" w:cs="Courier New" w:hint="default"/>
+      </w:rPr>
+    </w:lvl>
+    <w:lvl w:ilvl="2" w:tplc="04160005" w:tentative="1">
+      <w:start w:val="1"/>
+      <w:numFmt w:val="bullet"/>
+      <w:lvlText w:val=""/>
+      <w:lvlJc w:val="left"/>
+      <w:pPr>
+        <w:ind w:left="2160" w:hanging="360"/>
+      </w:pPr>
+      <w:rPr>
+        <w:rFonts w:ascii="Wingdings" w:hAnsi="Wingdings" w:hint="default"/>
+      </w:rPr>
+    </w:lvl>
+    <w:lvl w:ilvl="3" w:tplc="04160001" w:tentative="1">
+      <w:start w:val="1"/>
+      <w:numFmt w:val="bullet"/>
+      <w:lvlText w:val=""/>
+      <w:lvlJc w:val="left"/>
+      <w:pPr>
+        <w:ind w:left="2880" w:hanging="360"/>
+      </w:pPr>
+      <w:rPr>
+        <w:rFonts w:ascii="Symbol" w:hAnsi="Symbol" w:hint="default"/>
+      </w:rPr>
+    </w:lvl>
+    <w:lvl w:ilvl="4" w:tplc="04160003" w:tentative="1">
+      <w:start w:val="1"/>
+      <w:numFmt w:val="bullet"/>
+      <w:lvlText w:val="o"/>
+      <w:lvlJc w:val="left"/>
+      <w:pPr>
+        <w:ind w:left="3600" w:hanging="360"/>
+      </w:pPr>
+      <w:rPr>
+        <w:rFonts w:ascii="Courier New" w:hAnsi="Courier New" w:cs="Courier New" w:hint="default"/>
+      </w:rPr>
+    </w:lvl>
+    <w:lvl w:ilvl="5" w:tplc="04160005" w:tentative="1">
+      <w:start w:val="1"/>
+      <w:numFmt w:val="bullet"/>
+      <w:lvlText w:val=""/>
+      <w:lvlJc w:val="left"/>
+      <w:pPr>
+        <w:ind w:left="4320" w:hanging="360"/>
+      </w:pPr>
+      <w:rPr>
+        <w:rFonts w:ascii="Wingdings" w:hAnsi="Wingdings" w:hint="default"/>
+      </w:rPr>
+    </w:lvl>
+    <w:lvl w:ilvl="6" w:tplc="04160001" w:tentative="1">
+      <w:start w:val="1"/>
+      <w:numFmt w:val="bullet"/>
+      <w:lvlText w:val=""/>
+      <w:lvlJc w:val="left"/>
+      <w:pPr>
+        <w:ind w:left="5040" w:hanging="360"/>
+      </w:pPr>
+      <w:rPr>
+        <w:rFonts w:ascii="Symbol" w:hAnsi="Symbol" w:hint="default"/>
+      </w:rPr>
+    </w:lvl>
+    <w:lvl w:ilvl="7" w:tplc="04160003" w:tentative="1">
+      <w:start w:val="1"/>
+      <w:numFmt w:val="bullet"/>
+      <w:lvlText w:val="o"/>
+      <w:lvlJc w:val="left"/>
+      <w:pPr>
+        <w:ind w:left="5760" w:hanging="360"/>
+      </w:pPr>
+      <w:rPr>
+        <w:rFonts w:ascii="Courier New" w:hAnsi="Courier New" w:cs="Courier New" w:hint="default"/>
+      </w:rPr>
+    </w:lvl>
+    <w:lvl w:ilvl="8" w:tplc="04160005" w:tentative="1">
+      <w:start w:val="1"/>
+      <w:numFmt w:val="bullet"/>
+      <w:lvlText w:val=""/>
+      <w:lvlJc w:val="left"/>
+      <w:pPr>
+        <w:ind w:left="6480" w:hanging="360"/>
+      </w:pPr>
+      <w:rPr>
+        <w:rFonts w:ascii="Wingdings" w:hAnsi="Wingdings" w:hint="default"/>
+      </w:rPr>
+    </w:lvl>
+  </w:abstractNum>
+  <w:abstractNum w:abstractNumId="1" w15:restartNumberingAfterBreak="0">
     <w:nsid w:val="0EE8026F"/>
     <w:multiLevelType w:val="multilevel"/>
     <w:tmpl w:val="29B20506"/>
@@ -1636,7 +2193,7 @@
       </w:rPr>
     </w:lvl>
   </w:abstractNum>
-  <w:abstractNum w:abstractNumId="1">
+  <w:abstractNum w:abstractNumId="2" w15:restartNumberingAfterBreak="0">
     <w:nsid w:val="12753426"/>
     <w:multiLevelType w:val="multilevel"/>
     <w:tmpl w:val="AEB04802"/>
@@ -1749,7 +2306,7 @@
       </w:rPr>
     </w:lvl>
   </w:abstractNum>
-  <w:abstractNum w:abstractNumId="2">
+  <w:abstractNum w:abstractNumId="3" w15:restartNumberingAfterBreak="0">
     <w:nsid w:val="417A358F"/>
     <w:multiLevelType w:val="multilevel"/>
     <w:tmpl w:val="D41CEA58"/>
@@ -1862,7 +2419,7 @@
       </w:rPr>
     </w:lvl>
   </w:abstractNum>
-  <w:abstractNum w:abstractNumId="3">
+  <w:abstractNum w:abstractNumId="4" w15:restartNumberingAfterBreak="0">
     <w:nsid w:val="5ABF0D6A"/>
     <w:multiLevelType w:val="multilevel"/>
     <w:tmpl w:val="BB0C3EBC"/>
@@ -1976,22 +2533,25 @@
     </w:lvl>
   </w:abstractNum>
   <w:num w:numId="1">
+    <w:abstractNumId w:val="3"/>
+  </w:num>
+  <w:num w:numId="2">
+    <w:abstractNumId w:val="4"/>
+  </w:num>
+  <w:num w:numId="3">
+    <w:abstractNumId w:val="1"/>
+  </w:num>
+  <w:num w:numId="4">
     <w:abstractNumId w:val="2"/>
   </w:num>
-  <w:num w:numId="2">
-    <w:abstractNumId w:val="3"/>
-  </w:num>
-  <w:num w:numId="3">
+  <w:num w:numId="5">
     <w:abstractNumId w:val="0"/>
-  </w:num>
-  <w:num w:numId="4">
-    <w:abstractNumId w:val="1"/>
   </w:num>
 </w:numbering>
 </file>
 
 <file path=word/styles.xml><?xml version="1.0" encoding="utf-8"?>
-<w:styles xmlns:mc="http://schemas.openxmlformats.org/markup-compatibility/2006" xmlns:r="http://schemas.openxmlformats.org/officeDocument/2006/relationships" xmlns:w="http://schemas.openxmlformats.org/wordprocessingml/2006/main" xmlns:w14="http://schemas.microsoft.com/office/word/2010/wordml" mc:Ignorable="w14">
+<w:styles xmlns:mc="http://schemas.openxmlformats.org/markup-compatibility/2006" xmlns:r="http://schemas.openxmlformats.org/officeDocument/2006/relationships" xmlns:w="http://schemas.openxmlformats.org/wordprocessingml/2006/main" xmlns:w14="http://schemas.microsoft.com/office/word/2010/wordml" xmlns:w15="http://schemas.microsoft.com/office/word/2012/wordml" xmlns:w16cex="http://schemas.microsoft.com/office/word/2018/wordml/cex" xmlns:w16cid="http://schemas.microsoft.com/office/word/2016/wordml/cid" xmlns:w16="http://schemas.microsoft.com/office/word/2018/wordml" xmlns:w16se="http://schemas.microsoft.com/office/word/2015/wordml/symex" mc:Ignorable="w14 w15 w16se w16cid w16 w16cex">
   <w:docDefaults>
     <w:rPrDefault>
       <w:rPr>
@@ -2007,144 +2567,383 @@
       </w:pPr>
     </w:pPrDefault>
   </w:docDefaults>
-  <w:latentStyles w:defLockedState="0" w:defUIPriority="99" w:defSemiHidden="1" w:defUnhideWhenUsed="1" w:defQFormat="0" w:count="267">
-    <w:lsdException w:name="Normal" w:semiHidden="0" w:uiPriority="0" w:unhideWhenUsed="0" w:qFormat="1"/>
-    <w:lsdException w:name="heading 1" w:semiHidden="0" w:uiPriority="9" w:unhideWhenUsed="0" w:qFormat="1"/>
-    <w:lsdException w:name="heading 2" w:uiPriority="9" w:qFormat="1"/>
-    <w:lsdException w:name="heading 3" w:uiPriority="9" w:qFormat="1"/>
-    <w:lsdException w:name="heading 4" w:uiPriority="9" w:qFormat="1"/>
-    <w:lsdException w:name="heading 5" w:uiPriority="9" w:qFormat="1"/>
-    <w:lsdException w:name="heading 6" w:uiPriority="9" w:qFormat="1"/>
-    <w:lsdException w:name="heading 7" w:uiPriority="9" w:qFormat="1"/>
-    <w:lsdException w:name="heading 8" w:uiPriority="9" w:qFormat="1"/>
-    <w:lsdException w:name="heading 9" w:uiPriority="9" w:qFormat="1"/>
-    <w:lsdException w:name="toc 1" w:uiPriority="39"/>
-    <w:lsdException w:name="toc 2" w:uiPriority="39"/>
-    <w:lsdException w:name="toc 3" w:uiPriority="39"/>
-    <w:lsdException w:name="toc 4" w:uiPriority="39"/>
-    <w:lsdException w:name="toc 5" w:uiPriority="39"/>
-    <w:lsdException w:name="toc 6" w:uiPriority="39"/>
-    <w:lsdException w:name="toc 7" w:uiPriority="39"/>
-    <w:lsdException w:name="toc 8" w:uiPriority="39"/>
-    <w:lsdException w:name="toc 9" w:uiPriority="39"/>
-    <w:lsdException w:name="caption" w:uiPriority="35" w:qFormat="1"/>
-    <w:lsdException w:name="Title" w:semiHidden="0" w:uiPriority="10" w:unhideWhenUsed="0" w:qFormat="1"/>
-    <w:lsdException w:name="Default Paragraph Font" w:uiPriority="1"/>
-    <w:lsdException w:name="Subtitle" w:semiHidden="0" w:uiPriority="11" w:unhideWhenUsed="0" w:qFormat="1"/>
-    <w:lsdException w:name="Strong" w:semiHidden="0" w:uiPriority="22" w:unhideWhenUsed="0" w:qFormat="1"/>
-    <w:lsdException w:name="Emphasis" w:semiHidden="0" w:uiPriority="20" w:unhideWhenUsed="0" w:qFormat="1"/>
-    <w:lsdException w:name="Table Grid" w:semiHidden="0" w:uiPriority="59" w:unhideWhenUsed="0"/>
-    <w:lsdException w:name="Placeholder Text" w:unhideWhenUsed="0"/>
-    <w:lsdException w:name="No Spacing" w:semiHidden="0" w:uiPriority="1" w:unhideWhenUsed="0" w:qFormat="1"/>
-    <w:lsdException w:name="Light Shading" w:semiHidden="0" w:uiPriority="60" w:unhideWhenUsed="0"/>
-    <w:lsdException w:name="Light List" w:semiHidden="0" w:uiPriority="61" w:unhideWhenUsed="0"/>
-    <w:lsdException w:name="Light Grid" w:semiHidden="0" w:uiPriority="62" w:unhideWhenUsed="0"/>
-    <w:lsdException w:name="Medium Shading 1" w:semiHidden="0" w:uiPriority="63" w:unhideWhenUsed="0"/>
-    <w:lsdException w:name="Medium Shading 2" w:semiHidden="0" w:uiPriority="64" w:unhideWhenUsed="0"/>
-    <w:lsdException w:name="Medium List 1" w:semiHidden="0" w:uiPriority="65" w:unhideWhenUsed="0"/>
-    <w:lsdException w:name="Medium List 2" w:semiHidden="0" w:uiPriority="66" w:unhideWhenUsed="0"/>
-    <w:lsdException w:name="Medium Grid 1" w:semiHidden="0" w:uiPriority="67" w:unhideWhenUsed="0"/>
-    <w:lsdException w:name="Medium Grid 2" w:semiHidden="0" w:uiPriority="68" w:unhideWhenUsed="0"/>
-    <w:lsdException w:name="Medium Grid 3" w:semiHidden="0" w:uiPriority="69" w:unhideWhenUsed="0"/>
-    <w:lsdException w:name="Dark List" w:semiHidden="0" w:uiPriority="70" w:unhideWhenUsed="0"/>
-    <w:lsdException w:name="Colorful Shading" w:semiHidden="0" w:uiPriority="71" w:unhideWhenUsed="0"/>
-    <w:lsdException w:name="Colorful List" w:semiHidden="0" w:uiPriority="72" w:unhideWhenUsed="0"/>
-    <w:lsdException w:name="Colorful Grid" w:semiHidden="0" w:uiPriority="73" w:unhideWhenUsed="0"/>
-    <w:lsdException w:name="Light Shading Accent 1" w:semiHidden="0" w:uiPriority="60" w:unhideWhenUsed="0"/>
-    <w:lsdException w:name="Light List Accent 1" w:semiHidden="0" w:uiPriority="61" w:unhideWhenUsed="0"/>
-    <w:lsdException w:name="Light Grid Accent 1" w:semiHidden="0" w:uiPriority="62" w:unhideWhenUsed="0"/>
-    <w:lsdException w:name="Medium Shading 1 Accent 1" w:semiHidden="0" w:uiPriority="63" w:unhideWhenUsed="0"/>
-    <w:lsdException w:name="Medium Shading 2 Accent 1" w:semiHidden="0" w:uiPriority="64" w:unhideWhenUsed="0"/>
-    <w:lsdException w:name="Medium List 1 Accent 1" w:semiHidden="0" w:uiPriority="65" w:unhideWhenUsed="0"/>
-    <w:lsdException w:name="Revision" w:unhideWhenUsed="0"/>
-    <w:lsdException w:name="List Paragraph" w:semiHidden="0" w:uiPriority="34" w:unhideWhenUsed="0" w:qFormat="1"/>
-    <w:lsdException w:name="Quote" w:semiHidden="0" w:uiPriority="29" w:unhideWhenUsed="0" w:qFormat="1"/>
-    <w:lsdException w:name="Intense Quote" w:semiHidden="0" w:uiPriority="30" w:unhideWhenUsed="0" w:qFormat="1"/>
-    <w:lsdException w:name="Medium List 2 Accent 1" w:semiHidden="0" w:uiPriority="66" w:unhideWhenUsed="0"/>
-    <w:lsdException w:name="Medium Grid 1 Accent 1" w:semiHidden="0" w:uiPriority="67" w:unhideWhenUsed="0"/>
-    <w:lsdException w:name="Medium Grid 2 Accent 1" w:semiHidden="0" w:uiPriority="68" w:unhideWhenUsed="0"/>
-    <w:lsdException w:name="Medium Grid 3 Accent 1" w:semiHidden="0" w:uiPriority="69" w:unhideWhenUsed="0"/>
-    <w:lsdException w:name="Dark List Accent 1" w:semiHidden="0" w:uiPriority="70" w:unhideWhenUsed="0"/>
-    <w:lsdException w:name="Colorful Shading Accent 1" w:semiHidden="0" w:uiPriority="71" w:unhideWhenUsed="0"/>
-    <w:lsdException w:name="Colorful List Accent 1" w:semiHidden="0" w:uiPriority="72" w:unhideWhenUsed="0"/>
-    <w:lsdException w:name="Colorful Grid Accent 1" w:semiHidden="0" w:uiPriority="73" w:unhideWhenUsed="0"/>
-    <w:lsdException w:name="Light Shading Accent 2" w:semiHidden="0" w:uiPriority="60" w:unhideWhenUsed="0"/>
-    <w:lsdException w:name="Light List Accent 2" w:semiHidden="0" w:uiPriority="61" w:unhideWhenUsed="0"/>
-    <w:lsdException w:name="Light Grid Accent 2" w:semiHidden="0" w:uiPriority="62" w:unhideWhenUsed="0"/>
-    <w:lsdException w:name="Medium Shading 1 Accent 2" w:semiHidden="0" w:uiPriority="63" w:unhideWhenUsed="0"/>
-    <w:lsdException w:name="Medium Shading 2 Accent 2" w:semiHidden="0" w:uiPriority="64" w:unhideWhenUsed="0"/>
-    <w:lsdException w:name="Medium List 1 Accent 2" w:semiHidden="0" w:uiPriority="65" w:unhideWhenUsed="0"/>
-    <w:lsdException w:name="Medium List 2 Accent 2" w:semiHidden="0" w:uiPriority="66" w:unhideWhenUsed="0"/>
-    <w:lsdException w:name="Medium Grid 1 Accent 2" w:semiHidden="0" w:uiPriority="67" w:unhideWhenUsed="0"/>
-    <w:lsdException w:name="Medium Grid 2 Accent 2" w:semiHidden="0" w:uiPriority="68" w:unhideWhenUsed="0"/>
-    <w:lsdException w:name="Medium Grid 3 Accent 2" w:semiHidden="0" w:uiPriority="69" w:unhideWhenUsed="0"/>
-    <w:lsdException w:name="Dark List Accent 2" w:semiHidden="0" w:uiPriority="70" w:unhideWhenUsed="0"/>
-    <w:lsdException w:name="Colorful Shading Accent 2" w:semiHidden="0" w:uiPriority="71" w:unhideWhenUsed="0"/>
-    <w:lsdException w:name="Colorful List Accent 2" w:semiHidden="0" w:uiPriority="72" w:unhideWhenUsed="0"/>
-    <w:lsdException w:name="Colorful Grid Accent 2" w:semiHidden="0" w:uiPriority="73" w:unhideWhenUsed="0"/>
-    <w:lsdException w:name="Light Shading Accent 3" w:semiHidden="0" w:uiPriority="60" w:unhideWhenUsed="0"/>
-    <w:lsdException w:name="Light List Accent 3" w:semiHidden="0" w:uiPriority="61" w:unhideWhenUsed="0"/>
-    <w:lsdException w:name="Light Grid Accent 3" w:semiHidden="0" w:uiPriority="62" w:unhideWhenUsed="0"/>
-    <w:lsdException w:name="Medium Shading 1 Accent 3" w:semiHidden="0" w:uiPriority="63" w:unhideWhenUsed="0"/>
-    <w:lsdException w:name="Medium Shading 2 Accent 3" w:semiHidden="0" w:uiPriority="64" w:unhideWhenUsed="0"/>
-    <w:lsdException w:name="Medium List 1 Accent 3" w:semiHidden="0" w:uiPriority="65" w:unhideWhenUsed="0"/>
-    <w:lsdException w:name="Medium List 2 Accent 3" w:semiHidden="0" w:uiPriority="66" w:unhideWhenUsed="0"/>
-    <w:lsdException w:name="Medium Grid 1 Accent 3" w:semiHidden="0" w:uiPriority="67" w:unhideWhenUsed="0"/>
-    <w:lsdException w:name="Medium Grid 2 Accent 3" w:semiHidden="0" w:uiPriority="68" w:unhideWhenUsed="0"/>
-    <w:lsdException w:name="Medium Grid 3 Accent 3" w:semiHidden="0" w:uiPriority="69" w:unhideWhenUsed="0"/>
-    <w:lsdException w:name="Dark List Accent 3" w:semiHidden="0" w:uiPriority="70" w:unhideWhenUsed="0"/>
-    <w:lsdException w:name="Colorful Shading Accent 3" w:semiHidden="0" w:uiPriority="71" w:unhideWhenUsed="0"/>
-    <w:lsdException w:name="Colorful List Accent 3" w:semiHidden="0" w:uiPriority="72" w:unhideWhenUsed="0"/>
-    <w:lsdException w:name="Colorful Grid Accent 3" w:semiHidden="0" w:uiPriority="73" w:unhideWhenUsed="0"/>
-    <w:lsdException w:name="Light Shading Accent 4" w:semiHidden="0" w:uiPriority="60" w:unhideWhenUsed="0"/>
-    <w:lsdException w:name="Light List Accent 4" w:semiHidden="0" w:uiPriority="61" w:unhideWhenUsed="0"/>
-    <w:lsdException w:name="Light Grid Accent 4" w:semiHidden="0" w:uiPriority="62" w:unhideWhenUsed="0"/>
-    <w:lsdException w:name="Medium Shading 1 Accent 4" w:semiHidden="0" w:uiPriority="63" w:unhideWhenUsed="0"/>
-    <w:lsdException w:name="Medium Shading 2 Accent 4" w:semiHidden="0" w:uiPriority="64" w:unhideWhenUsed="0"/>
-    <w:lsdException w:name="Medium List 1 Accent 4" w:semiHidden="0" w:uiPriority="65" w:unhideWhenUsed="0"/>
-    <w:lsdException w:name="Medium List 2 Accent 4" w:semiHidden="0" w:uiPriority="66" w:unhideWhenUsed="0"/>
-    <w:lsdException w:name="Medium Grid 1 Accent 4" w:semiHidden="0" w:uiPriority="67" w:unhideWhenUsed="0"/>
-    <w:lsdException w:name="Medium Grid 2 Accent 4" w:semiHidden="0" w:uiPriority="68" w:unhideWhenUsed="0"/>
-    <w:lsdException w:name="Medium Grid 3 Accent 4" w:semiHidden="0" w:uiPriority="69" w:unhideWhenUsed="0"/>
-    <w:lsdException w:name="Dark List Accent 4" w:semiHidden="0" w:uiPriority="70" w:unhideWhenUsed="0"/>
-    <w:lsdException w:name="Colorful Shading Accent 4" w:semiHidden="0" w:uiPriority="71" w:unhideWhenUsed="0"/>
-    <w:lsdException w:name="Colorful List Accent 4" w:semiHidden="0" w:uiPriority="72" w:unhideWhenUsed="0"/>
-    <w:lsdException w:name="Colorful Grid Accent 4" w:semiHidden="0" w:uiPriority="73" w:unhideWhenUsed="0"/>
-    <w:lsdException w:name="Light Shading Accent 5" w:semiHidden="0" w:uiPriority="60" w:unhideWhenUsed="0"/>
-    <w:lsdException w:name="Light List Accent 5" w:semiHidden="0" w:uiPriority="61" w:unhideWhenUsed="0"/>
-    <w:lsdException w:name="Light Grid Accent 5" w:semiHidden="0" w:uiPriority="62" w:unhideWhenUsed="0"/>
-    <w:lsdException w:name="Medium Shading 1 Accent 5" w:semiHidden="0" w:uiPriority="63" w:unhideWhenUsed="0"/>
-    <w:lsdException w:name="Medium Shading 2 Accent 5" w:semiHidden="0" w:uiPriority="64" w:unhideWhenUsed="0"/>
-    <w:lsdException w:name="Medium List 1 Accent 5" w:semiHidden="0" w:uiPriority="65" w:unhideWhenUsed="0"/>
-    <w:lsdException w:name="Medium List 2 Accent 5" w:semiHidden="0" w:uiPriority="66" w:unhideWhenUsed="0"/>
-    <w:lsdException w:name="Medium Grid 1 Accent 5" w:semiHidden="0" w:uiPriority="67" w:unhideWhenUsed="0"/>
-    <w:lsdException w:name="Medium Grid 2 Accent 5" w:semiHidden="0" w:uiPriority="68" w:unhideWhenUsed="0"/>
-    <w:lsdException w:name="Medium Grid 3 Accent 5" w:semiHidden="0" w:uiPriority="69" w:unhideWhenUsed="0"/>
-    <w:lsdException w:name="Dark List Accent 5" w:semiHidden="0" w:uiPriority="70" w:unhideWhenUsed="0"/>
-    <w:lsdException w:name="Colorful Shading Accent 5" w:semiHidden="0" w:uiPriority="71" w:unhideWhenUsed="0"/>
-    <w:lsdException w:name="Colorful List Accent 5" w:semiHidden="0" w:uiPriority="72" w:unhideWhenUsed="0"/>
-    <w:lsdException w:name="Colorful Grid Accent 5" w:semiHidden="0" w:uiPriority="73" w:unhideWhenUsed="0"/>
-    <w:lsdException w:name="Light Shading Accent 6" w:semiHidden="0" w:uiPriority="60" w:unhideWhenUsed="0"/>
-    <w:lsdException w:name="Light List Accent 6" w:semiHidden="0" w:uiPriority="61" w:unhideWhenUsed="0"/>
-    <w:lsdException w:name="Light Grid Accent 6" w:semiHidden="0" w:uiPriority="62" w:unhideWhenUsed="0"/>
-    <w:lsdException w:name="Medium Shading 1 Accent 6" w:semiHidden="0" w:uiPriority="63" w:unhideWhenUsed="0"/>
-    <w:lsdException w:name="Medium Shading 2 Accent 6" w:semiHidden="0" w:uiPriority="64" w:unhideWhenUsed="0"/>
-    <w:lsdException w:name="Medium List 1 Accent 6" w:semiHidden="0" w:uiPriority="65" w:unhideWhenUsed="0"/>
-    <w:lsdException w:name="Medium List 2 Accent 6" w:semiHidden="0" w:uiPriority="66" w:unhideWhenUsed="0"/>
-    <w:lsdException w:name="Medium Grid 1 Accent 6" w:semiHidden="0" w:uiPriority="67" w:unhideWhenUsed="0"/>
-    <w:lsdException w:name="Medium Grid 2 Accent 6" w:semiHidden="0" w:uiPriority="68" w:unhideWhenUsed="0"/>
-    <w:lsdException w:name="Medium Grid 3 Accent 6" w:semiHidden="0" w:uiPriority="69" w:unhideWhenUsed="0"/>
-    <w:lsdException w:name="Dark List Accent 6" w:semiHidden="0" w:uiPriority="70" w:unhideWhenUsed="0"/>
-    <w:lsdException w:name="Colorful Shading Accent 6" w:semiHidden="0" w:uiPriority="71" w:unhideWhenUsed="0"/>
-    <w:lsdException w:name="Colorful List Accent 6" w:semiHidden="0" w:uiPriority="72" w:unhideWhenUsed="0"/>
-    <w:lsdException w:name="Colorful Grid Accent 6" w:semiHidden="0" w:uiPriority="73" w:unhideWhenUsed="0"/>
-    <w:lsdException w:name="Subtle Emphasis" w:semiHidden="0" w:uiPriority="19" w:unhideWhenUsed="0" w:qFormat="1"/>
-    <w:lsdException w:name="Intense Emphasis" w:semiHidden="0" w:uiPriority="21" w:unhideWhenUsed="0" w:qFormat="1"/>
-    <w:lsdException w:name="Subtle Reference" w:semiHidden="0" w:uiPriority="31" w:unhideWhenUsed="0" w:qFormat="1"/>
-    <w:lsdException w:name="Intense Reference" w:semiHidden="0" w:uiPriority="32" w:unhideWhenUsed="0" w:qFormat="1"/>
-    <w:lsdException w:name="Book Title" w:semiHidden="0" w:uiPriority="33" w:unhideWhenUsed="0" w:qFormat="1"/>
-    <w:lsdException w:name="Bibliography" w:uiPriority="37"/>
-    <w:lsdException w:name="TOC Heading" w:uiPriority="39" w:qFormat="1"/>
+  <w:latentStyles w:defLockedState="0" w:defUIPriority="99" w:defSemiHidden="0" w:defUnhideWhenUsed="0" w:defQFormat="0" w:count="376">
+    <w:lsdException w:name="Normal" w:uiPriority="0" w:qFormat="1"/>
+    <w:lsdException w:name="heading 1" w:uiPriority="9" w:qFormat="1"/>
+    <w:lsdException w:name="heading 2" w:semiHidden="1" w:uiPriority="9" w:unhideWhenUsed="1" w:qFormat="1"/>
+    <w:lsdException w:name="heading 3" w:semiHidden="1" w:uiPriority="9" w:unhideWhenUsed="1" w:qFormat="1"/>
+    <w:lsdException w:name="heading 4" w:semiHidden="1" w:uiPriority="9" w:unhideWhenUsed="1" w:qFormat="1"/>
+    <w:lsdException w:name="heading 5" w:semiHidden="1" w:uiPriority="9" w:unhideWhenUsed="1" w:qFormat="1"/>
+    <w:lsdException w:name="heading 6" w:semiHidden="1" w:uiPriority="9" w:unhideWhenUsed="1" w:qFormat="1"/>
+    <w:lsdException w:name="heading 7" w:semiHidden="1" w:uiPriority="9" w:unhideWhenUsed="1" w:qFormat="1"/>
+    <w:lsdException w:name="heading 8" w:semiHidden="1" w:uiPriority="9" w:unhideWhenUsed="1" w:qFormat="1"/>
+    <w:lsdException w:name="heading 9" w:semiHidden="1" w:uiPriority="9" w:unhideWhenUsed="1" w:qFormat="1"/>
+    <w:lsdException w:name="index 1" w:semiHidden="1" w:unhideWhenUsed="1"/>
+    <w:lsdException w:name="index 2" w:semiHidden="1" w:unhideWhenUsed="1"/>
+    <w:lsdException w:name="index 3" w:semiHidden="1" w:unhideWhenUsed="1"/>
+    <w:lsdException w:name="index 4" w:semiHidden="1" w:unhideWhenUsed="1"/>
+    <w:lsdException w:name="index 5" w:semiHidden="1" w:unhideWhenUsed="1"/>
+    <w:lsdException w:name="index 6" w:semiHidden="1" w:unhideWhenUsed="1"/>
+    <w:lsdException w:name="index 7" w:semiHidden="1" w:unhideWhenUsed="1"/>
+    <w:lsdException w:name="index 8" w:semiHidden="1" w:unhideWhenUsed="1"/>
+    <w:lsdException w:name="index 9" w:semiHidden="1" w:unhideWhenUsed="1"/>
+    <w:lsdException w:name="toc 1" w:semiHidden="1" w:uiPriority="39" w:unhideWhenUsed="1"/>
+    <w:lsdException w:name="toc 2" w:semiHidden="1" w:uiPriority="39" w:unhideWhenUsed="1"/>
+    <w:lsdException w:name="toc 3" w:semiHidden="1" w:uiPriority="39" w:unhideWhenUsed="1"/>
+    <w:lsdException w:name="toc 4" w:semiHidden="1" w:uiPriority="39" w:unhideWhenUsed="1"/>
+    <w:lsdException w:name="toc 5" w:semiHidden="1" w:uiPriority="39" w:unhideWhenUsed="1"/>
+    <w:lsdException w:name="toc 6" w:semiHidden="1" w:uiPriority="39" w:unhideWhenUsed="1"/>
+    <w:lsdException w:name="toc 7" w:semiHidden="1" w:uiPriority="39" w:unhideWhenUsed="1"/>
+    <w:lsdException w:name="toc 8" w:semiHidden="1" w:uiPriority="39" w:unhideWhenUsed="1"/>
+    <w:lsdException w:name="toc 9" w:semiHidden="1" w:uiPriority="39" w:unhideWhenUsed="1"/>
+    <w:lsdException w:name="Normal Indent" w:semiHidden="1" w:unhideWhenUsed="1"/>
+    <w:lsdException w:name="footnote text" w:semiHidden="1" w:unhideWhenUsed="1"/>
+    <w:lsdException w:name="annotation text" w:semiHidden="1" w:unhideWhenUsed="1"/>
+    <w:lsdException w:name="header" w:semiHidden="1" w:unhideWhenUsed="1"/>
+    <w:lsdException w:name="footer" w:semiHidden="1" w:unhideWhenUsed="1"/>
+    <w:lsdException w:name="index heading" w:semiHidden="1" w:unhideWhenUsed="1"/>
+    <w:lsdException w:name="caption" w:semiHidden="1" w:uiPriority="35" w:unhideWhenUsed="1" w:qFormat="1"/>
+    <w:lsdException w:name="table of figures" w:semiHidden="1" w:unhideWhenUsed="1"/>
+    <w:lsdException w:name="envelope address" w:semiHidden="1" w:unhideWhenUsed="1"/>
+    <w:lsdException w:name="envelope return" w:semiHidden="1" w:unhideWhenUsed="1"/>
+    <w:lsdException w:name="footnote reference" w:semiHidden="1" w:unhideWhenUsed="1"/>
+    <w:lsdException w:name="annotation reference" w:semiHidden="1" w:unhideWhenUsed="1"/>
+    <w:lsdException w:name="line number" w:semiHidden="1" w:unhideWhenUsed="1"/>
+    <w:lsdException w:name="page number" w:semiHidden="1" w:unhideWhenUsed="1"/>
+    <w:lsdException w:name="endnote reference" w:semiHidden="1" w:unhideWhenUsed="1"/>
+    <w:lsdException w:name="endnote text" w:semiHidden="1" w:unhideWhenUsed="1"/>
+    <w:lsdException w:name="table of authorities" w:semiHidden="1" w:unhideWhenUsed="1"/>
+    <w:lsdException w:name="macro" w:semiHidden="1" w:unhideWhenUsed="1"/>
+    <w:lsdException w:name="toa heading" w:semiHidden="1" w:unhideWhenUsed="1"/>
+    <w:lsdException w:name="List" w:semiHidden="1" w:unhideWhenUsed="1"/>
+    <w:lsdException w:name="List Bullet" w:semiHidden="1" w:unhideWhenUsed="1"/>
+    <w:lsdException w:name="List Number" w:semiHidden="1" w:unhideWhenUsed="1"/>
+    <w:lsdException w:name="List 2" w:semiHidden="1" w:unhideWhenUsed="1"/>
+    <w:lsdException w:name="List 3" w:semiHidden="1" w:unhideWhenUsed="1"/>
+    <w:lsdException w:name="List 4" w:semiHidden="1" w:unhideWhenUsed="1"/>
+    <w:lsdException w:name="List 5" w:semiHidden="1" w:unhideWhenUsed="1"/>
+    <w:lsdException w:name="List Bullet 2" w:semiHidden="1" w:unhideWhenUsed="1"/>
+    <w:lsdException w:name="List Bullet 3" w:semiHidden="1" w:unhideWhenUsed="1"/>
+    <w:lsdException w:name="List Bullet 4" w:semiHidden="1" w:unhideWhenUsed="1"/>
+    <w:lsdException w:name="List Bullet 5" w:semiHidden="1" w:unhideWhenUsed="1"/>
+    <w:lsdException w:name="List Number 2" w:semiHidden="1" w:unhideWhenUsed="1"/>
+    <w:lsdException w:name="List Number 3" w:semiHidden="1" w:unhideWhenUsed="1"/>
+    <w:lsdException w:name="List Number 4" w:semiHidden="1" w:unhideWhenUsed="1"/>
+    <w:lsdException w:name="List Number 5" w:semiHidden="1" w:unhideWhenUsed="1"/>
+    <w:lsdException w:name="Title" w:uiPriority="10" w:qFormat="1"/>
+    <w:lsdException w:name="Closing" w:semiHidden="1" w:unhideWhenUsed="1"/>
+    <w:lsdException w:name="Signature" w:semiHidden="1" w:unhideWhenUsed="1"/>
+    <w:lsdException w:name="Default Paragraph Font" w:semiHidden="1" w:uiPriority="1" w:unhideWhenUsed="1"/>
+    <w:lsdException w:name="Body Text" w:semiHidden="1" w:unhideWhenUsed="1"/>
+    <w:lsdException w:name="Body Text Indent" w:semiHidden="1" w:unhideWhenUsed="1"/>
+    <w:lsdException w:name="List Continue" w:semiHidden="1" w:unhideWhenUsed="1"/>
+    <w:lsdException w:name="List Continue 2" w:semiHidden="1" w:unhideWhenUsed="1"/>
+    <w:lsdException w:name="List Continue 3" w:semiHidden="1" w:unhideWhenUsed="1"/>
+    <w:lsdException w:name="List Continue 4" w:semiHidden="1" w:unhideWhenUsed="1"/>
+    <w:lsdException w:name="List Continue 5" w:semiHidden="1" w:unhideWhenUsed="1"/>
+    <w:lsdException w:name="Message Header" w:semiHidden="1" w:unhideWhenUsed="1"/>
+    <w:lsdException w:name="Subtitle" w:uiPriority="11" w:qFormat="1"/>
+    <w:lsdException w:name="Salutation" w:semiHidden="1" w:unhideWhenUsed="1"/>
+    <w:lsdException w:name="Date" w:semiHidden="1" w:unhideWhenUsed="1"/>
+    <w:lsdException w:name="Body Text First Indent" w:semiHidden="1" w:unhideWhenUsed="1"/>
+    <w:lsdException w:name="Body Text First Indent 2" w:semiHidden="1" w:unhideWhenUsed="1"/>
+    <w:lsdException w:name="Note Heading" w:semiHidden="1" w:unhideWhenUsed="1"/>
+    <w:lsdException w:name="Body Text 2" w:semiHidden="1" w:unhideWhenUsed="1"/>
+    <w:lsdException w:name="Body Text 3" w:semiHidden="1" w:unhideWhenUsed="1"/>
+    <w:lsdException w:name="Body Text Indent 2" w:semiHidden="1" w:unhideWhenUsed="1"/>
+    <w:lsdException w:name="Body Text Indent 3" w:semiHidden="1" w:unhideWhenUsed="1"/>
+    <w:lsdException w:name="Block Text" w:semiHidden="1" w:unhideWhenUsed="1"/>
+    <w:lsdException w:name="Hyperlink" w:semiHidden="1" w:unhideWhenUsed="1"/>
+    <w:lsdException w:name="FollowedHyperlink" w:semiHidden="1" w:unhideWhenUsed="1"/>
+    <w:lsdException w:name="Strong" w:uiPriority="22" w:qFormat="1"/>
+    <w:lsdException w:name="Emphasis" w:uiPriority="20" w:qFormat="1"/>
+    <w:lsdException w:name="Document Map" w:semiHidden="1" w:unhideWhenUsed="1"/>
+    <w:lsdException w:name="Plain Text" w:semiHidden="1" w:unhideWhenUsed="1"/>
+    <w:lsdException w:name="E-mail Signature" w:semiHidden="1" w:unhideWhenUsed="1"/>
+    <w:lsdException w:name="HTML Top of Form" w:semiHidden="1" w:unhideWhenUsed="1"/>
+    <w:lsdException w:name="HTML Bottom of Form" w:semiHidden="1" w:unhideWhenUsed="1"/>
+    <w:lsdException w:name="Normal (Web)" w:semiHidden="1" w:unhideWhenUsed="1"/>
+    <w:lsdException w:name="HTML Acronym" w:semiHidden="1" w:unhideWhenUsed="1"/>
+    <w:lsdException w:name="HTML Address" w:semiHidden="1" w:unhideWhenUsed="1"/>
+    <w:lsdException w:name="HTML Cite" w:semiHidden="1" w:unhideWhenUsed="1"/>
+    <w:lsdException w:name="HTML Code" w:semiHidden="1" w:unhideWhenUsed="1"/>
+    <w:lsdException w:name="HTML Definition" w:semiHidden="1" w:unhideWhenUsed="1"/>
+    <w:lsdException w:name="HTML Keyboard" w:semiHidden="1" w:unhideWhenUsed="1"/>
+    <w:lsdException w:name="HTML Preformatted" w:semiHidden="1" w:unhideWhenUsed="1"/>
+    <w:lsdException w:name="HTML Sample" w:semiHidden="1" w:unhideWhenUsed="1"/>
+    <w:lsdException w:name="HTML Typewriter" w:semiHidden="1" w:unhideWhenUsed="1"/>
+    <w:lsdException w:name="HTML Variable" w:semiHidden="1" w:unhideWhenUsed="1"/>
+    <w:lsdException w:name="Normal Table" w:semiHidden="1" w:unhideWhenUsed="1"/>
+    <w:lsdException w:name="annotation subject" w:semiHidden="1" w:unhideWhenUsed="1"/>
+    <w:lsdException w:name="No List" w:semiHidden="1" w:unhideWhenUsed="1"/>
+    <w:lsdException w:name="Outline List 1" w:semiHidden="1" w:unhideWhenUsed="1"/>
+    <w:lsdException w:name="Outline List 2" w:semiHidden="1" w:unhideWhenUsed="1"/>
+    <w:lsdException w:name="Outline List 3" w:semiHidden="1" w:unhideWhenUsed="1"/>
+    <w:lsdException w:name="Table Simple 1" w:semiHidden="1" w:unhideWhenUsed="1"/>
+    <w:lsdException w:name="Table Simple 2" w:semiHidden="1" w:unhideWhenUsed="1"/>
+    <w:lsdException w:name="Table Simple 3" w:semiHidden="1" w:unhideWhenUsed="1"/>
+    <w:lsdException w:name="Table Classic 1" w:semiHidden="1" w:unhideWhenUsed="1"/>
+    <w:lsdException w:name="Table Classic 2" w:semiHidden="1" w:unhideWhenUsed="1"/>
+    <w:lsdException w:name="Table Classic 3" w:semiHidden="1" w:unhideWhenUsed="1"/>
+    <w:lsdException w:name="Table Classic 4" w:semiHidden="1" w:unhideWhenUsed="1"/>
+    <w:lsdException w:name="Table Colorful 1" w:semiHidden="1" w:unhideWhenUsed="1"/>
+    <w:lsdException w:name="Table Colorful 2" w:semiHidden="1" w:unhideWhenUsed="1"/>
+    <w:lsdException w:name="Table Colorful 3" w:semiHidden="1" w:unhideWhenUsed="1"/>
+    <w:lsdException w:name="Table Columns 1" w:semiHidden="1" w:unhideWhenUsed="1"/>
+    <w:lsdException w:name="Table Columns 2" w:semiHidden="1" w:unhideWhenUsed="1"/>
+    <w:lsdException w:name="Table Columns 3" w:semiHidden="1" w:unhideWhenUsed="1"/>
+    <w:lsdException w:name="Table Columns 4" w:semiHidden="1" w:unhideWhenUsed="1"/>
+    <w:lsdException w:name="Table Columns 5" w:semiHidden="1" w:unhideWhenUsed="1"/>
+    <w:lsdException w:name="Table Grid 1" w:semiHidden="1" w:unhideWhenUsed="1"/>
+    <w:lsdException w:name="Table Grid 2" w:semiHidden="1" w:unhideWhenUsed="1"/>
+    <w:lsdException w:name="Table Grid 3" w:semiHidden="1" w:unhideWhenUsed="1"/>
+    <w:lsdException w:name="Table Grid 4" w:semiHidden="1" w:unhideWhenUsed="1"/>
+    <w:lsdException w:name="Table Grid 5" w:semiHidden="1" w:unhideWhenUsed="1"/>
+    <w:lsdException w:name="Table Grid 6" w:semiHidden="1" w:unhideWhenUsed="1"/>
+    <w:lsdException w:name="Table Grid 7" w:semiHidden="1" w:unhideWhenUsed="1"/>
+    <w:lsdException w:name="Table Grid 8" w:semiHidden="1" w:unhideWhenUsed="1"/>
+    <w:lsdException w:name="Table List 1" w:semiHidden="1" w:unhideWhenUsed="1"/>
+    <w:lsdException w:name="Table List 2" w:semiHidden="1" w:unhideWhenUsed="1"/>
+    <w:lsdException w:name="Table List 3" w:semiHidden="1" w:unhideWhenUsed="1"/>
+    <w:lsdException w:name="Table List 4" w:semiHidden="1" w:unhideWhenUsed="1"/>
+    <w:lsdException w:name="Table List 5" w:semiHidden="1" w:unhideWhenUsed="1"/>
+    <w:lsdException w:name="Table List 6" w:semiHidden="1" w:unhideWhenUsed="1"/>
+    <w:lsdException w:name="Table List 7" w:semiHidden="1" w:unhideWhenUsed="1"/>
+    <w:lsdException w:name="Table List 8" w:semiHidden="1" w:unhideWhenUsed="1"/>
+    <w:lsdException w:name="Table 3D effects 1" w:semiHidden="1" w:unhideWhenUsed="1"/>
+    <w:lsdException w:name="Table 3D effects 2" w:semiHidden="1" w:unhideWhenUsed="1"/>
+    <w:lsdException w:name="Table 3D effects 3" w:semiHidden="1" w:unhideWhenUsed="1"/>
+    <w:lsdException w:name="Table Contemporary" w:semiHidden="1" w:unhideWhenUsed="1"/>
+    <w:lsdException w:name="Table Elegant" w:semiHidden="1" w:unhideWhenUsed="1"/>
+    <w:lsdException w:name="Table Professional" w:semiHidden="1" w:unhideWhenUsed="1"/>
+    <w:lsdException w:name="Table Subtle 1" w:semiHidden="1" w:unhideWhenUsed="1"/>
+    <w:lsdException w:name="Table Subtle 2" w:semiHidden="1" w:unhideWhenUsed="1"/>
+    <w:lsdException w:name="Table Web 1" w:semiHidden="1" w:unhideWhenUsed="1"/>
+    <w:lsdException w:name="Table Web 2" w:semiHidden="1" w:unhideWhenUsed="1"/>
+    <w:lsdException w:name="Table Web 3" w:semiHidden="1" w:unhideWhenUsed="1"/>
+    <w:lsdException w:name="Balloon Text" w:semiHidden="1" w:unhideWhenUsed="1"/>
+    <w:lsdException w:name="Table Grid" w:uiPriority="59"/>
+    <w:lsdException w:name="Table Theme" w:semiHidden="1" w:unhideWhenUsed="1"/>
+    <w:lsdException w:name="Placeholder Text" w:semiHidden="1"/>
+    <w:lsdException w:name="No Spacing" w:uiPriority="1" w:qFormat="1"/>
+    <w:lsdException w:name="Light Shading" w:uiPriority="60"/>
+    <w:lsdException w:name="Light List" w:uiPriority="61"/>
+    <w:lsdException w:name="Light Grid" w:uiPriority="62"/>
+    <w:lsdException w:name="Medium Shading 1" w:uiPriority="63"/>
+    <w:lsdException w:name="Medium Shading 2" w:uiPriority="64"/>
+    <w:lsdException w:name="Medium List 1" w:uiPriority="65"/>
+    <w:lsdException w:name="Medium List 2" w:uiPriority="66"/>
+    <w:lsdException w:name="Medium Grid 1" w:uiPriority="67"/>
+    <w:lsdException w:name="Medium Grid 2" w:uiPriority="68"/>
+    <w:lsdException w:name="Medium Grid 3" w:uiPriority="69"/>
+    <w:lsdException w:name="Dark List" w:uiPriority="70"/>
+    <w:lsdException w:name="Colorful Shading" w:uiPriority="71"/>
+    <w:lsdException w:name="Colorful List" w:uiPriority="72"/>
+    <w:lsdException w:name="Colorful Grid" w:uiPriority="73"/>
+    <w:lsdException w:name="Light Shading Accent 1" w:uiPriority="60"/>
+    <w:lsdException w:name="Light List Accent 1" w:uiPriority="61"/>
+    <w:lsdException w:name="Light Grid Accent 1" w:uiPriority="62"/>
+    <w:lsdException w:name="Medium Shading 1 Accent 1" w:uiPriority="63"/>
+    <w:lsdException w:name="Medium Shading 2 Accent 1" w:uiPriority="64"/>
+    <w:lsdException w:name="Medium List 1 Accent 1" w:uiPriority="65"/>
+    <w:lsdException w:name="Revision" w:semiHidden="1"/>
+    <w:lsdException w:name="List Paragraph" w:uiPriority="34" w:qFormat="1"/>
+    <w:lsdException w:name="Quote" w:uiPriority="29" w:qFormat="1"/>
+    <w:lsdException w:name="Intense Quote" w:uiPriority="30" w:qFormat="1"/>
+    <w:lsdException w:name="Medium List 2 Accent 1" w:uiPriority="66"/>
+    <w:lsdException w:name="Medium Grid 1 Accent 1" w:uiPriority="67"/>
+    <w:lsdException w:name="Medium Grid 2 Accent 1" w:uiPriority="68"/>
+    <w:lsdException w:name="Medium Grid 3 Accent 1" w:uiPriority="69"/>
+    <w:lsdException w:name="Dark List Accent 1" w:uiPriority="70"/>
+    <w:lsdException w:name="Colorful Shading Accent 1" w:uiPriority="71"/>
+    <w:lsdException w:name="Colorful List Accent 1" w:uiPriority="72"/>
+    <w:lsdException w:name="Colorful Grid Accent 1" w:uiPriority="73"/>
+    <w:lsdException w:name="Light Shading Accent 2" w:uiPriority="60"/>
+    <w:lsdException w:name="Light List Accent 2" w:uiPriority="61"/>
+    <w:lsdException w:name="Light Grid Accent 2" w:uiPriority="62"/>
+    <w:lsdException w:name="Medium Shading 1 Accent 2" w:uiPriority="63"/>
+    <w:lsdException w:name="Medium Shading 2 Accent 2" w:uiPriority="64"/>
+    <w:lsdException w:name="Medium List 1 Accent 2" w:uiPriority="65"/>
+    <w:lsdException w:name="Medium List 2 Accent 2" w:uiPriority="66"/>
+    <w:lsdException w:name="Medium Grid 1 Accent 2" w:uiPriority="67"/>
+    <w:lsdException w:name="Medium Grid 2 Accent 2" w:uiPriority="68"/>
+    <w:lsdException w:name="Medium Grid 3 Accent 2" w:uiPriority="69"/>
+    <w:lsdException w:name="Dark List Accent 2" w:uiPriority="70"/>
+    <w:lsdException w:name="Colorful Shading Accent 2" w:uiPriority="71"/>
+    <w:lsdException w:name="Colorful List Accent 2" w:uiPriority="72"/>
+    <w:lsdException w:name="Colorful Grid Accent 2" w:uiPriority="73"/>
+    <w:lsdException w:name="Light Shading Accent 3" w:uiPriority="60"/>
+    <w:lsdException w:name="Light List Accent 3" w:uiPriority="61"/>
+    <w:lsdException w:name="Light Grid Accent 3" w:uiPriority="62"/>
+    <w:lsdException w:name="Medium Shading 1 Accent 3" w:uiPriority="63"/>
+    <w:lsdException w:name="Medium Shading 2 Accent 3" w:uiPriority="64"/>
+    <w:lsdException w:name="Medium List 1 Accent 3" w:uiPriority="65"/>
+    <w:lsdException w:name="Medium List 2 Accent 3" w:uiPriority="66"/>
+    <w:lsdException w:name="Medium Grid 1 Accent 3" w:uiPriority="67"/>
+    <w:lsdException w:name="Medium Grid 2 Accent 3" w:uiPriority="68"/>
+    <w:lsdException w:name="Medium Grid 3 Accent 3" w:uiPriority="69"/>
+    <w:lsdException w:name="Dark List Accent 3" w:uiPriority="70"/>
+    <w:lsdException w:name="Colorful Shading Accent 3" w:uiPriority="71"/>
+    <w:lsdException w:name="Colorful List Accent 3" w:uiPriority="72"/>
+    <w:lsdException w:name="Colorful Grid Accent 3" w:uiPriority="73"/>
+    <w:lsdException w:name="Light Shading Accent 4" w:uiPriority="60"/>
+    <w:lsdException w:name="Light List Accent 4" w:uiPriority="61"/>
+    <w:lsdException w:name="Light Grid Accent 4" w:uiPriority="62"/>
+    <w:lsdException w:name="Medium Shading 1 Accent 4" w:uiPriority="63"/>
+    <w:lsdException w:name="Medium Shading 2 Accent 4" w:uiPriority="64"/>
+    <w:lsdException w:name="Medium List 1 Accent 4" w:uiPriority="65"/>
+    <w:lsdException w:name="Medium List 2 Accent 4" w:uiPriority="66"/>
+    <w:lsdException w:name="Medium Grid 1 Accent 4" w:uiPriority="67"/>
+    <w:lsdException w:name="Medium Grid 2 Accent 4" w:uiPriority="68"/>
+    <w:lsdException w:name="Medium Grid 3 Accent 4" w:uiPriority="69"/>
+    <w:lsdException w:name="Dark List Accent 4" w:uiPriority="70"/>
+    <w:lsdException w:name="Colorful Shading Accent 4" w:uiPriority="71"/>
+    <w:lsdException w:name="Colorful List Accent 4" w:uiPriority="72"/>
+    <w:lsdException w:name="Colorful Grid Accent 4" w:uiPriority="73"/>
+    <w:lsdException w:name="Light Shading Accent 5" w:uiPriority="60"/>
+    <w:lsdException w:name="Light List Accent 5" w:uiPriority="61"/>
+    <w:lsdException w:name="Light Grid Accent 5" w:uiPriority="62"/>
+    <w:lsdException w:name="Medium Shading 1 Accent 5" w:uiPriority="63"/>
+    <w:lsdException w:name="Medium Shading 2 Accent 5" w:uiPriority="64"/>
+    <w:lsdException w:name="Medium List 1 Accent 5" w:uiPriority="65"/>
+    <w:lsdException w:name="Medium List 2 Accent 5" w:uiPriority="66"/>
+    <w:lsdException w:name="Medium Grid 1 Accent 5" w:uiPriority="67"/>
+    <w:lsdException w:name="Medium Grid 2 Accent 5" w:uiPriority="68"/>
+    <w:lsdException w:name="Medium Grid 3 Accent 5" w:uiPriority="69"/>
+    <w:lsdException w:name="Dark List Accent 5" w:uiPriority="70"/>
+    <w:lsdException w:name="Colorful Shading Accent 5" w:uiPriority="71"/>
+    <w:lsdException w:name="Colorful List Accent 5" w:uiPriority="72"/>
+    <w:lsdException w:name="Colorful Grid Accent 5" w:uiPriority="73"/>
+    <w:lsdException w:name="Light Shading Accent 6" w:uiPriority="60"/>
+    <w:lsdException w:name="Light List Accent 6" w:uiPriority="61"/>
+    <w:lsdException w:name="Light Grid Accent 6" w:uiPriority="62"/>
+    <w:lsdException w:name="Medium Shading 1 Accent 6" w:uiPriority="63"/>
+    <w:lsdException w:name="Medium Shading 2 Accent 6" w:uiPriority="64"/>
+    <w:lsdException w:name="Medium List 1 Accent 6" w:uiPriority="65"/>
+    <w:lsdException w:name="Medium List 2 Accent 6" w:uiPriority="66"/>
+    <w:lsdException w:name="Medium Grid 1 Accent 6" w:uiPriority="67"/>
+    <w:lsdException w:name="Medium Grid 2 Accent 6" w:uiPriority="68"/>
+    <w:lsdException w:name="Medium Grid 3 Accent 6" w:uiPriority="69"/>
+    <w:lsdException w:name="Dark List Accent 6" w:uiPriority="70"/>
+    <w:lsdException w:name="Colorful Shading Accent 6" w:uiPriority="71"/>
+    <w:lsdException w:name="Colorful List Accent 6" w:uiPriority="72"/>
+    <w:lsdException w:name="Colorful Grid Accent 6" w:uiPriority="73"/>
+    <w:lsdException w:name="Subtle Emphasis" w:uiPriority="19" w:qFormat="1"/>
+    <w:lsdException w:name="Intense Emphasis" w:uiPriority="21" w:qFormat="1"/>
+    <w:lsdException w:name="Subtle Reference" w:uiPriority="31" w:qFormat="1"/>
+    <w:lsdException w:name="Intense Reference" w:uiPriority="32" w:qFormat="1"/>
+    <w:lsdException w:name="Book Title" w:uiPriority="33" w:qFormat="1"/>
+    <w:lsdException w:name="Bibliography" w:semiHidden="1" w:uiPriority="37" w:unhideWhenUsed="1"/>
+    <w:lsdException w:name="TOC Heading" w:semiHidden="1" w:uiPriority="39" w:unhideWhenUsed="1" w:qFormat="1"/>
+    <w:lsdException w:name="Plain Table 1" w:uiPriority="41"/>
+    <w:lsdException w:name="Plain Table 2" w:uiPriority="42"/>
+    <w:lsdException w:name="Plain Table 3" w:uiPriority="43"/>
+    <w:lsdException w:name="Plain Table 4" w:uiPriority="44"/>
+    <w:lsdException w:name="Plain Table 5" w:uiPriority="45"/>
+    <w:lsdException w:name="Grid Table Light" w:uiPriority="40"/>
+    <w:lsdException w:name="Grid Table 1 Light" w:uiPriority="46"/>
+    <w:lsdException w:name="Grid Table 2" w:uiPriority="47"/>
+    <w:lsdException w:name="Grid Table 3" w:uiPriority="48"/>
+    <w:lsdException w:name="Grid Table 4" w:uiPriority="49"/>
+    <w:lsdException w:name="Grid Table 5 Dark" w:uiPriority="50"/>
+    <w:lsdException w:name="Grid Table 6 Colorful" w:uiPriority="51"/>
+    <w:lsdException w:name="Grid Table 7 Colorful" w:uiPriority="52"/>
+    <w:lsdException w:name="Grid Table 1 Light Accent 1" w:uiPriority="46"/>
+    <w:lsdException w:name="Grid Table 2 Accent 1" w:uiPriority="47"/>
+    <w:lsdException w:name="Grid Table 3 Accent 1" w:uiPriority="48"/>
+    <w:lsdException w:name="Grid Table 4 Accent 1" w:uiPriority="49"/>
+    <w:lsdException w:name="Grid Table 5 Dark Accent 1" w:uiPriority="50"/>
+    <w:lsdException w:name="Grid Table 6 Colorful Accent 1" w:uiPriority="51"/>
+    <w:lsdException w:name="Grid Table 7 Colorful Accent 1" w:uiPriority="52"/>
+    <w:lsdException w:name="Grid Table 1 Light Accent 2" w:uiPriority="46"/>
+    <w:lsdException w:name="Grid Table 2 Accent 2" w:uiPriority="47"/>
+    <w:lsdException w:name="Grid Table 3 Accent 2" w:uiPriority="48"/>
+    <w:lsdException w:name="Grid Table 4 Accent 2" w:uiPriority="49"/>
+    <w:lsdException w:name="Grid Table 5 Dark Accent 2" w:uiPriority="50"/>
+    <w:lsdException w:name="Grid Table 6 Colorful Accent 2" w:uiPriority="51"/>
+    <w:lsdException w:name="Grid Table 7 Colorful Accent 2" w:uiPriority="52"/>
+    <w:lsdException w:name="Grid Table 1 Light Accent 3" w:uiPriority="46"/>
+    <w:lsdException w:name="Grid Table 2 Accent 3" w:uiPriority="47"/>
+    <w:lsdException w:name="Grid Table 3 Accent 3" w:uiPriority="48"/>
+    <w:lsdException w:name="Grid Table 4 Accent 3" w:uiPriority="49"/>
+    <w:lsdException w:name="Grid Table 5 Dark Accent 3" w:uiPriority="50"/>
+    <w:lsdException w:name="Grid Table 6 Colorful Accent 3" w:uiPriority="51"/>
+    <w:lsdException w:name="Grid Table 7 Colorful Accent 3" w:uiPriority="52"/>
+    <w:lsdException w:name="Grid Table 1 Light Accent 4" w:uiPriority="46"/>
+    <w:lsdException w:name="Grid Table 2 Accent 4" w:uiPriority="47"/>
+    <w:lsdException w:name="Grid Table 3 Accent 4" w:uiPriority="48"/>
+    <w:lsdException w:name="Grid Table 4 Accent 4" w:uiPriority="49"/>
+    <w:lsdException w:name="Grid Table 5 Dark Accent 4" w:uiPriority="50"/>
+    <w:lsdException w:name="Grid Table 6 Colorful Accent 4" w:uiPriority="51"/>
+    <w:lsdException w:name="Grid Table 7 Colorful Accent 4" w:uiPriority="52"/>
+    <w:lsdException w:name="Grid Table 1 Light Accent 5" w:uiPriority="46"/>
+    <w:lsdException w:name="Grid Table 2 Accent 5" w:uiPriority="47"/>
+    <w:lsdException w:name="Grid Table 3 Accent 5" w:uiPriority="48"/>
+    <w:lsdException w:name="Grid Table 4 Accent 5" w:uiPriority="49"/>
+    <w:lsdException w:name="Grid Table 5 Dark Accent 5" w:uiPriority="50"/>
+    <w:lsdException w:name="Grid Table 6 Colorful Accent 5" w:uiPriority="51"/>
+    <w:lsdException w:name="Grid Table 7 Colorful Accent 5" w:uiPriority="52"/>
+    <w:lsdException w:name="Grid Table 1 Light Accent 6" w:uiPriority="46"/>
+    <w:lsdException w:name="Grid Table 2 Accent 6" w:uiPriority="47"/>
+    <w:lsdException w:name="Grid Table 3 Accent 6" w:uiPriority="48"/>
+    <w:lsdException w:name="Grid Table 4 Accent 6" w:uiPriority="49"/>
+    <w:lsdException w:name="Grid Table 5 Dark Accent 6" w:uiPriority="50"/>
+    <w:lsdException w:name="Grid Table 6 Colorful Accent 6" w:uiPriority="51"/>
+    <w:lsdException w:name="Grid Table 7 Colorful Accent 6" w:uiPriority="52"/>
+    <w:lsdException w:name="List Table 1 Light" w:uiPriority="46"/>
+    <w:lsdException w:name="List Table 2" w:uiPriority="47"/>
+    <w:lsdException w:name="List Table 3" w:uiPriority="48"/>
+    <w:lsdException w:name="List Table 4" w:uiPriority="49"/>
+    <w:lsdException w:name="List Table 5 Dark" w:uiPriority="50"/>
+    <w:lsdException w:name="List Table 6 Colorful" w:uiPriority="51"/>
+    <w:lsdException w:name="List Table 7 Colorful" w:uiPriority="52"/>
+    <w:lsdException w:name="List Table 1 Light Accent 1" w:uiPriority="46"/>
+    <w:lsdException w:name="List Table 2 Accent 1" w:uiPriority="47"/>
+    <w:lsdException w:name="List Table 3 Accent 1" w:uiPriority="48"/>
+    <w:lsdException w:name="List Table 4 Accent 1" w:uiPriority="49"/>
+    <w:lsdException w:name="List Table 5 Dark Accent 1" w:uiPriority="50"/>
+    <w:lsdException w:name="List Table 6 Colorful Accent 1" w:uiPriority="51"/>
+    <w:lsdException w:name="List Table 7 Colorful Accent 1" w:uiPriority="52"/>
+    <w:lsdException w:name="List Table 1 Light Accent 2" w:uiPriority="46"/>
+    <w:lsdException w:name="List Table 2 Accent 2" w:uiPriority="47"/>
+    <w:lsdException w:name="List Table 3 Accent 2" w:uiPriority="48"/>
+    <w:lsdException w:name="List Table 4 Accent 2" w:uiPriority="49"/>
+    <w:lsdException w:name="List Table 5 Dark Accent 2" w:uiPriority="50"/>
+    <w:lsdException w:name="List Table 6 Colorful Accent 2" w:uiPriority="51"/>
+    <w:lsdException w:name="List Table 7 Colorful Accent 2" w:uiPriority="52"/>
+    <w:lsdException w:name="List Table 1 Light Accent 3" w:uiPriority="46"/>
+    <w:lsdException w:name="List Table 2 Accent 3" w:uiPriority="47"/>
+    <w:lsdException w:name="List Table 3 Accent 3" w:uiPriority="48"/>
+    <w:lsdException w:name="List Table 4 Accent 3" w:uiPriority="49"/>
+    <w:lsdException w:name="List Table 5 Dark Accent 3" w:uiPriority="50"/>
+    <w:lsdException w:name="List Table 6 Colorful Accent 3" w:uiPriority="51"/>
+    <w:lsdException w:name="List Table 7 Colorful Accent 3" w:uiPriority="52"/>
+    <w:lsdException w:name="List Table 1 Light Accent 4" w:uiPriority="46"/>
+    <w:lsdException w:name="List Table 2 Accent 4" w:uiPriority="47"/>
+    <w:lsdException w:name="List Table 3 Accent 4" w:uiPriority="48"/>
+    <w:lsdException w:name="List Table 4 Accent 4" w:uiPriority="49"/>
+    <w:lsdException w:name="List Table 5 Dark Accent 4" w:uiPriority="50"/>
+    <w:lsdException w:name="List Table 6 Colorful Accent 4" w:uiPriority="51"/>
+    <w:lsdException w:name="List Table 7 Colorful Accent 4" w:uiPriority="52"/>
+    <w:lsdException w:name="List Table 1 Light Accent 5" w:uiPriority="46"/>
+    <w:lsdException w:name="List Table 2 Accent 5" w:uiPriority="47"/>
+    <w:lsdException w:name="List Table 3 Accent 5" w:uiPriority="48"/>
+    <w:lsdException w:name="List Table 4 Accent 5" w:uiPriority="49"/>
+    <w:lsdException w:name="List Table 5 Dark Accent 5" w:uiPriority="50"/>
+    <w:lsdException w:name="List Table 6 Colorful Accent 5" w:uiPriority="51"/>
+    <w:lsdException w:name="List Table 7 Colorful Accent 5" w:uiPriority="52"/>
+    <w:lsdException w:name="List Table 1 Light Accent 6" w:uiPriority="46"/>
+    <w:lsdException w:name="List Table 2 Accent 6" w:uiPriority="47"/>
+    <w:lsdException w:name="List Table 3 Accent 6" w:uiPriority="48"/>
+    <w:lsdException w:name="List Table 4 Accent 6" w:uiPriority="49"/>
+    <w:lsdException w:name="List Table 5 Dark Accent 6" w:uiPriority="50"/>
+    <w:lsdException w:name="List Table 6 Colorful Accent 6" w:uiPriority="51"/>
+    <w:lsdException w:name="List Table 7 Colorful Accent 6" w:uiPriority="52"/>
+    <w:lsdException w:name="Mention" w:semiHidden="1" w:unhideWhenUsed="1"/>
+    <w:lsdException w:name="Smart Hyperlink" w:semiHidden="1" w:unhideWhenUsed="1"/>
+    <w:lsdException w:name="Hashtag" w:semiHidden="1" w:unhideWhenUsed="1"/>
+    <w:lsdException w:name="Unresolved Mention" w:semiHidden="1" w:unhideWhenUsed="1"/>
+    <w:lsdException w:name="Smart Link" w:semiHidden="1" w:unhideWhenUsed="1"/>
   </w:latentStyles>
   <w:style w:type="paragraph" w:default="1" w:styleId="Normal">
     <w:name w:val="Normal"/>
@@ -2337,354 +3136,20 @@
       <w:szCs w:val="16"/>
     </w:rPr>
   </w:style>
-</w:styles>
-</file>
-
-<file path=word/stylesWithEffects.xml><?xml version="1.0" encoding="utf-8"?>
-<w:styles xmlns:wpc="http://schemas.microsoft.com/office/word/2010/wordprocessingCanvas" xmlns:mc="http://schemas.openxmlformats.org/markup-compatibility/2006" xmlns:o="urn:schemas-microsoft-com:office:office" xmlns:r="http://schemas.openxmlformats.org/officeDocument/2006/relationships" xmlns:m="http://schemas.openxmlformats.org/officeDocument/2006/math" xmlns:v="urn:schemas-microsoft-com:vml" xmlns:wp14="http://schemas.microsoft.com/office/word/2010/wordprocessingDrawing" xmlns:wp="http://schemas.openxmlformats.org/drawingml/2006/wordprocessingDrawing" xmlns:w10="urn:schemas-microsoft-com:office:word" xmlns:w="http://schemas.openxmlformats.org/wordprocessingml/2006/main" xmlns:w14="http://schemas.microsoft.com/office/word/2010/wordml" xmlns:wpg="http://schemas.microsoft.com/office/word/2010/wordprocessingGroup" xmlns:wpi="http://schemas.microsoft.com/office/word/2010/wordprocessingInk" xmlns:wne="http://schemas.microsoft.com/office/word/2006/wordml" xmlns:wps="http://schemas.microsoft.com/office/word/2010/wordprocessingShape" mc:Ignorable="w14 wp14">
-  <w:docDefaults>
-    <w:rPrDefault>
-      <w:rPr>
-        <w:rFonts w:ascii="Arial" w:eastAsia="Arial" w:hAnsi="Arial" w:cs="Arial"/>
-        <w:sz w:val="22"/>
-        <w:szCs w:val="22"/>
-        <w:lang w:val="pt-BR" w:eastAsia="pt-BR" w:bidi="ar-SA"/>
-      </w:rPr>
-    </w:rPrDefault>
-    <w:pPrDefault>
-      <w:pPr>
-        <w:spacing w:line="276" w:lineRule="auto"/>
-      </w:pPr>
-    </w:pPrDefault>
-  </w:docDefaults>
-  <w:latentStyles w:defLockedState="0" w:defUIPriority="99" w:defSemiHidden="1" w:defUnhideWhenUsed="1" w:defQFormat="0" w:count="267">
-    <w:lsdException w:name="Normal" w:semiHidden="0" w:uiPriority="0" w:unhideWhenUsed="0" w:qFormat="1"/>
-    <w:lsdException w:name="heading 1" w:semiHidden="0" w:uiPriority="9" w:unhideWhenUsed="0" w:qFormat="1"/>
-    <w:lsdException w:name="heading 2" w:uiPriority="9" w:qFormat="1"/>
-    <w:lsdException w:name="heading 3" w:uiPriority="9" w:qFormat="1"/>
-    <w:lsdException w:name="heading 4" w:uiPriority="9" w:qFormat="1"/>
-    <w:lsdException w:name="heading 5" w:uiPriority="9" w:qFormat="1"/>
-    <w:lsdException w:name="heading 6" w:uiPriority="9" w:qFormat="1"/>
-    <w:lsdException w:name="heading 7" w:uiPriority="9" w:qFormat="1"/>
-    <w:lsdException w:name="heading 8" w:uiPriority="9" w:qFormat="1"/>
-    <w:lsdException w:name="heading 9" w:uiPriority="9" w:qFormat="1"/>
-    <w:lsdException w:name="toc 1" w:uiPriority="39"/>
-    <w:lsdException w:name="toc 2" w:uiPriority="39"/>
-    <w:lsdException w:name="toc 3" w:uiPriority="39"/>
-    <w:lsdException w:name="toc 4" w:uiPriority="39"/>
-    <w:lsdException w:name="toc 5" w:uiPriority="39"/>
-    <w:lsdException w:name="toc 6" w:uiPriority="39"/>
-    <w:lsdException w:name="toc 7" w:uiPriority="39"/>
-    <w:lsdException w:name="toc 8" w:uiPriority="39"/>
-    <w:lsdException w:name="toc 9" w:uiPriority="39"/>
-    <w:lsdException w:name="caption" w:uiPriority="35" w:qFormat="1"/>
-    <w:lsdException w:name="Title" w:semiHidden="0" w:uiPriority="10" w:unhideWhenUsed="0" w:qFormat="1"/>
-    <w:lsdException w:name="Default Paragraph Font" w:uiPriority="1"/>
-    <w:lsdException w:name="Subtitle" w:semiHidden="0" w:uiPriority="11" w:unhideWhenUsed="0" w:qFormat="1"/>
-    <w:lsdException w:name="Strong" w:semiHidden="0" w:uiPriority="22" w:unhideWhenUsed="0" w:qFormat="1"/>
-    <w:lsdException w:name="Emphasis" w:semiHidden="0" w:uiPriority="20" w:unhideWhenUsed="0" w:qFormat="1"/>
-    <w:lsdException w:name="Table Grid" w:semiHidden="0" w:uiPriority="59" w:unhideWhenUsed="0"/>
-    <w:lsdException w:name="Placeholder Text" w:unhideWhenUsed="0"/>
-    <w:lsdException w:name="No Spacing" w:semiHidden="0" w:uiPriority="1" w:unhideWhenUsed="0" w:qFormat="1"/>
-    <w:lsdException w:name="Light Shading" w:semiHidden="0" w:uiPriority="60" w:unhideWhenUsed="0"/>
-    <w:lsdException w:name="Light List" w:semiHidden="0" w:uiPriority="61" w:unhideWhenUsed="0"/>
-    <w:lsdException w:name="Light Grid" w:semiHidden="0" w:uiPriority="62" w:unhideWhenUsed="0"/>
-    <w:lsdException w:name="Medium Shading 1" w:semiHidden="0" w:uiPriority="63" w:unhideWhenUsed="0"/>
-    <w:lsdException w:name="Medium Shading 2" w:semiHidden="0" w:uiPriority="64" w:unhideWhenUsed="0"/>
-    <w:lsdException w:name="Medium List 1" w:semiHidden="0" w:uiPriority="65" w:unhideWhenUsed="0"/>
-    <w:lsdException w:name="Medium List 2" w:semiHidden="0" w:uiPriority="66" w:unhideWhenUsed="0"/>
-    <w:lsdException w:name="Medium Grid 1" w:semiHidden="0" w:uiPriority="67" w:unhideWhenUsed="0"/>
-    <w:lsdException w:name="Medium Grid 2" w:semiHidden="0" w:uiPriority="68" w:unhideWhenUsed="0"/>
-    <w:lsdException w:name="Medium Grid 3" w:semiHidden="0" w:uiPriority="69" w:unhideWhenUsed="0"/>
-    <w:lsdException w:name="Dark List" w:semiHidden="0" w:uiPriority="70" w:unhideWhenUsed="0"/>
-    <w:lsdException w:name="Colorful Shading" w:semiHidden="0" w:uiPriority="71" w:unhideWhenUsed="0"/>
-    <w:lsdException w:name="Colorful List" w:semiHidden="0" w:uiPriority="72" w:unhideWhenUsed="0"/>
-    <w:lsdException w:name="Colorful Grid" w:semiHidden="0" w:uiPriority="73" w:unhideWhenUsed="0"/>
-    <w:lsdException w:name="Light Shading Accent 1" w:semiHidden="0" w:uiPriority="60" w:unhideWhenUsed="0"/>
-    <w:lsdException w:name="Light List Accent 1" w:semiHidden="0" w:uiPriority="61" w:unhideWhenUsed="0"/>
-    <w:lsdException w:name="Light Grid Accent 1" w:semiHidden="0" w:uiPriority="62" w:unhideWhenUsed="0"/>
-    <w:lsdException w:name="Medium Shading 1 Accent 1" w:semiHidden="0" w:uiPriority="63" w:unhideWhenUsed="0"/>
-    <w:lsdException w:name="Medium Shading 2 Accent 1" w:semiHidden="0" w:uiPriority="64" w:unhideWhenUsed="0"/>
-    <w:lsdException w:name="Medium List 1 Accent 1" w:semiHidden="0" w:uiPriority="65" w:unhideWhenUsed="0"/>
-    <w:lsdException w:name="Revision" w:unhideWhenUsed="0"/>
-    <w:lsdException w:name="List Paragraph" w:semiHidden="0" w:uiPriority="34" w:unhideWhenUsed="0" w:qFormat="1"/>
-    <w:lsdException w:name="Quote" w:semiHidden="0" w:uiPriority="29" w:unhideWhenUsed="0" w:qFormat="1"/>
-    <w:lsdException w:name="Intense Quote" w:semiHidden="0" w:uiPriority="30" w:unhideWhenUsed="0" w:qFormat="1"/>
-    <w:lsdException w:name="Medium List 2 Accent 1" w:semiHidden="0" w:uiPriority="66" w:unhideWhenUsed="0"/>
-    <w:lsdException w:name="Medium Grid 1 Accent 1" w:semiHidden="0" w:uiPriority="67" w:unhideWhenUsed="0"/>
-    <w:lsdException w:name="Medium Grid 2 Accent 1" w:semiHidden="0" w:uiPriority="68" w:unhideWhenUsed="0"/>
-    <w:lsdException w:name="Medium Grid 3 Accent 1" w:semiHidden="0" w:uiPriority="69" w:unhideWhenUsed="0"/>
-    <w:lsdException w:name="Dark List Accent 1" w:semiHidden="0" w:uiPriority="70" w:unhideWhenUsed="0"/>
-    <w:lsdException w:name="Colorful Shading Accent 1" w:semiHidden="0" w:uiPriority="71" w:unhideWhenUsed="0"/>
-    <w:lsdException w:name="Colorful List Accent 1" w:semiHidden="0" w:uiPriority="72" w:unhideWhenUsed="0"/>
-    <w:lsdException w:name="Colorful Grid Accent 1" w:semiHidden="0" w:uiPriority="73" w:unhideWhenUsed="0"/>
-    <w:lsdException w:name="Light Shading Accent 2" w:semiHidden="0" w:uiPriority="60" w:unhideWhenUsed="0"/>
-    <w:lsdException w:name="Light List Accent 2" w:semiHidden="0" w:uiPriority="61" w:unhideWhenUsed="0"/>
-    <w:lsdException w:name="Light Grid Accent 2" w:semiHidden="0" w:uiPriority="62" w:unhideWhenUsed="0"/>
-    <w:lsdException w:name="Medium Shading 1 Accent 2" w:semiHidden="0" w:uiPriority="63" w:unhideWhenUsed="0"/>
-    <w:lsdException w:name="Medium Shading 2 Accent 2" w:semiHidden="0" w:uiPriority="64" w:unhideWhenUsed="0"/>
-    <w:lsdException w:name="Medium List 1 Accent 2" w:semiHidden="0" w:uiPriority="65" w:unhideWhenUsed="0"/>
-    <w:lsdException w:name="Medium List 2 Accent 2" w:semiHidden="0" w:uiPriority="66" w:unhideWhenUsed="0"/>
-    <w:lsdException w:name="Medium Grid 1 Accent 2" w:semiHidden="0" w:uiPriority="67" w:unhideWhenUsed="0"/>
-    <w:lsdException w:name="Medium Grid 2 Accent 2" w:semiHidden="0" w:uiPriority="68" w:unhideWhenUsed="0"/>
-    <w:lsdException w:name="Medium Grid 3 Accent 2" w:semiHidden="0" w:uiPriority="69" w:unhideWhenUsed="0"/>
-    <w:lsdException w:name="Dark List Accent 2" w:semiHidden="0" w:uiPriority="70" w:unhideWhenUsed="0"/>
-    <w:lsdException w:name="Colorful Shading Accent 2" w:semiHidden="0" w:uiPriority="71" w:unhideWhenUsed="0"/>
-    <w:lsdException w:name="Colorful List Accent 2" w:semiHidden="0" w:uiPriority="72" w:unhideWhenUsed="0"/>
-    <w:lsdException w:name="Colorful Grid Accent 2" w:semiHidden="0" w:uiPriority="73" w:unhideWhenUsed="0"/>
-    <w:lsdException w:name="Light Shading Accent 3" w:semiHidden="0" w:uiPriority="60" w:unhideWhenUsed="0"/>
-    <w:lsdException w:name="Light List Accent 3" w:semiHidden="0" w:uiPriority="61" w:unhideWhenUsed="0"/>
-    <w:lsdException w:name="Light Grid Accent 3" w:semiHidden="0" w:uiPriority="62" w:unhideWhenUsed="0"/>
-    <w:lsdException w:name="Medium Shading 1 Accent 3" w:semiHidden="0" w:uiPriority="63" w:unhideWhenUsed="0"/>
-    <w:lsdException w:name="Medium Shading 2 Accent 3" w:semiHidden="0" w:uiPriority="64" w:unhideWhenUsed="0"/>
-    <w:lsdException w:name="Medium List 1 Accent 3" w:semiHidden="0" w:uiPriority="65" w:unhideWhenUsed="0"/>
-    <w:lsdException w:name="Medium List 2 Accent 3" w:semiHidden="0" w:uiPriority="66" w:unhideWhenUsed="0"/>
-    <w:lsdException w:name="Medium Grid 1 Accent 3" w:semiHidden="0" w:uiPriority="67" w:unhideWhenUsed="0"/>
-    <w:lsdException w:name="Medium Grid 2 Accent 3" w:semiHidden="0" w:uiPriority="68" w:unhideWhenUsed="0"/>
-    <w:lsdException w:name="Medium Grid 3 Accent 3" w:semiHidden="0" w:uiPriority="69" w:unhideWhenUsed="0"/>
-    <w:lsdException w:name="Dark List Accent 3" w:semiHidden="0" w:uiPriority="70" w:unhideWhenUsed="0"/>
-    <w:lsdException w:name="Colorful Shading Accent 3" w:semiHidden="0" w:uiPriority="71" w:unhideWhenUsed="0"/>
-    <w:lsdException w:name="Colorful List Accent 3" w:semiHidden="0" w:uiPriority="72" w:unhideWhenUsed="0"/>
-    <w:lsdException w:name="Colorful Grid Accent 3" w:semiHidden="0" w:uiPriority="73" w:unhideWhenUsed="0"/>
-    <w:lsdException w:name="Light Shading Accent 4" w:semiHidden="0" w:uiPriority="60" w:unhideWhenUsed="0"/>
-    <w:lsdException w:name="Light List Accent 4" w:semiHidden="0" w:uiPriority="61" w:unhideWhenUsed="0"/>
-    <w:lsdException w:name="Light Grid Accent 4" w:semiHidden="0" w:uiPriority="62" w:unhideWhenUsed="0"/>
-    <w:lsdException w:name="Medium Shading 1 Accent 4" w:semiHidden="0" w:uiPriority="63" w:unhideWhenUsed="0"/>
-    <w:lsdException w:name="Medium Shading 2 Accent 4" w:semiHidden="0" w:uiPriority="64" w:unhideWhenUsed="0"/>
-    <w:lsdException w:name="Medium List 1 Accent 4" w:semiHidden="0" w:uiPriority="65" w:unhideWhenUsed="0"/>
-    <w:lsdException w:name="Medium List 2 Accent 4" w:semiHidden="0" w:uiPriority="66" w:unhideWhenUsed="0"/>
-    <w:lsdException w:name="Medium Grid 1 Accent 4" w:semiHidden="0" w:uiPriority="67" w:unhideWhenUsed="0"/>
-    <w:lsdException w:name="Medium Grid 2 Accent 4" w:semiHidden="0" w:uiPriority="68" w:unhideWhenUsed="0"/>
-    <w:lsdException w:name="Medium Grid 3 Accent 4" w:semiHidden="0" w:uiPriority="69" w:unhideWhenUsed="0"/>
-    <w:lsdException w:name="Dark List Accent 4" w:semiHidden="0" w:uiPriority="70" w:unhideWhenUsed="0"/>
-    <w:lsdException w:name="Colorful Shading Accent 4" w:semiHidden="0" w:uiPriority="71" w:unhideWhenUsed="0"/>
-    <w:lsdException w:name="Colorful List Accent 4" w:semiHidden="0" w:uiPriority="72" w:unhideWhenUsed="0"/>
-    <w:lsdException w:name="Colorful Grid Accent 4" w:semiHidden="0" w:uiPriority="73" w:unhideWhenUsed="0"/>
-    <w:lsdException w:name="Light Shading Accent 5" w:semiHidden="0" w:uiPriority="60" w:unhideWhenUsed="0"/>
-    <w:lsdException w:name="Light List Accent 5" w:semiHidden="0" w:uiPriority="61" w:unhideWhenUsed="0"/>
-    <w:lsdException w:name="Light Grid Accent 5" w:semiHidden="0" w:uiPriority="62" w:unhideWhenUsed="0"/>
-    <w:lsdException w:name="Medium Shading 1 Accent 5" w:semiHidden="0" w:uiPriority="63" w:unhideWhenUsed="0"/>
-    <w:lsdException w:name="Medium Shading 2 Accent 5" w:semiHidden="0" w:uiPriority="64" w:unhideWhenUsed="0"/>
-    <w:lsdException w:name="Medium List 1 Accent 5" w:semiHidden="0" w:uiPriority="65" w:unhideWhenUsed="0"/>
-    <w:lsdException w:name="Medium List 2 Accent 5" w:semiHidden="0" w:uiPriority="66" w:unhideWhenUsed="0"/>
-    <w:lsdException w:name="Medium Grid 1 Accent 5" w:semiHidden="0" w:uiPriority="67" w:unhideWhenUsed="0"/>
-    <w:lsdException w:name="Medium Grid 2 Accent 5" w:semiHidden="0" w:uiPriority="68" w:unhideWhenUsed="0"/>
-    <w:lsdException w:name="Medium Grid 3 Accent 5" w:semiHidden="0" w:uiPriority="69" w:unhideWhenUsed="0"/>
-    <w:lsdException w:name="Dark List Accent 5" w:semiHidden="0" w:uiPriority="70" w:unhideWhenUsed="0"/>
-    <w:lsdException w:name="Colorful Shading Accent 5" w:semiHidden="0" w:uiPriority="71" w:unhideWhenUsed="0"/>
-    <w:lsdException w:name="Colorful List Accent 5" w:semiHidden="0" w:uiPriority="72" w:unhideWhenUsed="0"/>
-    <w:lsdException w:name="Colorful Grid Accent 5" w:semiHidden="0" w:uiPriority="73" w:unhideWhenUsed="0"/>
-    <w:lsdException w:name="Light Shading Accent 6" w:semiHidden="0" w:uiPriority="60" w:unhideWhenUsed="0"/>
-    <w:lsdException w:name="Light List Accent 6" w:semiHidden="0" w:uiPriority="61" w:unhideWhenUsed="0"/>
-    <w:lsdException w:name="Light Grid Accent 6" w:semiHidden="0" w:uiPriority="62" w:unhideWhenUsed="0"/>
-    <w:lsdException w:name="Medium Shading 1 Accent 6" w:semiHidden="0" w:uiPriority="63" w:unhideWhenUsed="0"/>
-    <w:lsdException w:name="Medium Shading 2 Accent 6" w:semiHidden="0" w:uiPriority="64" w:unhideWhenUsed="0"/>
-    <w:lsdException w:name="Medium List 1 Accent 6" w:semiHidden="0" w:uiPriority="65" w:unhideWhenUsed="0"/>
-    <w:lsdException w:name="Medium List 2 Accent 6" w:semiHidden="0" w:uiPriority="66" w:unhideWhenUsed="0"/>
-    <w:lsdException w:name="Medium Grid 1 Accent 6" w:semiHidden="0" w:uiPriority="67" w:unhideWhenUsed="0"/>
-    <w:lsdException w:name="Medium Grid 2 Accent 6" w:semiHidden="0" w:uiPriority="68" w:unhideWhenUsed="0"/>
-    <w:lsdException w:name="Medium Grid 3 Accent 6" w:semiHidden="0" w:uiPriority="69" w:unhideWhenUsed="0"/>
-    <w:lsdException w:name="Dark List Accent 6" w:semiHidden="0" w:uiPriority="70" w:unhideWhenUsed="0"/>
-    <w:lsdException w:name="Colorful Shading Accent 6" w:semiHidden="0" w:uiPriority="71" w:unhideWhenUsed="0"/>
-    <w:lsdException w:name="Colorful List Accent 6" w:semiHidden="0" w:uiPriority="72" w:unhideWhenUsed="0"/>
-    <w:lsdException w:name="Colorful Grid Accent 6" w:semiHidden="0" w:uiPriority="73" w:unhideWhenUsed="0"/>
-    <w:lsdException w:name="Subtle Emphasis" w:semiHidden="0" w:uiPriority="19" w:unhideWhenUsed="0" w:qFormat="1"/>
-    <w:lsdException w:name="Intense Emphasis" w:semiHidden="0" w:uiPriority="21" w:unhideWhenUsed="0" w:qFormat="1"/>
-    <w:lsdException w:name="Subtle Reference" w:semiHidden="0" w:uiPriority="31" w:unhideWhenUsed="0" w:qFormat="1"/>
-    <w:lsdException w:name="Intense Reference" w:semiHidden="0" w:uiPriority="32" w:unhideWhenUsed="0" w:qFormat="1"/>
-    <w:lsdException w:name="Book Title" w:semiHidden="0" w:uiPriority="33" w:unhideWhenUsed="0" w:qFormat="1"/>
-    <w:lsdException w:name="Bibliography" w:uiPriority="37"/>
-    <w:lsdException w:name="TOC Heading" w:uiPriority="39" w:qFormat="1"/>
-  </w:latentStyles>
-  <w:style w:type="paragraph" w:default="1" w:styleId="Normal">
-    <w:name w:val="Normal"/>
-  </w:style>
-  <w:style w:type="paragraph" w:styleId="Ttulo1">
-    <w:name w:val="heading 1"/>
+  <w:style w:type="paragraph" w:styleId="PargrafodaLista">
+    <w:name w:val="List Paragraph"/>
     <w:basedOn w:val="Normal"/>
-    <w:next w:val="Normal"/>
+    <w:uiPriority w:val="34"/>
+    <w:qFormat/>
+    <w:rsid w:val="003B0976"/>
     <w:pPr>
-      <w:keepNext/>
-      <w:keepLines/>
-      <w:spacing w:before="400" w:after="120"/>
-      <w:outlineLvl w:val="0"/>
+      <w:spacing w:after="160" w:line="259" w:lineRule="auto"/>
+      <w:ind w:left="720"/>
+      <w:contextualSpacing/>
     </w:pPr>
     <w:rPr>
-      <w:sz w:val="40"/>
-      <w:szCs w:val="40"/>
-    </w:rPr>
-  </w:style>
-  <w:style w:type="paragraph" w:styleId="Ttulo2">
-    <w:name w:val="heading 2"/>
-    <w:basedOn w:val="Normal"/>
-    <w:next w:val="Normal"/>
-    <w:pPr>
-      <w:keepNext/>
-      <w:keepLines/>
-      <w:spacing w:before="360" w:after="120"/>
-      <w:outlineLvl w:val="1"/>
-    </w:pPr>
-    <w:rPr>
-      <w:sz w:val="32"/>
-      <w:szCs w:val="32"/>
-    </w:rPr>
-  </w:style>
-  <w:style w:type="paragraph" w:styleId="Ttulo3">
-    <w:name w:val="heading 3"/>
-    <w:basedOn w:val="Normal"/>
-    <w:next w:val="Normal"/>
-    <w:pPr>
-      <w:keepNext/>
-      <w:keepLines/>
-      <w:spacing w:before="320" w:after="80"/>
-      <w:outlineLvl w:val="2"/>
-    </w:pPr>
-    <w:rPr>
-      <w:color w:val="434343"/>
-      <w:sz w:val="28"/>
-      <w:szCs w:val="28"/>
-    </w:rPr>
-  </w:style>
-  <w:style w:type="paragraph" w:styleId="Ttulo4">
-    <w:name w:val="heading 4"/>
-    <w:basedOn w:val="Normal"/>
-    <w:next w:val="Normal"/>
-    <w:pPr>
-      <w:keepNext/>
-      <w:keepLines/>
-      <w:spacing w:before="280" w:after="80"/>
-      <w:outlineLvl w:val="3"/>
-    </w:pPr>
-    <w:rPr>
-      <w:color w:val="666666"/>
-      <w:sz w:val="24"/>
-      <w:szCs w:val="24"/>
-    </w:rPr>
-  </w:style>
-  <w:style w:type="paragraph" w:styleId="Ttulo5">
-    <w:name w:val="heading 5"/>
-    <w:basedOn w:val="Normal"/>
-    <w:next w:val="Normal"/>
-    <w:pPr>
-      <w:keepNext/>
-      <w:keepLines/>
-      <w:spacing w:before="240" w:after="80"/>
-      <w:outlineLvl w:val="4"/>
-    </w:pPr>
-    <w:rPr>
-      <w:color w:val="666666"/>
-    </w:rPr>
-  </w:style>
-  <w:style w:type="paragraph" w:styleId="Ttulo6">
-    <w:name w:val="heading 6"/>
-    <w:basedOn w:val="Normal"/>
-    <w:next w:val="Normal"/>
-    <w:pPr>
-      <w:keepNext/>
-      <w:keepLines/>
-      <w:spacing w:before="240" w:after="80"/>
-      <w:outlineLvl w:val="5"/>
-    </w:pPr>
-    <w:rPr>
-      <w:i/>
-      <w:color w:val="666666"/>
-    </w:rPr>
-  </w:style>
-  <w:style w:type="character" w:default="1" w:styleId="Fontepargpadro">
-    <w:name w:val="Default Paragraph Font"/>
-    <w:uiPriority w:val="1"/>
-    <w:semiHidden/>
-    <w:unhideWhenUsed/>
-  </w:style>
-  <w:style w:type="table" w:default="1" w:styleId="Tabelanormal">
-    <w:name w:val="Normal Table"/>
-    <w:uiPriority w:val="99"/>
-    <w:semiHidden/>
-    <w:unhideWhenUsed/>
-    <w:tblPr>
-      <w:tblInd w:w="0" w:type="dxa"/>
-      <w:tblCellMar>
-        <w:top w:w="0" w:type="dxa"/>
-        <w:left w:w="108" w:type="dxa"/>
-        <w:bottom w:w="0" w:type="dxa"/>
-        <w:right w:w="108" w:type="dxa"/>
-      </w:tblCellMar>
-    </w:tblPr>
-  </w:style>
-  <w:style w:type="numbering" w:default="1" w:styleId="Semlista">
-    <w:name w:val="No List"/>
-    <w:uiPriority w:val="99"/>
-    <w:semiHidden/>
-    <w:unhideWhenUsed/>
-  </w:style>
-  <w:style w:type="table" w:customStyle="1" w:styleId="TableNormal">
-    <w:name w:val="Table Normal"/>
-    <w:tblPr>
-      <w:tblCellMar>
-        <w:top w:w="0" w:type="dxa"/>
-        <w:left w:w="0" w:type="dxa"/>
-        <w:bottom w:w="0" w:type="dxa"/>
-        <w:right w:w="0" w:type="dxa"/>
-      </w:tblCellMar>
-    </w:tblPr>
-  </w:style>
-  <w:style w:type="paragraph" w:styleId="Ttulo">
-    <w:name w:val="Title"/>
-    <w:basedOn w:val="Normal"/>
-    <w:next w:val="Normal"/>
-    <w:pPr>
-      <w:keepNext/>
-      <w:keepLines/>
-      <w:spacing w:after="60"/>
-    </w:pPr>
-    <w:rPr>
-      <w:sz w:val="52"/>
-      <w:szCs w:val="52"/>
-    </w:rPr>
-  </w:style>
-  <w:style w:type="paragraph" w:styleId="Subttulo">
-    <w:name w:val="Subtitle"/>
-    <w:basedOn w:val="Normal"/>
-    <w:next w:val="Normal"/>
-    <w:pPr>
-      <w:keepNext/>
-      <w:keepLines/>
-      <w:spacing w:after="320"/>
-    </w:pPr>
-    <w:rPr>
-      <w:color w:val="666666"/>
-      <w:sz w:val="30"/>
-      <w:szCs w:val="30"/>
-    </w:rPr>
-  </w:style>
-  <w:style w:type="paragraph" w:styleId="Textodebalo">
-    <w:name w:val="Balloon Text"/>
-    <w:basedOn w:val="Normal"/>
-    <w:link w:val="TextodebaloChar"/>
-    <w:uiPriority w:val="99"/>
-    <w:semiHidden/>
-    <w:unhideWhenUsed/>
-    <w:rsid w:val="00AE1118"/>
-    <w:pPr>
-      <w:spacing w:line="240" w:lineRule="auto"/>
-    </w:pPr>
-    <w:rPr>
-      <w:rFonts w:ascii="Tahoma" w:hAnsi="Tahoma" w:cs="Tahoma"/>
-      <w:sz w:val="16"/>
-      <w:szCs w:val="16"/>
-    </w:rPr>
-  </w:style>
-  <w:style w:type="character" w:customStyle="1" w:styleId="TextodebaloChar">
-    <w:name w:val="Texto de balão Char"/>
-    <w:basedOn w:val="Fontepargpadro"/>
-    <w:link w:val="Textodebalo"/>
-    <w:uiPriority w:val="99"/>
-    <w:semiHidden/>
-    <w:rsid w:val="00AE1118"/>
-    <w:rPr>
-      <w:rFonts w:ascii="Tahoma" w:hAnsi="Tahoma" w:cs="Tahoma"/>
-      <w:sz w:val="16"/>
-      <w:szCs w:val="16"/>
+      <w:rFonts w:asciiTheme="minorHAnsi" w:eastAsiaTheme="minorHAnsi" w:hAnsiTheme="minorHAnsi" w:cstheme="minorBidi"/>
+      <w:lang w:eastAsia="en-US"/>
     </w:rPr>
   </w:style>
 </w:styles>

</xml_diff>

<commit_message>
Adição de registro de reviso e correção diagrama de estado
</commit_message>
<xml_diff>
--- a/Gerenciamento de Requisitos.docx
+++ b/Gerenciamento de Requisitos.docx
@@ -1,13 +1,15 @@
 
 <file path=word/document.xml><?xml version="1.0" encoding="utf-8"?>
-<w:document xmlns:wpc="http://schemas.microsoft.com/office/word/2010/wordprocessingCanvas" xmlns:cx="http://schemas.microsoft.com/office/drawing/2014/chartex" xmlns:cx1="http://schemas.microsoft.com/office/drawing/2015/9/8/chartex" xmlns:cx2="http://schemas.microsoft.com/office/drawing/2015/10/21/chartex" xmlns:cx3="http://schemas.microsoft.com/office/drawing/2016/5/9/chartex" xmlns:cx4="http://schemas.microsoft.com/office/drawing/2016/5/10/chartex" xmlns:cx5="http://schemas.microsoft.com/office/drawing/2016/5/11/chartex" xmlns:cx6="http://schemas.microsoft.com/office/drawing/2016/5/12/chartex" xmlns:cx7="http://schemas.microsoft.com/office/drawing/2016/5/13/chartex" xmlns:cx8="http://schemas.microsoft.com/office/drawing/2016/5/14/chartex" xmlns:mc="http://schemas.openxmlformats.org/markup-compatibility/2006" xmlns:aink="http://schemas.microsoft.com/office/drawing/2016/ink" xmlns:am3d="http://schemas.microsoft.com/office/drawing/2017/model3d" xmlns:o="urn:schemas-microsoft-com:office:office" xmlns:r="http://schemas.openxmlformats.org/officeDocument/2006/relationships" xmlns:m="http://schemas.openxmlformats.org/officeDocument/2006/math" xmlns:v="urn:schemas-microsoft-com:vml" xmlns:wp14="http://schemas.microsoft.com/office/word/2010/wordprocessingDrawing" xmlns:wp="http://schemas.openxmlformats.org/drawingml/2006/wordprocessingDrawing" xmlns:w10="urn:schemas-microsoft-com:office:word" xmlns:w="http://schemas.openxmlformats.org/wordprocessingml/2006/main" xmlns:w14="http://schemas.microsoft.com/office/word/2010/wordml" xmlns:w15="http://schemas.microsoft.com/office/word/2012/wordml" xmlns:w16cex="http://schemas.microsoft.com/office/word/2018/wordml/cex" xmlns:w16cid="http://schemas.microsoft.com/office/word/2016/wordml/cid" xmlns:w16="http://schemas.microsoft.com/office/word/2018/wordml" xmlns:w16se="http://schemas.microsoft.com/office/word/2015/wordml/symex" xmlns:wpg="http://schemas.microsoft.com/office/word/2010/wordprocessingGroup" xmlns:wpi="http://schemas.microsoft.com/office/word/2010/wordprocessingInk" xmlns:wne="http://schemas.microsoft.com/office/word/2006/wordml" xmlns:wps="http://schemas.microsoft.com/office/word/2010/wordprocessingShape" mc:Ignorable="w14 w15 w16se w16cid w16 w16cex wp14">
+<w:document xmlns:o="urn:schemas-microsoft-com:office:office" xmlns:r="http://schemas.openxmlformats.org/officeDocument/2006/relationships" xmlns:v="urn:schemas-microsoft-com:vml" xmlns:w="http://schemas.openxmlformats.org/wordprocessingml/2006/main" xmlns:w10="urn:schemas-microsoft-com:office:word" xmlns:wp="http://schemas.openxmlformats.org/drawingml/2006/wordprocessingDrawing" xmlns:wps="http://schemas.microsoft.com/office/word/2010/wordprocessingShape" xmlns:wpg="http://schemas.microsoft.com/office/word/2010/wordprocessingGroup" xmlns:mc="http://schemas.openxmlformats.org/markup-compatibility/2006" xmlns:wp14="http://schemas.microsoft.com/office/word/2010/wordprocessingDrawing" xmlns:w14="http://schemas.microsoft.com/office/word/2010/wordml" mc:Ignorable="w14 wp14">
   <w:body>
     <w:p>
       <w:pPr>
-        <w:spacing w:line="360" w:lineRule="auto"/>
+        <w:pStyle w:val="Normal"/>
+        <w:spacing w:lineRule="auto" w:line="360"/>
         <w:jc w:val="center"/>
         <w:rPr>
-          <w:rFonts w:ascii="Times New Roman" w:eastAsia="Times New Roman" w:hAnsi="Times New Roman" w:cs="Times New Roman"/>
+          <w:rFonts w:ascii="Times New Roman" w:hAnsi="Times New Roman" w:eastAsia="Times New Roman" w:cs="Times New Roman"/>
+          <w:b/>
           <w:b/>
           <w:sz w:val="28"/>
           <w:szCs w:val="28"/>
@@ -15,7 +17,7 @@
       </w:pPr>
       <w:r>
         <w:rPr>
-          <w:rFonts w:ascii="Times New Roman" w:eastAsia="Times New Roman" w:hAnsi="Times New Roman" w:cs="Times New Roman"/>
+          <w:rFonts w:eastAsia="Times New Roman" w:cs="Times New Roman" w:ascii="Times New Roman" w:hAnsi="Times New Roman"/>
           <w:b/>
           <w:sz w:val="28"/>
           <w:szCs w:val="28"/>
@@ -25,21 +27,31 @@
     </w:p>
     <w:p>
       <w:pPr>
-        <w:spacing w:line="360" w:lineRule="auto"/>
+        <w:pStyle w:val="Normal"/>
+        <w:spacing w:lineRule="auto" w:line="360"/>
         <w:jc w:val="both"/>
         <w:rPr>
-          <w:rFonts w:ascii="Times New Roman" w:eastAsia="Times New Roman" w:hAnsi="Times New Roman" w:cs="Times New Roman"/>
-          <w:sz w:val="24"/>
-          <w:szCs w:val="24"/>
-        </w:rPr>
-      </w:pPr>
-    </w:p>
-    <w:p>
-      <w:pPr>
-        <w:spacing w:line="360" w:lineRule="auto"/>
+          <w:rFonts w:ascii="Times New Roman" w:hAnsi="Times New Roman" w:eastAsia="Times New Roman" w:cs="Times New Roman"/>
+          <w:sz w:val="24"/>
+          <w:szCs w:val="24"/>
+        </w:rPr>
+      </w:pPr>
+      <w:r>
+        <w:rPr>
+          <w:rFonts w:eastAsia="Times New Roman" w:cs="Times New Roman" w:ascii="Times New Roman" w:hAnsi="Times New Roman"/>
+          <w:sz w:val="24"/>
+          <w:szCs w:val="24"/>
+        </w:rPr>
+      </w:r>
+    </w:p>
+    <w:p>
+      <w:pPr>
+        <w:pStyle w:val="Normal"/>
+        <w:spacing w:lineRule="auto" w:line="360"/>
         <w:jc w:val="both"/>
         <w:rPr>
-          <w:rFonts w:ascii="Times New Roman" w:eastAsia="Times New Roman" w:hAnsi="Times New Roman" w:cs="Times New Roman"/>
+          <w:rFonts w:ascii="Times New Roman" w:hAnsi="Times New Roman" w:eastAsia="Times New Roman" w:cs="Times New Roman"/>
+          <w:b/>
           <w:b/>
           <w:sz w:val="28"/>
           <w:szCs w:val="28"/>
@@ -47,7 +59,7 @@
       </w:pPr>
       <w:r>
         <w:rPr>
-          <w:rFonts w:ascii="Times New Roman" w:eastAsia="Times New Roman" w:hAnsi="Times New Roman" w:cs="Times New Roman"/>
+          <w:rFonts w:eastAsia="Times New Roman" w:cs="Times New Roman" w:ascii="Times New Roman" w:hAnsi="Times New Roman"/>
           <w:b/>
           <w:sz w:val="28"/>
           <w:szCs w:val="28"/>
@@ -57,86 +69,78 @@
     </w:p>
     <w:p>
       <w:pPr>
-        <w:spacing w:line="360" w:lineRule="auto"/>
+        <w:pStyle w:val="Normal"/>
+        <w:spacing w:lineRule="auto" w:line="360"/>
         <w:jc w:val="both"/>
         <w:rPr>
-          <w:rFonts w:ascii="Times New Roman" w:eastAsia="Times New Roman" w:hAnsi="Times New Roman" w:cs="Times New Roman"/>
+          <w:rFonts w:ascii="Times New Roman" w:hAnsi="Times New Roman" w:eastAsia="Times New Roman" w:cs="Times New Roman"/>
+          <w:b/>
           <w:b/>
           <w:sz w:val="28"/>
           <w:szCs w:val="28"/>
         </w:rPr>
       </w:pPr>
-    </w:p>
-    <w:p>
-      <w:pPr>
-        <w:spacing w:after="240" w:line="360" w:lineRule="auto"/>
-        <w:jc w:val="both"/>
-        <w:rPr>
-          <w:rFonts w:ascii="Times New Roman" w:eastAsia="Times New Roman" w:hAnsi="Times New Roman" w:cs="Times New Roman"/>
+      <w:r>
+        <w:rPr>
+          <w:rFonts w:eastAsia="Times New Roman" w:cs="Times New Roman" w:ascii="Times New Roman" w:hAnsi="Times New Roman"/>
           <w:b/>
           <w:sz w:val="28"/>
           <w:szCs w:val="28"/>
         </w:rPr>
-      </w:pPr>
-      <w:r>
-        <w:rPr>
-          <w:rFonts w:ascii="Times New Roman" w:eastAsia="Times New Roman" w:hAnsi="Times New Roman" w:cs="Times New Roman"/>
-          <w:sz w:val="24"/>
-          <w:szCs w:val="24"/>
-        </w:rPr>
-        <w:t xml:space="preserve">      O processo de</w:t>
-      </w:r>
-      <w:r>
-        <w:rPr>
-          <w:rFonts w:ascii="Times New Roman" w:eastAsia="Times New Roman" w:hAnsi="Times New Roman" w:cs="Times New Roman"/>
-          <w:sz w:val="24"/>
-          <w:szCs w:val="24"/>
-        </w:rPr>
-        <w:t xml:space="preserve"> gestão de mudanças e gestão de configuração de software</w:t>
-      </w:r>
-      <w:r>
-        <w:rPr>
-          <w:rFonts w:ascii="Times New Roman" w:eastAsia="Times New Roman" w:hAnsi="Times New Roman" w:cs="Times New Roman"/>
-          <w:sz w:val="24"/>
-          <w:szCs w:val="24"/>
-        </w:rPr>
-        <w:t xml:space="preserve"> é realizado no processo de desenvolvimento de software seguindo as seguintes especificações:</w:t>
-      </w:r>
-      <w:r>
-        <w:rPr>
-          <w:rFonts w:ascii="Times New Roman" w:eastAsia="Times New Roman" w:hAnsi="Times New Roman" w:cs="Times New Roman"/>
-          <w:sz w:val="24"/>
-          <w:szCs w:val="24"/>
-        </w:rPr>
+      </w:r>
+    </w:p>
+    <w:p>
+      <w:pPr>
+        <w:pStyle w:val="Normal"/>
+        <w:spacing w:lineRule="auto" w:line="360" w:before="0" w:after="240"/>
+        <w:jc w:val="both"/>
+        <w:rPr>
+          <w:rFonts w:ascii="Times New Roman" w:hAnsi="Times New Roman" w:eastAsia="Times New Roman" w:cs="Times New Roman"/>
+          <w:b/>
+          <w:b/>
+          <w:sz w:val="28"/>
+          <w:szCs w:val="28"/>
+        </w:rPr>
+      </w:pPr>
+      <w:r>
+        <w:rPr>
+          <w:rFonts w:eastAsia="Times New Roman" w:cs="Times New Roman" w:ascii="Times New Roman" w:hAnsi="Times New Roman"/>
+          <w:sz w:val="24"/>
+          <w:szCs w:val="24"/>
+        </w:rPr>
+        <w:t xml:space="preserve">      </w:t>
+      </w:r>
+      <w:r>
+        <w:rPr>
+          <w:rFonts w:eastAsia="Times New Roman" w:cs="Times New Roman" w:ascii="Times New Roman" w:hAnsi="Times New Roman"/>
+          <w:sz w:val="24"/>
+          <w:szCs w:val="24"/>
+        </w:rPr>
+        <w:t>O processo de gestão de mudanças e gestão de configuração de software é realizado no processo de desenvolvimento de software seguindo as seguintes especificações:</w:t>
         <w:br/>
         <w:t>Ao se detectar a necessidade de realização de uma mudança, o requerente deverá preencher um formulário de solicitação de alterações com as informações referentes a mesma, como a data, o motivo da alteração, as seções alteradas e o detalhamento especifico das alterações. A equipe de controle de mudanças então irá realizar a análise da solicitação, podendo essa ser negada ou aprovada, e no caso de aprovação esse formulário será encaminhado, acrescido das considerações necessárias, ao time de desenvolvimento. Após o desenvolvimento da alteração, a mesma é avaliada pelo nosso controle de qualidade, caso negado retorna ao controle de mudanças, caso aprovada avança para a próxima etapa. Nesta ultima etapa a mudança então é analisada em conjunto com a gestão para garantir a sua integração harmoniosa ao projeto final. A equipe encarregada de realizar o controle de mudanças consiste no time de programadores, para o desenvolvimento da mesma, nos analistas e testadores, para garantir a qualidade do produto e, por fim, os gerentes do projeto que irão certificar a integridade do trabalho.</w:t>
       </w:r>
     </w:p>
     <w:p>
       <w:pPr>
-        <w:spacing w:line="360" w:lineRule="auto"/>
+        <w:pStyle w:val="Normal"/>
+        <w:spacing w:lineRule="auto" w:line="360"/>
         <w:jc w:val="both"/>
         <w:rPr>
-          <w:rFonts w:ascii="Times New Roman" w:eastAsia="Times New Roman" w:hAnsi="Times New Roman" w:cs="Times New Roman"/>
+          <w:rFonts w:ascii="Times New Roman" w:hAnsi="Times New Roman" w:eastAsia="Times New Roman" w:cs="Times New Roman"/>
+          <w:b/>
           <w:b/>
           <w:sz w:val="28"/>
           <w:szCs w:val="28"/>
         </w:rPr>
       </w:pPr>
       <w:r>
-        <w:rPr>
-          <w:rFonts w:ascii="Times New Roman" w:eastAsia="Times New Roman" w:hAnsi="Times New Roman" w:cs="Times New Roman"/>
-          <w:b/>
-          <w:noProof/>
-          <w:sz w:val="28"/>
-          <w:szCs w:val="28"/>
-        </w:rPr>
-        <w:lastRenderedPageBreak/>
+        <w:rPr/>
         <w:drawing>
-          <wp:inline distT="0" distB="0" distL="0" distR="0" wp14:anchorId="606EC2FC" wp14:editId="143B33A3">
-            <wp:extent cx="4944165" cy="4563112"/>
-            <wp:effectExtent l="0" t="0" r="8890" b="8890"/>
-            <wp:docPr id="15" name="Imagem 15"/>
+          <wp:inline distT="0" distB="8890" distL="0" distR="8890">
+            <wp:extent cx="4944110" cy="4563110"/>
+            <wp:effectExtent l="0" t="0" r="0" b="0"/>
+            <wp:docPr id="1" name="Imagem 15" descr=""/>
             <wp:cNvGraphicFramePr>
               <a:graphicFrameLocks xmlns:a="http://schemas.openxmlformats.org/drawingml/2006/main" noChangeAspect="1"/>
             </wp:cNvGraphicFramePr>
@@ -144,19 +148,21 @@
               <a:graphicData uri="http://schemas.openxmlformats.org/drawingml/2006/picture">
                 <pic:pic xmlns:pic="http://schemas.openxmlformats.org/drawingml/2006/picture">
                   <pic:nvPicPr>
-                    <pic:cNvPr id="0" name=""/>
-                    <pic:cNvPicPr/>
+                    <pic:cNvPr id="1" name="Imagem 15" descr=""/>
+                    <pic:cNvPicPr>
+                      <a:picLocks noChangeAspect="1" noChangeArrowheads="1"/>
+                    </pic:cNvPicPr>
                   </pic:nvPicPr>
                   <pic:blipFill>
-                    <a:blip r:embed="rId5"/>
+                    <a:blip r:embed="rId2"/>
                     <a:stretch>
                       <a:fillRect/>
                     </a:stretch>
                   </pic:blipFill>
-                  <pic:spPr>
+                  <pic:spPr bwMode="auto">
                     <a:xfrm>
                       <a:off x="0" y="0"/>
-                      <a:ext cx="4944165" cy="4563112"/>
+                      <a:ext cx="4944110" cy="4563110"/>
                     </a:xfrm>
                     <a:prstGeom prst="rect">
                       <a:avLst/>
@@ -171,23 +177,35 @@
     </w:p>
     <w:p>
       <w:pPr>
-        <w:spacing w:line="360" w:lineRule="auto"/>
+        <w:pStyle w:val="Normal"/>
+        <w:spacing w:lineRule="auto" w:line="360"/>
         <w:jc w:val="both"/>
         <w:rPr>
-          <w:rFonts w:ascii="Times New Roman" w:eastAsia="Times New Roman" w:hAnsi="Times New Roman" w:cs="Times New Roman"/>
+          <w:rFonts w:ascii="Times New Roman" w:hAnsi="Times New Roman" w:eastAsia="Times New Roman" w:cs="Times New Roman"/>
+          <w:b/>
           <w:b/>
           <w:sz w:val="28"/>
           <w:szCs w:val="28"/>
         </w:rPr>
       </w:pPr>
-    </w:p>
-    <w:p>
-      <w:pPr>
-        <w:spacing w:line="360" w:lineRule="auto"/>
+      <w:r>
+        <w:rPr>
+          <w:rFonts w:eastAsia="Times New Roman" w:cs="Times New Roman" w:ascii="Times New Roman" w:hAnsi="Times New Roman"/>
+          <w:b/>
+          <w:sz w:val="28"/>
+          <w:szCs w:val="28"/>
+        </w:rPr>
+      </w:r>
+    </w:p>
+    <w:p>
+      <w:pPr>
+        <w:pStyle w:val="Normal"/>
+        <w:spacing w:lineRule="auto" w:line="360"/>
         <w:ind w:firstLine="720"/>
         <w:jc w:val="both"/>
         <w:rPr>
-          <w:rFonts w:ascii="Times New Roman" w:eastAsia="Times New Roman" w:hAnsi="Times New Roman" w:cs="Times New Roman"/>
+          <w:rFonts w:ascii="Times New Roman" w:hAnsi="Times New Roman" w:eastAsia="Times New Roman" w:cs="Times New Roman"/>
+          <w:b/>
           <w:b/>
           <w:sz w:val="28"/>
           <w:szCs w:val="28"/>
@@ -195,7 +213,7 @@
       </w:pPr>
       <w:r>
         <w:rPr>
-          <w:rFonts w:ascii="Times New Roman" w:eastAsia="Times New Roman" w:hAnsi="Times New Roman" w:cs="Times New Roman"/>
+          <w:rFonts w:eastAsia="Times New Roman" w:cs="Times New Roman" w:ascii="Times New Roman" w:hAnsi="Times New Roman"/>
           <w:b/>
           <w:sz w:val="28"/>
           <w:szCs w:val="28"/>
@@ -205,22 +223,23 @@
     </w:p>
     <w:p>
       <w:pPr>
-        <w:widowControl w:val="0"/>
-        <w:pBdr>
-          <w:top w:val="nil"/>
-          <w:left w:val="nil"/>
-          <w:bottom w:val="nil"/>
-          <w:right w:val="nil"/>
-          <w:between w:val="nil"/>
-        </w:pBdr>
-        <w:rPr>
-          <w:color w:val="000000"/>
-        </w:rPr>
-      </w:pPr>
+        <w:pStyle w:val="Normal"/>
+        <w:widowControl w:val="false"/>
+        <w:pBdr/>
+        <w:rPr>
+          <w:color w:val="000000"/>
+        </w:rPr>
+      </w:pPr>
+      <w:r>
+        <w:rPr>
+          <w:color w:val="000000"/>
+        </w:rPr>
+      </w:r>
     </w:p>
     <w:tbl>
       <w:tblPr>
         <w:tblW w:w="9356" w:type="dxa"/>
+        <w:jc w:val="left"/>
         <w:tblInd w:w="-289" w:type="dxa"/>
         <w:tblBorders>
           <w:top w:val="single" w:sz="4" w:space="0" w:color="000000"/>
@@ -230,8 +249,13 @@
           <w:insideH w:val="single" w:sz="4" w:space="0" w:color="000000"/>
           <w:insideV w:val="single" w:sz="4" w:space="0" w:color="000000"/>
         </w:tblBorders>
-        <w:tblLayout w:type="fixed"/>
-        <w:tblLook w:val="0400" w:firstRow="0" w:lastRow="0" w:firstColumn="0" w:lastColumn="0" w:noHBand="0" w:noVBand="1"/>
+        <w:tblCellMar>
+          <w:top w:w="0" w:type="dxa"/>
+          <w:left w:w="108" w:type="dxa"/>
+          <w:bottom w:w="0" w:type="dxa"/>
+          <w:right w:w="108" w:type="dxa"/>
+        </w:tblCellMar>
+        <w:tblLook w:noVBand="1" w:val="0400" w:noHBand="0" w:lastColumn="0" w:firstColumn="0" w:lastRow="0" w:firstRow="0"/>
       </w:tblPr>
       <w:tblGrid>
         <w:gridCol w:w="3120"/>
@@ -239,14 +263,26 @@
         <w:gridCol w:w="2835"/>
       </w:tblGrid>
       <w:tr>
+        <w:trPr/>
         <w:tc>
           <w:tcPr>
             <w:tcW w:w="3120" w:type="dxa"/>
+            <w:tcBorders>
+              <w:top w:val="single" w:sz="4" w:space="0" w:color="000000"/>
+              <w:left w:val="single" w:sz="4" w:space="0" w:color="000000"/>
+              <w:bottom w:val="single" w:sz="4" w:space="0" w:color="000000"/>
+              <w:right w:val="single" w:sz="4" w:space="0" w:color="000000"/>
+              <w:insideH w:val="single" w:sz="4" w:space="0" w:color="000000"/>
+              <w:insideV w:val="single" w:sz="4" w:space="0" w:color="000000"/>
+            </w:tcBorders>
+            <w:shd w:fill="auto" w:val="clear"/>
           </w:tcPr>
           <w:p>
             <w:pPr>
+              <w:pStyle w:val="Normal"/>
               <w:jc w:val="center"/>
               <w:rPr>
+                <w:b/>
                 <w:b/>
                 <w:sz w:val="24"/>
                 <w:szCs w:val="24"/>
@@ -265,11 +301,22 @@
         <w:tc>
           <w:tcPr>
             <w:tcW w:w="3401" w:type="dxa"/>
+            <w:tcBorders>
+              <w:top w:val="single" w:sz="4" w:space="0" w:color="000000"/>
+              <w:left w:val="single" w:sz="4" w:space="0" w:color="000000"/>
+              <w:bottom w:val="single" w:sz="4" w:space="0" w:color="000000"/>
+              <w:right w:val="single" w:sz="4" w:space="0" w:color="000000"/>
+              <w:insideH w:val="single" w:sz="4" w:space="0" w:color="000000"/>
+              <w:insideV w:val="single" w:sz="4" w:space="0" w:color="000000"/>
+            </w:tcBorders>
+            <w:shd w:fill="auto" w:val="clear"/>
           </w:tcPr>
           <w:p>
             <w:pPr>
+              <w:pStyle w:val="Normal"/>
               <w:jc w:val="center"/>
               <w:rPr>
+                <w:b/>
                 <w:b/>
                 <w:sz w:val="24"/>
                 <w:szCs w:val="24"/>
@@ -288,11 +335,22 @@
         <w:tc>
           <w:tcPr>
             <w:tcW w:w="2835" w:type="dxa"/>
+            <w:tcBorders>
+              <w:top w:val="single" w:sz="4" w:space="0" w:color="000000"/>
+              <w:left w:val="single" w:sz="4" w:space="0" w:color="000000"/>
+              <w:bottom w:val="single" w:sz="4" w:space="0" w:color="000000"/>
+              <w:right w:val="single" w:sz="4" w:space="0" w:color="000000"/>
+              <w:insideH w:val="single" w:sz="4" w:space="0" w:color="000000"/>
+              <w:insideV w:val="single" w:sz="4" w:space="0" w:color="000000"/>
+            </w:tcBorders>
+            <w:shd w:fill="auto" w:val="clear"/>
           </w:tcPr>
           <w:p>
             <w:pPr>
+              <w:pStyle w:val="Normal"/>
               <w:jc w:val="center"/>
               <w:rPr>
+                <w:b/>
                 <w:b/>
                 <w:sz w:val="24"/>
                 <w:szCs w:val="24"/>
@@ -310,71 +368,137 @@
         </w:tc>
       </w:tr>
       <w:tr>
+        <w:trPr/>
         <w:tc>
           <w:tcPr>
             <w:tcW w:w="3120" w:type="dxa"/>
+            <w:tcBorders>
+              <w:top w:val="single" w:sz="4" w:space="0" w:color="000000"/>
+              <w:left w:val="single" w:sz="4" w:space="0" w:color="000000"/>
+              <w:bottom w:val="single" w:sz="4" w:space="0" w:color="000000"/>
+              <w:right w:val="single" w:sz="4" w:space="0" w:color="000000"/>
+              <w:insideH w:val="single" w:sz="4" w:space="0" w:color="000000"/>
+              <w:insideV w:val="single" w:sz="4" w:space="0" w:color="000000"/>
+            </w:tcBorders>
+            <w:shd w:fill="auto" w:val="clear"/>
           </w:tcPr>
           <w:p>
             <w:pPr>
+              <w:pStyle w:val="Normal"/>
               <w:jc w:val="center"/>
               <w:rPr>
                 <w:sz w:val="24"/>
                 <w:szCs w:val="24"/>
               </w:rPr>
             </w:pPr>
+            <w:r>
+              <w:rPr>
+                <w:sz w:val="24"/>
+                <w:szCs w:val="24"/>
+              </w:rPr>
+            </w:r>
           </w:p>
           <w:p>
             <w:pPr>
+              <w:pStyle w:val="Normal"/>
               <w:jc w:val="center"/>
               <w:rPr>
                 <w:sz w:val="24"/>
                 <w:szCs w:val="24"/>
               </w:rPr>
             </w:pPr>
+            <w:r>
+              <w:rPr>
+                <w:sz w:val="24"/>
+                <w:szCs w:val="24"/>
+              </w:rPr>
+            </w:r>
           </w:p>
         </w:tc>
         <w:tc>
           <w:tcPr>
             <w:tcW w:w="3401" w:type="dxa"/>
+            <w:tcBorders>
+              <w:top w:val="single" w:sz="4" w:space="0" w:color="000000"/>
+              <w:left w:val="single" w:sz="4" w:space="0" w:color="000000"/>
+              <w:bottom w:val="single" w:sz="4" w:space="0" w:color="000000"/>
+              <w:right w:val="single" w:sz="4" w:space="0" w:color="000000"/>
+              <w:insideH w:val="single" w:sz="4" w:space="0" w:color="000000"/>
+              <w:insideV w:val="single" w:sz="4" w:space="0" w:color="000000"/>
+            </w:tcBorders>
+            <w:shd w:fill="auto" w:val="clear"/>
           </w:tcPr>
           <w:p>
             <w:pPr>
+              <w:pStyle w:val="Normal"/>
               <w:jc w:val="center"/>
               <w:rPr>
                 <w:sz w:val="24"/>
                 <w:szCs w:val="24"/>
               </w:rPr>
             </w:pPr>
+            <w:r>
+              <w:rPr>
+                <w:sz w:val="24"/>
+                <w:szCs w:val="24"/>
+              </w:rPr>
+            </w:r>
           </w:p>
         </w:tc>
         <w:tc>
           <w:tcPr>
             <w:tcW w:w="2835" w:type="dxa"/>
+            <w:tcBorders>
+              <w:top w:val="single" w:sz="4" w:space="0" w:color="000000"/>
+              <w:left w:val="single" w:sz="4" w:space="0" w:color="000000"/>
+              <w:bottom w:val="single" w:sz="4" w:space="0" w:color="000000"/>
+              <w:right w:val="single" w:sz="4" w:space="0" w:color="000000"/>
+              <w:insideH w:val="single" w:sz="4" w:space="0" w:color="000000"/>
+              <w:insideV w:val="single" w:sz="4" w:space="0" w:color="000000"/>
+            </w:tcBorders>
+            <w:shd w:fill="auto" w:val="clear"/>
           </w:tcPr>
           <w:p>
             <w:pPr>
+              <w:pStyle w:val="Normal"/>
               <w:jc w:val="center"/>
               <w:rPr>
                 <w:sz w:val="24"/>
                 <w:szCs w:val="24"/>
               </w:rPr>
             </w:pPr>
+            <w:r>
+              <w:rPr>
+                <w:sz w:val="24"/>
+                <w:szCs w:val="24"/>
+              </w:rPr>
+            </w:r>
           </w:p>
         </w:tc>
       </w:tr>
     </w:tbl>
     <w:p>
       <w:pPr>
-        <w:rPr>
-          <w:b/>
-          <w:sz w:val="24"/>
-          <w:szCs w:val="24"/>
-        </w:rPr>
-      </w:pPr>
+        <w:pStyle w:val="Normal"/>
+        <w:rPr>
+          <w:b/>
+          <w:b/>
+          <w:sz w:val="24"/>
+          <w:szCs w:val="24"/>
+        </w:rPr>
+      </w:pPr>
+      <w:r>
+        <w:rPr>
+          <w:b/>
+          <w:sz w:val="24"/>
+          <w:szCs w:val="24"/>
+        </w:rPr>
+      </w:r>
     </w:p>
     <w:tbl>
       <w:tblPr>
         <w:tblW w:w="9360" w:type="dxa"/>
+        <w:jc w:val="left"/>
         <w:tblInd w:w="-289" w:type="dxa"/>
         <w:tblBorders>
           <w:top w:val="single" w:sz="4" w:space="0" w:color="000000"/>
@@ -384,25 +508,42 @@
           <w:insideH w:val="single" w:sz="4" w:space="0" w:color="000000"/>
           <w:insideV w:val="single" w:sz="4" w:space="0" w:color="000000"/>
         </w:tblBorders>
-        <w:tblLayout w:type="fixed"/>
-        <w:tblLook w:val="0400" w:firstRow="0" w:lastRow="0" w:firstColumn="0" w:lastColumn="0" w:noHBand="0" w:noVBand="1"/>
+        <w:tblCellMar>
+          <w:top w:w="0" w:type="dxa"/>
+          <w:left w:w="108" w:type="dxa"/>
+          <w:bottom w:w="0" w:type="dxa"/>
+          <w:right w:w="108" w:type="dxa"/>
+        </w:tblCellMar>
+        <w:tblLook w:noVBand="1" w:val="0400" w:noHBand="0" w:lastColumn="0" w:firstColumn="0" w:lastRow="0" w:firstRow="0"/>
       </w:tblPr>
       <w:tblGrid>
-        <w:gridCol w:w="1515"/>
+        <w:gridCol w:w="1514"/>
         <w:gridCol w:w="1815"/>
         <w:gridCol w:w="1920"/>
         <w:gridCol w:w="4110"/>
       </w:tblGrid>
       <w:tr>
+        <w:trPr/>
         <w:tc>
           <w:tcPr>
-            <w:tcW w:w="9360" w:type="dxa"/>
+            <w:tcW w:w="9359" w:type="dxa"/>
             <w:gridSpan w:val="4"/>
+            <w:tcBorders>
+              <w:top w:val="single" w:sz="4" w:space="0" w:color="000000"/>
+              <w:left w:val="single" w:sz="4" w:space="0" w:color="000000"/>
+              <w:bottom w:val="single" w:sz="4" w:space="0" w:color="000000"/>
+              <w:right w:val="single" w:sz="4" w:space="0" w:color="000000"/>
+              <w:insideH w:val="single" w:sz="4" w:space="0" w:color="000000"/>
+              <w:insideV w:val="single" w:sz="4" w:space="0" w:color="000000"/>
+            </w:tcBorders>
+            <w:shd w:fill="auto" w:val="clear"/>
           </w:tcPr>
           <w:p>
             <w:pPr>
+              <w:pStyle w:val="Normal"/>
               <w:jc w:val="center"/>
               <w:rPr>
+                <w:b/>
                 <w:b/>
                 <w:sz w:val="24"/>
                 <w:szCs w:val="24"/>
@@ -420,14 +561,26 @@
         </w:tc>
       </w:tr>
       <w:tr>
+        <w:trPr/>
         <w:tc>
           <w:tcPr>
-            <w:tcW w:w="1515" w:type="dxa"/>
+            <w:tcW w:w="1514" w:type="dxa"/>
+            <w:tcBorders>
+              <w:top w:val="single" w:sz="4" w:space="0" w:color="000000"/>
+              <w:left w:val="single" w:sz="4" w:space="0" w:color="000000"/>
+              <w:bottom w:val="single" w:sz="4" w:space="0" w:color="000000"/>
+              <w:right w:val="single" w:sz="4" w:space="0" w:color="000000"/>
+              <w:insideH w:val="single" w:sz="4" w:space="0" w:color="000000"/>
+              <w:insideV w:val="single" w:sz="4" w:space="0" w:color="000000"/>
+            </w:tcBorders>
+            <w:shd w:fill="auto" w:val="clear"/>
           </w:tcPr>
           <w:p>
             <w:pPr>
+              <w:pStyle w:val="Normal"/>
               <w:jc w:val="center"/>
               <w:rPr>
+                <w:b/>
                 <w:b/>
                 <w:sz w:val="24"/>
                 <w:szCs w:val="24"/>
@@ -446,11 +599,22 @@
         <w:tc>
           <w:tcPr>
             <w:tcW w:w="1815" w:type="dxa"/>
+            <w:tcBorders>
+              <w:top w:val="single" w:sz="4" w:space="0" w:color="000000"/>
+              <w:left w:val="single" w:sz="4" w:space="0" w:color="000000"/>
+              <w:bottom w:val="single" w:sz="4" w:space="0" w:color="000000"/>
+              <w:right w:val="single" w:sz="4" w:space="0" w:color="000000"/>
+              <w:insideH w:val="single" w:sz="4" w:space="0" w:color="000000"/>
+              <w:insideV w:val="single" w:sz="4" w:space="0" w:color="000000"/>
+            </w:tcBorders>
+            <w:shd w:fill="auto" w:val="clear"/>
           </w:tcPr>
           <w:p>
             <w:pPr>
+              <w:pStyle w:val="Normal"/>
               <w:jc w:val="center"/>
               <w:rPr>
+                <w:b/>
                 <w:b/>
                 <w:sz w:val="24"/>
                 <w:szCs w:val="24"/>
@@ -469,11 +633,22 @@
         <w:tc>
           <w:tcPr>
             <w:tcW w:w="1920" w:type="dxa"/>
+            <w:tcBorders>
+              <w:top w:val="single" w:sz="4" w:space="0" w:color="000000"/>
+              <w:left w:val="single" w:sz="4" w:space="0" w:color="000000"/>
+              <w:bottom w:val="single" w:sz="4" w:space="0" w:color="000000"/>
+              <w:right w:val="single" w:sz="4" w:space="0" w:color="000000"/>
+              <w:insideH w:val="single" w:sz="4" w:space="0" w:color="000000"/>
+              <w:insideV w:val="single" w:sz="4" w:space="0" w:color="000000"/>
+            </w:tcBorders>
+            <w:shd w:fill="auto" w:val="clear"/>
           </w:tcPr>
           <w:p>
             <w:pPr>
+              <w:pStyle w:val="Normal"/>
               <w:jc w:val="center"/>
               <w:rPr>
+                <w:b/>
                 <w:b/>
                 <w:sz w:val="24"/>
                 <w:szCs w:val="24"/>
@@ -492,11 +667,22 @@
         <w:tc>
           <w:tcPr>
             <w:tcW w:w="4110" w:type="dxa"/>
+            <w:tcBorders>
+              <w:top w:val="single" w:sz="4" w:space="0" w:color="000000"/>
+              <w:left w:val="single" w:sz="4" w:space="0" w:color="000000"/>
+              <w:bottom w:val="single" w:sz="4" w:space="0" w:color="000000"/>
+              <w:right w:val="single" w:sz="4" w:space="0" w:color="000000"/>
+              <w:insideH w:val="single" w:sz="4" w:space="0" w:color="000000"/>
+              <w:insideV w:val="single" w:sz="4" w:space="0" w:color="000000"/>
+            </w:tcBorders>
+            <w:shd w:fill="auto" w:val="clear"/>
           </w:tcPr>
           <w:p>
             <w:pPr>
+              <w:pStyle w:val="Normal"/>
               <w:jc w:val="center"/>
               <w:rPr>
+                <w:b/>
                 <w:b/>
                 <w:sz w:val="24"/>
                 <w:szCs w:val="24"/>
@@ -514,83 +700,155 @@
         </w:tc>
       </w:tr>
       <w:tr>
+        <w:trPr/>
         <w:tc>
           <w:tcPr>
-            <w:tcW w:w="1515" w:type="dxa"/>
+            <w:tcW w:w="1514" w:type="dxa"/>
+            <w:tcBorders>
+              <w:top w:val="single" w:sz="4" w:space="0" w:color="000000"/>
+              <w:left w:val="single" w:sz="4" w:space="0" w:color="000000"/>
+              <w:bottom w:val="single" w:sz="4" w:space="0" w:color="000000"/>
+              <w:right w:val="single" w:sz="4" w:space="0" w:color="000000"/>
+              <w:insideH w:val="single" w:sz="4" w:space="0" w:color="000000"/>
+              <w:insideV w:val="single" w:sz="4" w:space="0" w:color="000000"/>
+            </w:tcBorders>
+            <w:shd w:fill="auto" w:val="clear"/>
           </w:tcPr>
           <w:p>
             <w:pPr>
+              <w:pStyle w:val="Normal"/>
               <w:rPr>
                 <w:sz w:val="24"/>
                 <w:szCs w:val="24"/>
               </w:rPr>
             </w:pPr>
+            <w:r>
+              <w:rPr>
+                <w:sz w:val="24"/>
+                <w:szCs w:val="24"/>
+              </w:rPr>
+            </w:r>
           </w:p>
         </w:tc>
         <w:tc>
           <w:tcPr>
             <w:tcW w:w="1815" w:type="dxa"/>
+            <w:tcBorders>
+              <w:top w:val="single" w:sz="4" w:space="0" w:color="000000"/>
+              <w:left w:val="single" w:sz="4" w:space="0" w:color="000000"/>
+              <w:bottom w:val="single" w:sz="4" w:space="0" w:color="000000"/>
+              <w:right w:val="single" w:sz="4" w:space="0" w:color="000000"/>
+              <w:insideH w:val="single" w:sz="4" w:space="0" w:color="000000"/>
+              <w:insideV w:val="single" w:sz="4" w:space="0" w:color="000000"/>
+            </w:tcBorders>
+            <w:shd w:fill="auto" w:val="clear"/>
           </w:tcPr>
           <w:p>
             <w:pPr>
+              <w:pStyle w:val="Normal"/>
               <w:rPr>
                 <w:b/>
+                <w:b/>
                 <w:sz w:val="24"/>
                 <w:szCs w:val="24"/>
               </w:rPr>
             </w:pPr>
+            <w:r>
+              <w:rPr>
+                <w:b/>
+                <w:sz w:val="24"/>
+                <w:szCs w:val="24"/>
+              </w:rPr>
+            </w:r>
           </w:p>
         </w:tc>
         <w:tc>
           <w:tcPr>
             <w:tcW w:w="1920" w:type="dxa"/>
+            <w:tcBorders>
+              <w:top w:val="single" w:sz="4" w:space="0" w:color="000000"/>
+              <w:left w:val="single" w:sz="4" w:space="0" w:color="000000"/>
+              <w:bottom w:val="single" w:sz="4" w:space="0" w:color="000000"/>
+              <w:right w:val="single" w:sz="4" w:space="0" w:color="000000"/>
+              <w:insideH w:val="single" w:sz="4" w:space="0" w:color="000000"/>
+              <w:insideV w:val="single" w:sz="4" w:space="0" w:color="000000"/>
+            </w:tcBorders>
+            <w:shd w:fill="auto" w:val="clear"/>
           </w:tcPr>
           <w:p>
             <w:pPr>
+              <w:pStyle w:val="Normal"/>
               <w:jc w:val="center"/>
               <w:rPr>
                 <w:sz w:val="24"/>
                 <w:szCs w:val="24"/>
               </w:rPr>
             </w:pPr>
+            <w:r>
+              <w:rPr>
+                <w:sz w:val="24"/>
+                <w:szCs w:val="24"/>
+              </w:rPr>
+            </w:r>
           </w:p>
         </w:tc>
         <w:tc>
           <w:tcPr>
             <w:tcW w:w="4110" w:type="dxa"/>
+            <w:tcBorders>
+              <w:top w:val="single" w:sz="4" w:space="0" w:color="000000"/>
+              <w:left w:val="single" w:sz="4" w:space="0" w:color="000000"/>
+              <w:bottom w:val="single" w:sz="4" w:space="0" w:color="000000"/>
+              <w:right w:val="single" w:sz="4" w:space="0" w:color="000000"/>
+              <w:insideH w:val="single" w:sz="4" w:space="0" w:color="000000"/>
+              <w:insideV w:val="single" w:sz="4" w:space="0" w:color="000000"/>
+            </w:tcBorders>
+            <w:shd w:fill="auto" w:val="clear"/>
           </w:tcPr>
           <w:p>
             <w:pPr>
+              <w:pStyle w:val="Normal"/>
               <w:jc w:val="center"/>
               <w:rPr>
                 <w:sz w:val="24"/>
                 <w:szCs w:val="24"/>
               </w:rPr>
             </w:pPr>
+            <w:r>
+              <w:rPr>
+                <w:sz w:val="24"/>
+                <w:szCs w:val="24"/>
+              </w:rPr>
+            </w:r>
           </w:p>
         </w:tc>
       </w:tr>
     </w:tbl>
     <w:p>
       <w:pPr>
-        <w:rPr>
-          <w:b/>
-          <w:sz w:val="24"/>
-          <w:szCs w:val="24"/>
-        </w:rPr>
-      </w:pPr>
-    </w:p>
-    <w:p>
-      <w:pPr>
-        <w:pBdr>
-          <w:top w:val="nil"/>
-          <w:left w:val="nil"/>
-          <w:bottom w:val="nil"/>
-          <w:right w:val="nil"/>
-          <w:between w:val="nil"/>
-        </w:pBdr>
+        <w:pStyle w:val="Normal"/>
+        <w:rPr>
+          <w:b/>
+          <w:b/>
+          <w:sz w:val="24"/>
+          <w:szCs w:val="24"/>
+        </w:rPr>
+      </w:pPr>
+      <w:r>
+        <w:rPr>
+          <w:b/>
+          <w:sz w:val="24"/>
+          <w:szCs w:val="24"/>
+        </w:rPr>
+      </w:r>
+    </w:p>
+    <w:p>
+      <w:pPr>
+        <w:pStyle w:val="Normal"/>
+        <w:pBdr/>
         <w:jc w:val="center"/>
         <w:rPr>
+          <w:b/>
           <w:b/>
           <w:color w:val="000000"/>
           <w:sz w:val="24"/>
@@ -609,6 +867,7 @@
     <w:tbl>
       <w:tblPr>
         <w:tblW w:w="9356" w:type="dxa"/>
+        <w:jc w:val="left"/>
         <w:tblInd w:w="-289" w:type="dxa"/>
         <w:tblBorders>
           <w:top w:val="single" w:sz="4" w:space="0" w:color="000000"/>
@@ -618,22 +877,39 @@
           <w:insideH w:val="single" w:sz="4" w:space="0" w:color="000000"/>
           <w:insideV w:val="single" w:sz="4" w:space="0" w:color="000000"/>
         </w:tblBorders>
-        <w:tblLayout w:type="fixed"/>
-        <w:tblLook w:val="0400" w:firstRow="0" w:lastRow="0" w:firstColumn="0" w:lastColumn="0" w:noHBand="0" w:noVBand="1"/>
+        <w:tblCellMar>
+          <w:top w:w="0" w:type="dxa"/>
+          <w:left w:w="108" w:type="dxa"/>
+          <w:bottom w:w="0" w:type="dxa"/>
+          <w:right w:w="108" w:type="dxa"/>
+        </w:tblCellMar>
+        <w:tblLook w:noVBand="1" w:val="0400" w:noHBand="0" w:lastColumn="0" w:firstColumn="0" w:lastRow="0" w:firstRow="0"/>
       </w:tblPr>
       <w:tblGrid>
-        <w:gridCol w:w="2552"/>
+        <w:gridCol w:w="2551"/>
         <w:gridCol w:w="6804"/>
       </w:tblGrid>
       <w:tr>
+        <w:trPr/>
         <w:tc>
           <w:tcPr>
-            <w:tcW w:w="2552" w:type="dxa"/>
+            <w:tcW w:w="2551" w:type="dxa"/>
+            <w:tcBorders>
+              <w:top w:val="single" w:sz="4" w:space="0" w:color="000000"/>
+              <w:left w:val="single" w:sz="4" w:space="0" w:color="000000"/>
+              <w:bottom w:val="single" w:sz="4" w:space="0" w:color="000000"/>
+              <w:right w:val="single" w:sz="4" w:space="0" w:color="000000"/>
+              <w:insideH w:val="single" w:sz="4" w:space="0" w:color="000000"/>
+              <w:insideV w:val="single" w:sz="4" w:space="0" w:color="000000"/>
+            </w:tcBorders>
+            <w:shd w:fill="auto" w:val="clear"/>
           </w:tcPr>
           <w:p>
             <w:pPr>
+              <w:pStyle w:val="Normal"/>
               <w:jc w:val="center"/>
               <w:rPr>
+                <w:b/>
                 <w:b/>
                 <w:sz w:val="24"/>
                 <w:szCs w:val="24"/>
@@ -652,11 +928,22 @@
         <w:tc>
           <w:tcPr>
             <w:tcW w:w="6804" w:type="dxa"/>
+            <w:tcBorders>
+              <w:top w:val="single" w:sz="4" w:space="0" w:color="000000"/>
+              <w:left w:val="single" w:sz="4" w:space="0" w:color="000000"/>
+              <w:bottom w:val="single" w:sz="4" w:space="0" w:color="000000"/>
+              <w:right w:val="single" w:sz="4" w:space="0" w:color="000000"/>
+              <w:insideH w:val="single" w:sz="4" w:space="0" w:color="000000"/>
+              <w:insideV w:val="single" w:sz="4" w:space="0" w:color="000000"/>
+            </w:tcBorders>
+            <w:shd w:fill="auto" w:val="clear"/>
           </w:tcPr>
           <w:p>
             <w:pPr>
+              <w:pStyle w:val="Normal"/>
               <w:jc w:val="center"/>
               <w:rPr>
+                <w:b/>
                 <w:b/>
                 <w:sz w:val="24"/>
                 <w:szCs w:val="24"/>
@@ -674,64 +961,110 @@
         </w:tc>
       </w:tr>
       <w:tr>
+        <w:trPr/>
         <w:tc>
           <w:tcPr>
-            <w:tcW w:w="2552" w:type="dxa"/>
+            <w:tcW w:w="2551" w:type="dxa"/>
+            <w:tcBorders>
+              <w:top w:val="single" w:sz="4" w:space="0" w:color="000000"/>
+              <w:left w:val="single" w:sz="4" w:space="0" w:color="000000"/>
+              <w:bottom w:val="single" w:sz="4" w:space="0" w:color="000000"/>
+              <w:right w:val="single" w:sz="4" w:space="0" w:color="000000"/>
+              <w:insideH w:val="single" w:sz="4" w:space="0" w:color="000000"/>
+              <w:insideV w:val="single" w:sz="4" w:space="0" w:color="000000"/>
+            </w:tcBorders>
+            <w:shd w:fill="auto" w:val="clear"/>
           </w:tcPr>
           <w:p>
             <w:pPr>
+              <w:pStyle w:val="Normal"/>
               <w:rPr>
                 <w:sz w:val="24"/>
                 <w:szCs w:val="24"/>
               </w:rPr>
             </w:pPr>
+            <w:r>
+              <w:rPr>
+                <w:sz w:val="24"/>
+                <w:szCs w:val="24"/>
+              </w:rPr>
+            </w:r>
           </w:p>
         </w:tc>
         <w:tc>
           <w:tcPr>
             <w:tcW w:w="6804" w:type="dxa"/>
+            <w:tcBorders>
+              <w:top w:val="single" w:sz="4" w:space="0" w:color="000000"/>
+              <w:left w:val="single" w:sz="4" w:space="0" w:color="000000"/>
+              <w:bottom w:val="single" w:sz="4" w:space="0" w:color="000000"/>
+              <w:right w:val="single" w:sz="4" w:space="0" w:color="000000"/>
+              <w:insideH w:val="single" w:sz="4" w:space="0" w:color="000000"/>
+              <w:insideV w:val="single" w:sz="4" w:space="0" w:color="000000"/>
+            </w:tcBorders>
+            <w:shd w:fill="auto" w:val="clear"/>
           </w:tcPr>
           <w:p>
             <w:pPr>
+              <w:pStyle w:val="Normal"/>
               <w:rPr>
                 <w:sz w:val="24"/>
                 <w:szCs w:val="24"/>
               </w:rPr>
             </w:pPr>
+            <w:r>
+              <w:rPr>
+                <w:sz w:val="24"/>
+                <w:szCs w:val="24"/>
+              </w:rPr>
+            </w:r>
           </w:p>
         </w:tc>
       </w:tr>
     </w:tbl>
     <w:p>
       <w:pPr>
-        <w:rPr>
-          <w:b/>
-          <w:sz w:val="24"/>
-          <w:szCs w:val="24"/>
-        </w:rPr>
-      </w:pPr>
+        <w:pStyle w:val="Normal"/>
+        <w:rPr>
+          <w:b/>
+          <w:b/>
+          <w:sz w:val="24"/>
+          <w:szCs w:val="24"/>
+        </w:rPr>
+      </w:pPr>
+      <w:r>
+        <w:rPr>
+          <w:b/>
+          <w:sz w:val="24"/>
+          <w:szCs w:val="24"/>
+        </w:rPr>
+      </w:r>
     </w:p>
     <w:tbl>
       <w:tblPr>
         <w:tblW w:w="9356" w:type="dxa"/>
+        <w:jc w:val="left"/>
         <w:tblInd w:w="-284" w:type="dxa"/>
         <w:tblBorders>
           <w:top w:val="single" w:sz="4" w:space="0" w:color="000000"/>
-          <w:left w:val="nil"/>
           <w:bottom w:val="single" w:sz="4" w:space="0" w:color="000000"/>
-          <w:right w:val="nil"/>
-          <w:insideH w:val="nil"/>
-          <w:insideV w:val="nil"/>
+          <w:insideH w:val="single" w:sz="4" w:space="0" w:color="000000"/>
         </w:tblBorders>
-        <w:tblLayout w:type="fixed"/>
-        <w:tblLook w:val="0400" w:firstRow="0" w:lastRow="0" w:firstColumn="0" w:lastColumn="0" w:noHBand="0" w:noVBand="1"/>
+        <w:tblCellMar>
+          <w:top w:w="0" w:type="dxa"/>
+          <w:left w:w="108" w:type="dxa"/>
+          <w:bottom w:w="0" w:type="dxa"/>
+          <w:right w:w="108" w:type="dxa"/>
+        </w:tblCellMar>
+        <w:tblLook w:noVBand="1" w:val="0400" w:noHBand="0" w:lastColumn="0" w:firstColumn="0" w:lastRow="0" w:firstRow="0"/>
       </w:tblPr>
       <w:tblGrid>
-        <w:gridCol w:w="3115"/>
+        <w:gridCol w:w="3114"/>
         <w:gridCol w:w="2831"/>
-        <w:gridCol w:w="3410"/>
+        <w:gridCol w:w="3411"/>
       </w:tblGrid>
       <w:tr>
+        <w:trPr/>
         <w:tc>
           <w:tcPr>
             <w:tcW w:w="9356" w:type="dxa"/>
@@ -739,10 +1072,13 @@
             <w:tcBorders>
               <w:top w:val="single" w:sz="4" w:space="0" w:color="000000"/>
               <w:bottom w:val="single" w:sz="4" w:space="0" w:color="000000"/>
+              <w:insideH w:val="single" w:sz="4" w:space="0" w:color="000000"/>
             </w:tcBorders>
+            <w:shd w:fill="auto" w:val="clear"/>
           </w:tcPr>
           <w:p>
             <w:pPr>
+              <w:pStyle w:val="Normal"/>
               <w:jc w:val="center"/>
               <w:rPr>
                 <w:sz w:val="24"/>
@@ -760,21 +1096,31 @@
         </w:tc>
       </w:tr>
       <w:tr>
+        <w:trPr/>
         <w:tc>
           <w:tcPr>
-            <w:tcW w:w="3115" w:type="dxa"/>
+            <w:tcW w:w="3114" w:type="dxa"/>
             <w:tcBorders>
               <w:top w:val="single" w:sz="4" w:space="0" w:color="000000"/>
               <w:bottom w:val="single" w:sz="4" w:space="0" w:color="000000"/>
+              <w:insideH w:val="single" w:sz="4" w:space="0" w:color="000000"/>
             </w:tcBorders>
+            <w:shd w:fill="auto" w:val="clear"/>
           </w:tcPr>
           <w:p>
             <w:pPr>
+              <w:pStyle w:val="Normal"/>
               <w:rPr>
                 <w:sz w:val="24"/>
                 <w:szCs w:val="24"/>
               </w:rPr>
             </w:pPr>
+            <w:r>
+              <w:rPr>
+                <w:sz w:val="24"/>
+                <w:szCs w:val="24"/>
+              </w:rPr>
+            </w:r>
           </w:p>
         </w:tc>
         <w:tc>
@@ -784,26 +1130,37 @@
             <w:tcBorders>
               <w:top w:val="single" w:sz="4" w:space="0" w:color="000000"/>
             </w:tcBorders>
+            <w:shd w:fill="auto" w:val="clear"/>
           </w:tcPr>
           <w:p>
             <w:pPr>
+              <w:pStyle w:val="Normal"/>
               <w:rPr>
                 <w:sz w:val="24"/>
                 <w:szCs w:val="24"/>
               </w:rPr>
             </w:pPr>
+            <w:r>
+              <w:rPr>
+                <w:sz w:val="24"/>
+                <w:szCs w:val="24"/>
+              </w:rPr>
+            </w:r>
           </w:p>
         </w:tc>
         <w:tc>
           <w:tcPr>
-            <w:tcW w:w="3410" w:type="dxa"/>
+            <w:tcW w:w="3411" w:type="dxa"/>
             <w:tcBorders>
               <w:top w:val="single" w:sz="4" w:space="0" w:color="000000"/>
               <w:bottom w:val="single" w:sz="4" w:space="0" w:color="000000"/>
+              <w:insideH w:val="single" w:sz="4" w:space="0" w:color="000000"/>
             </w:tcBorders>
+            <w:shd w:fill="auto" w:val="clear"/>
           </w:tcPr>
           <w:p>
             <w:pPr>
+              <w:pStyle w:val="Normal"/>
               <w:jc w:val="center"/>
               <w:rPr>
                 <w:sz w:val="24"/>
@@ -821,15 +1178,20 @@
         </w:tc>
       </w:tr>
       <w:tr>
+        <w:trPr/>
         <w:tc>
           <w:tcPr>
-            <w:tcW w:w="3115" w:type="dxa"/>
+            <w:tcW w:w="3114" w:type="dxa"/>
             <w:tcBorders>
               <w:top w:val="single" w:sz="4" w:space="0" w:color="000000"/>
+              <w:bottom w:val="single" w:sz="4" w:space="0" w:color="000000"/>
+              <w:insideH w:val="single" w:sz="4" w:space="0" w:color="000000"/>
             </w:tcBorders>
+            <w:shd w:fill="auto" w:val="clear"/>
           </w:tcPr>
           <w:p>
             <w:pPr>
+              <w:pStyle w:val="Normal"/>
               <w:jc w:val="center"/>
               <w:rPr>
                 <w:sz w:val="24"/>
@@ -848,84 +1210,119 @@
         <w:tc>
           <w:tcPr>
             <w:tcW w:w="2831" w:type="dxa"/>
-            <w:vMerge/>
+            <w:vMerge w:val="continue"/>
             <w:tcBorders>
               <w:top w:val="single" w:sz="4" w:space="0" w:color="000000"/>
+              <w:bottom w:val="single" w:sz="4" w:space="0" w:color="000000"/>
+              <w:insideH w:val="single" w:sz="4" w:space="0" w:color="000000"/>
             </w:tcBorders>
+            <w:shd w:fill="auto" w:val="clear"/>
           </w:tcPr>
           <w:p>
             <w:pPr>
-              <w:widowControl w:val="0"/>
-              <w:pBdr>
-                <w:top w:val="nil"/>
-                <w:left w:val="nil"/>
-                <w:bottom w:val="nil"/>
-                <w:right w:val="nil"/>
-                <w:between w:val="nil"/>
-              </w:pBdr>
+              <w:pStyle w:val="Normal"/>
+              <w:widowControl w:val="false"/>
+              <w:pBdr/>
               <w:rPr>
                 <w:sz w:val="24"/>
                 <w:szCs w:val="24"/>
               </w:rPr>
             </w:pPr>
+            <w:r>
+              <w:rPr>
+                <w:sz w:val="24"/>
+                <w:szCs w:val="24"/>
+              </w:rPr>
+            </w:r>
           </w:p>
         </w:tc>
         <w:tc>
           <w:tcPr>
-            <w:tcW w:w="3410" w:type="dxa"/>
+            <w:tcW w:w="3411" w:type="dxa"/>
             <w:tcBorders>
               <w:top w:val="single" w:sz="4" w:space="0" w:color="000000"/>
+              <w:bottom w:val="single" w:sz="4" w:space="0" w:color="000000"/>
+              <w:insideH w:val="single" w:sz="4" w:space="0" w:color="000000"/>
             </w:tcBorders>
+            <w:shd w:fill="auto" w:val="clear"/>
           </w:tcPr>
           <w:p>
             <w:pPr>
+              <w:pStyle w:val="Normal"/>
               <w:jc w:val="center"/>
               <w:rPr>
                 <w:sz w:val="24"/>
                 <w:szCs w:val="24"/>
               </w:rPr>
             </w:pPr>
+            <w:r>
+              <w:rPr>
+                <w:sz w:val="24"/>
+                <w:szCs w:val="24"/>
+              </w:rPr>
+            </w:r>
           </w:p>
         </w:tc>
       </w:tr>
     </w:tbl>
-    <w:p/>
+    <w:p>
+      <w:pPr>
+        <w:pStyle w:val="Normal"/>
+        <w:rPr/>
+      </w:pPr>
+      <w:r>
+        <w:rPr/>
+      </w:r>
+    </w:p>
     <w:tbl>
       <w:tblPr>
         <w:tblW w:w="9356" w:type="dxa"/>
+        <w:jc w:val="left"/>
         <w:tblInd w:w="-284" w:type="dxa"/>
         <w:tblBorders>
           <w:top w:val="single" w:sz="4" w:space="0" w:color="000000"/>
-          <w:left w:val="nil"/>
           <w:bottom w:val="single" w:sz="4" w:space="0" w:color="000000"/>
-          <w:right w:val="nil"/>
-          <w:insideH w:val="nil"/>
-          <w:insideV w:val="nil"/>
+          <w:insideH w:val="single" w:sz="4" w:space="0" w:color="000000"/>
         </w:tblBorders>
-        <w:tblLayout w:type="fixed"/>
-        <w:tblLook w:val="0400" w:firstRow="0" w:lastRow="0" w:firstColumn="0" w:lastColumn="0" w:noHBand="0" w:noVBand="1"/>
+        <w:tblCellMar>
+          <w:top w:w="0" w:type="dxa"/>
+          <w:left w:w="108" w:type="dxa"/>
+          <w:bottom w:w="0" w:type="dxa"/>
+          <w:right w:w="108" w:type="dxa"/>
+        </w:tblCellMar>
+        <w:tblLook w:noVBand="1" w:val="0400" w:noHBand="0" w:lastColumn="0" w:firstColumn="0" w:lastRow="0" w:firstRow="0"/>
       </w:tblPr>
       <w:tblGrid>
-        <w:gridCol w:w="3115"/>
+        <w:gridCol w:w="3114"/>
         <w:gridCol w:w="2831"/>
-        <w:gridCol w:w="3410"/>
+        <w:gridCol w:w="3411"/>
       </w:tblGrid>
       <w:tr>
+        <w:trPr/>
         <w:tc>
           <w:tcPr>
-            <w:tcW w:w="3115" w:type="dxa"/>
+            <w:tcW w:w="3114" w:type="dxa"/>
             <w:tcBorders>
               <w:top w:val="single" w:sz="4" w:space="0" w:color="000000"/>
               <w:bottom w:val="single" w:sz="4" w:space="0" w:color="000000"/>
+              <w:insideH w:val="single" w:sz="4" w:space="0" w:color="000000"/>
             </w:tcBorders>
+            <w:shd w:fill="auto" w:val="clear"/>
           </w:tcPr>
           <w:p>
             <w:pPr>
+              <w:pStyle w:val="Normal"/>
               <w:rPr>
                 <w:sz w:val="24"/>
                 <w:szCs w:val="24"/>
               </w:rPr>
             </w:pPr>
+            <w:r>
+              <w:rPr>
+                <w:sz w:val="24"/>
+                <w:szCs w:val="24"/>
+              </w:rPr>
+            </w:r>
           </w:p>
         </w:tc>
         <w:tc>
@@ -935,26 +1332,37 @@
             <w:tcBorders>
               <w:top w:val="single" w:sz="4" w:space="0" w:color="000000"/>
             </w:tcBorders>
+            <w:shd w:fill="auto" w:val="clear"/>
           </w:tcPr>
           <w:p>
             <w:pPr>
+              <w:pStyle w:val="Normal"/>
               <w:rPr>
                 <w:sz w:val="24"/>
                 <w:szCs w:val="24"/>
               </w:rPr>
             </w:pPr>
+            <w:r>
+              <w:rPr>
+                <w:sz w:val="24"/>
+                <w:szCs w:val="24"/>
+              </w:rPr>
+            </w:r>
           </w:p>
         </w:tc>
         <w:tc>
           <w:tcPr>
-            <w:tcW w:w="3410" w:type="dxa"/>
+            <w:tcW w:w="3411" w:type="dxa"/>
             <w:tcBorders>
               <w:top w:val="single" w:sz="4" w:space="0" w:color="000000"/>
               <w:bottom w:val="single" w:sz="4" w:space="0" w:color="000000"/>
+              <w:insideH w:val="single" w:sz="4" w:space="0" w:color="000000"/>
             </w:tcBorders>
+            <w:shd w:fill="auto" w:val="clear"/>
           </w:tcPr>
           <w:p>
             <w:pPr>
+              <w:pStyle w:val="Normal"/>
               <w:jc w:val="center"/>
               <w:rPr>
                 <w:sz w:val="24"/>
@@ -972,15 +1380,20 @@
         </w:tc>
       </w:tr>
       <w:tr>
+        <w:trPr/>
         <w:tc>
           <w:tcPr>
-            <w:tcW w:w="3115" w:type="dxa"/>
+            <w:tcW w:w="3114" w:type="dxa"/>
             <w:tcBorders>
               <w:top w:val="single" w:sz="4" w:space="0" w:color="000000"/>
+              <w:bottom w:val="single" w:sz="4" w:space="0" w:color="000000"/>
+              <w:insideH w:val="single" w:sz="4" w:space="0" w:color="000000"/>
             </w:tcBorders>
+            <w:shd w:fill="auto" w:val="clear"/>
           </w:tcPr>
           <w:p>
             <w:pPr>
+              <w:pStyle w:val="Normal"/>
               <w:jc w:val="center"/>
               <w:rPr>
                 <w:sz w:val="24"/>
@@ -999,84 +1412,119 @@
         <w:tc>
           <w:tcPr>
             <w:tcW w:w="2831" w:type="dxa"/>
-            <w:vMerge/>
+            <w:vMerge w:val="continue"/>
             <w:tcBorders>
               <w:top w:val="single" w:sz="4" w:space="0" w:color="000000"/>
+              <w:bottom w:val="single" w:sz="4" w:space="0" w:color="000000"/>
+              <w:insideH w:val="single" w:sz="4" w:space="0" w:color="000000"/>
             </w:tcBorders>
+            <w:shd w:fill="auto" w:val="clear"/>
           </w:tcPr>
           <w:p>
             <w:pPr>
-              <w:widowControl w:val="0"/>
-              <w:pBdr>
-                <w:top w:val="nil"/>
-                <w:left w:val="nil"/>
-                <w:bottom w:val="nil"/>
-                <w:right w:val="nil"/>
-                <w:between w:val="nil"/>
-              </w:pBdr>
+              <w:pStyle w:val="Normal"/>
+              <w:widowControl w:val="false"/>
+              <w:pBdr/>
               <w:rPr>
                 <w:sz w:val="24"/>
                 <w:szCs w:val="24"/>
               </w:rPr>
             </w:pPr>
+            <w:r>
+              <w:rPr>
+                <w:sz w:val="24"/>
+                <w:szCs w:val="24"/>
+              </w:rPr>
+            </w:r>
           </w:p>
         </w:tc>
         <w:tc>
           <w:tcPr>
-            <w:tcW w:w="3410" w:type="dxa"/>
+            <w:tcW w:w="3411" w:type="dxa"/>
             <w:tcBorders>
               <w:top w:val="single" w:sz="4" w:space="0" w:color="000000"/>
+              <w:bottom w:val="single" w:sz="4" w:space="0" w:color="000000"/>
+              <w:insideH w:val="single" w:sz="4" w:space="0" w:color="000000"/>
             </w:tcBorders>
+            <w:shd w:fill="auto" w:val="clear"/>
           </w:tcPr>
           <w:p>
             <w:pPr>
+              <w:pStyle w:val="Normal"/>
               <w:jc w:val="center"/>
               <w:rPr>
                 <w:sz w:val="24"/>
                 <w:szCs w:val="24"/>
               </w:rPr>
             </w:pPr>
+            <w:r>
+              <w:rPr>
+                <w:sz w:val="24"/>
+                <w:szCs w:val="24"/>
+              </w:rPr>
+            </w:r>
           </w:p>
         </w:tc>
       </w:tr>
     </w:tbl>
-    <w:p/>
+    <w:p>
+      <w:pPr>
+        <w:pStyle w:val="Normal"/>
+        <w:rPr/>
+      </w:pPr>
+      <w:r>
+        <w:rPr/>
+      </w:r>
+    </w:p>
     <w:tbl>
       <w:tblPr>
         <w:tblW w:w="9356" w:type="dxa"/>
+        <w:jc w:val="left"/>
         <w:tblInd w:w="-284" w:type="dxa"/>
         <w:tblBorders>
           <w:top w:val="single" w:sz="4" w:space="0" w:color="000000"/>
-          <w:left w:val="nil"/>
           <w:bottom w:val="single" w:sz="4" w:space="0" w:color="000000"/>
-          <w:right w:val="nil"/>
-          <w:insideH w:val="nil"/>
-          <w:insideV w:val="nil"/>
+          <w:insideH w:val="single" w:sz="4" w:space="0" w:color="000000"/>
         </w:tblBorders>
-        <w:tblLayout w:type="fixed"/>
-        <w:tblLook w:val="0400" w:firstRow="0" w:lastRow="0" w:firstColumn="0" w:lastColumn="0" w:noHBand="0" w:noVBand="1"/>
+        <w:tblCellMar>
+          <w:top w:w="0" w:type="dxa"/>
+          <w:left w:w="108" w:type="dxa"/>
+          <w:bottom w:w="0" w:type="dxa"/>
+          <w:right w:w="108" w:type="dxa"/>
+        </w:tblCellMar>
+        <w:tblLook w:noVBand="1" w:val="0400" w:noHBand="0" w:lastColumn="0" w:firstColumn="0" w:lastRow="0" w:firstRow="0"/>
       </w:tblPr>
       <w:tblGrid>
-        <w:gridCol w:w="3115"/>
+        <w:gridCol w:w="3114"/>
         <w:gridCol w:w="2831"/>
-        <w:gridCol w:w="3410"/>
+        <w:gridCol w:w="3411"/>
       </w:tblGrid>
       <w:tr>
+        <w:trPr/>
         <w:tc>
           <w:tcPr>
-            <w:tcW w:w="3115" w:type="dxa"/>
+            <w:tcW w:w="3114" w:type="dxa"/>
             <w:tcBorders>
               <w:top w:val="single" w:sz="4" w:space="0" w:color="000000"/>
               <w:bottom w:val="single" w:sz="4" w:space="0" w:color="000000"/>
+              <w:insideH w:val="single" w:sz="4" w:space="0" w:color="000000"/>
             </w:tcBorders>
+            <w:shd w:fill="auto" w:val="clear"/>
           </w:tcPr>
           <w:p>
             <w:pPr>
+              <w:pStyle w:val="Normal"/>
               <w:rPr>
                 <w:sz w:val="24"/>
                 <w:szCs w:val="24"/>
               </w:rPr>
             </w:pPr>
+            <w:r>
+              <w:rPr>
+                <w:sz w:val="24"/>
+                <w:szCs w:val="24"/>
+              </w:rPr>
+            </w:r>
           </w:p>
         </w:tc>
         <w:tc>
@@ -1086,26 +1534,37 @@
             <w:tcBorders>
               <w:top w:val="single" w:sz="4" w:space="0" w:color="000000"/>
             </w:tcBorders>
+            <w:shd w:fill="auto" w:val="clear"/>
           </w:tcPr>
           <w:p>
             <w:pPr>
+              <w:pStyle w:val="Normal"/>
               <w:rPr>
                 <w:sz w:val="24"/>
                 <w:szCs w:val="24"/>
               </w:rPr>
             </w:pPr>
+            <w:r>
+              <w:rPr>
+                <w:sz w:val="24"/>
+                <w:szCs w:val="24"/>
+              </w:rPr>
+            </w:r>
           </w:p>
         </w:tc>
         <w:tc>
           <w:tcPr>
-            <w:tcW w:w="3410" w:type="dxa"/>
+            <w:tcW w:w="3411" w:type="dxa"/>
             <w:tcBorders>
               <w:top w:val="single" w:sz="4" w:space="0" w:color="000000"/>
               <w:bottom w:val="single" w:sz="4" w:space="0" w:color="000000"/>
+              <w:insideH w:val="single" w:sz="4" w:space="0" w:color="000000"/>
             </w:tcBorders>
+            <w:shd w:fill="auto" w:val="clear"/>
           </w:tcPr>
           <w:p>
             <w:pPr>
+              <w:pStyle w:val="Normal"/>
               <w:jc w:val="center"/>
               <w:rPr>
                 <w:sz w:val="24"/>
@@ -1123,15 +1582,20 @@
         </w:tc>
       </w:tr>
       <w:tr>
+        <w:trPr/>
         <w:tc>
           <w:tcPr>
-            <w:tcW w:w="3115" w:type="dxa"/>
+            <w:tcW w:w="3114" w:type="dxa"/>
             <w:tcBorders>
               <w:top w:val="single" w:sz="4" w:space="0" w:color="000000"/>
+              <w:bottom w:val="single" w:sz="4" w:space="0" w:color="000000"/>
+              <w:insideH w:val="single" w:sz="4" w:space="0" w:color="000000"/>
             </w:tcBorders>
+            <w:shd w:fill="auto" w:val="clear"/>
           </w:tcPr>
           <w:p>
             <w:pPr>
+              <w:pStyle w:val="Normal"/>
               <w:jc w:val="center"/>
               <w:rPr>
                 <w:sz w:val="24"/>
@@ -1150,93 +1614,120 @@
         <w:tc>
           <w:tcPr>
             <w:tcW w:w="2831" w:type="dxa"/>
-            <w:vMerge/>
+            <w:vMerge w:val="continue"/>
             <w:tcBorders>
               <w:top w:val="single" w:sz="4" w:space="0" w:color="000000"/>
+              <w:bottom w:val="single" w:sz="4" w:space="0" w:color="000000"/>
+              <w:insideH w:val="single" w:sz="4" w:space="0" w:color="000000"/>
             </w:tcBorders>
+            <w:shd w:fill="auto" w:val="clear"/>
           </w:tcPr>
           <w:p>
             <w:pPr>
-              <w:widowControl w:val="0"/>
-              <w:pBdr>
-                <w:top w:val="nil"/>
-                <w:left w:val="nil"/>
-                <w:bottom w:val="nil"/>
-                <w:right w:val="nil"/>
-                <w:between w:val="nil"/>
-              </w:pBdr>
+              <w:pStyle w:val="Normal"/>
+              <w:widowControl w:val="false"/>
+              <w:pBdr/>
               <w:rPr>
                 <w:sz w:val="24"/>
                 <w:szCs w:val="24"/>
               </w:rPr>
             </w:pPr>
+            <w:r>
+              <w:rPr>
+                <w:sz w:val="24"/>
+                <w:szCs w:val="24"/>
+              </w:rPr>
+            </w:r>
           </w:p>
         </w:tc>
         <w:tc>
           <w:tcPr>
-            <w:tcW w:w="3410" w:type="dxa"/>
+            <w:tcW w:w="3411" w:type="dxa"/>
             <w:tcBorders>
               <w:top w:val="single" w:sz="4" w:space="0" w:color="000000"/>
+              <w:bottom w:val="single" w:sz="4" w:space="0" w:color="000000"/>
+              <w:insideH w:val="single" w:sz="4" w:space="0" w:color="000000"/>
             </w:tcBorders>
+            <w:shd w:fill="auto" w:val="clear"/>
           </w:tcPr>
           <w:p>
             <w:pPr>
+              <w:pStyle w:val="Normal"/>
               <w:jc w:val="center"/>
               <w:rPr>
                 <w:sz w:val="24"/>
                 <w:szCs w:val="24"/>
               </w:rPr>
             </w:pPr>
+            <w:r>
+              <w:rPr>
+                <w:sz w:val="24"/>
+                <w:szCs w:val="24"/>
+              </w:rPr>
+            </w:r>
           </w:p>
         </w:tc>
       </w:tr>
     </w:tbl>
     <w:p>
       <w:pPr>
-        <w:spacing w:line="360" w:lineRule="auto"/>
+        <w:pStyle w:val="Normal"/>
+        <w:spacing w:lineRule="auto" w:line="360"/>
         <w:jc w:val="both"/>
         <w:rPr>
-          <w:rFonts w:ascii="Times New Roman" w:eastAsia="Times New Roman" w:hAnsi="Times New Roman" w:cs="Times New Roman"/>
+          <w:rFonts w:ascii="Times New Roman" w:hAnsi="Times New Roman" w:eastAsia="Times New Roman" w:cs="Times New Roman"/>
+          <w:b/>
           <w:b/>
           <w:sz w:val="28"/>
           <w:szCs w:val="28"/>
         </w:rPr>
       </w:pPr>
-    </w:p>
-    <w:p>
-      <w:pPr>
-        <w:spacing w:line="360" w:lineRule="auto"/>
-        <w:jc w:val="both"/>
-        <w:rPr>
-          <w:rFonts w:ascii="Times New Roman" w:eastAsia="Times New Roman" w:hAnsi="Times New Roman" w:cs="Times New Roman"/>
+      <w:r>
+        <w:rPr>
+          <w:rFonts w:eastAsia="Times New Roman" w:cs="Times New Roman" w:ascii="Times New Roman" w:hAnsi="Times New Roman"/>
           <w:b/>
           <w:sz w:val="28"/>
           <w:szCs w:val="28"/>
         </w:rPr>
-      </w:pPr>
-      <w:r>
-        <w:rPr>
-          <w:rFonts w:ascii="Times New Roman" w:eastAsia="Times New Roman" w:hAnsi="Times New Roman" w:cs="Times New Roman"/>
+      </w:r>
+    </w:p>
+    <w:p>
+      <w:pPr>
+        <w:pStyle w:val="Normal"/>
+        <w:spacing w:lineRule="auto" w:line="360"/>
+        <w:jc w:val="both"/>
+        <w:rPr>
+          <w:rFonts w:ascii="Times New Roman" w:hAnsi="Times New Roman" w:eastAsia="Times New Roman" w:cs="Times New Roman"/>
+          <w:b/>
           <w:b/>
           <w:sz w:val="28"/>
           <w:szCs w:val="28"/>
         </w:rPr>
+      </w:pPr>
+      <w:r>
+        <w:rPr>
+          <w:rFonts w:eastAsia="Times New Roman" w:cs="Times New Roman" w:ascii="Times New Roman" w:hAnsi="Times New Roman"/>
+          <w:b/>
+          <w:sz w:val="28"/>
+          <w:szCs w:val="28"/>
+        </w:rPr>
         <w:t>4.2 Informações Adicionais</w:t>
       </w:r>
     </w:p>
     <w:p>
       <w:pPr>
-        <w:spacing w:line="360" w:lineRule="auto"/>
+        <w:pStyle w:val="Normal"/>
+        <w:spacing w:lineRule="auto" w:line="360"/>
         <w:jc w:val="both"/>
         <w:rPr>
-          <w:rFonts w:ascii="Times New Roman" w:eastAsia="Times New Roman" w:hAnsi="Times New Roman" w:cs="Times New Roman"/>
-          <w:sz w:val="24"/>
-          <w:szCs w:val="24"/>
-        </w:rPr>
-      </w:pPr>
-      <w:r>
-        <w:rPr>
-          <w:rFonts w:ascii="Times New Roman" w:eastAsia="Times New Roman" w:hAnsi="Times New Roman" w:cs="Times New Roman"/>
+          <w:rFonts w:ascii="Times New Roman" w:hAnsi="Times New Roman" w:eastAsia="Times New Roman" w:cs="Times New Roman"/>
+          <w:sz w:val="24"/>
+          <w:szCs w:val="24"/>
+        </w:rPr>
+      </w:pPr>
+      <w:r>
+        <w:rPr>
+          <w:rFonts w:eastAsia="Times New Roman" w:cs="Times New Roman" w:ascii="Times New Roman" w:hAnsi="Times New Roman"/>
           <w:sz w:val="24"/>
           <w:szCs w:val="24"/>
         </w:rPr>
@@ -1244,16 +1735,16 @@
       </w:r>
       <w:r>
         <w:rPr>
-          <w:rFonts w:ascii="Times New Roman" w:hAnsi="Times New Roman" w:cs="Times New Roman"/>
-          <w:sz w:val="24"/>
-          <w:szCs w:val="24"/>
-          <w:shd w:val="clear" w:color="auto" w:fill="FFFFFF"/>
+          <w:rFonts w:cs="Times New Roman" w:ascii="Times New Roman" w:hAnsi="Times New Roman"/>
+          <w:sz w:val="24"/>
+          <w:szCs w:val="24"/>
+          <w:shd w:fill="FFFFFF" w:val="clear"/>
         </w:rPr>
         <w:t>é um sistema de gerenciamento de projetos e versões de códigos</w:t>
       </w:r>
       <w:r>
         <w:rPr>
-          <w:rFonts w:ascii="Times New Roman" w:eastAsia="Times New Roman" w:hAnsi="Times New Roman" w:cs="Times New Roman"/>
+          <w:rFonts w:eastAsia="Times New Roman" w:cs="Times New Roman" w:ascii="Times New Roman" w:hAnsi="Times New Roman"/>
           <w:sz w:val="24"/>
           <w:szCs w:val="24"/>
         </w:rPr>
@@ -1262,26 +1753,22 @@
     </w:p>
     <w:p>
       <w:pPr>
-        <w:spacing w:line="360" w:lineRule="auto"/>
+        <w:pStyle w:val="Normal"/>
+        <w:spacing w:lineRule="auto" w:line="360"/>
         <w:jc w:val="both"/>
         <w:rPr>
-          <w:rFonts w:ascii="Times New Roman" w:eastAsia="Times New Roman" w:hAnsi="Times New Roman" w:cs="Times New Roman"/>
-          <w:sz w:val="24"/>
-          <w:szCs w:val="24"/>
-        </w:rPr>
-      </w:pPr>
-      <w:r>
-        <w:rPr>
-          <w:rFonts w:ascii="Times New Roman" w:eastAsia="Times New Roman" w:hAnsi="Times New Roman" w:cs="Times New Roman"/>
-          <w:noProof/>
-          <w:sz w:val="24"/>
-          <w:szCs w:val="24"/>
-        </w:rPr>
+          <w:rFonts w:ascii="Times New Roman" w:hAnsi="Times New Roman" w:eastAsia="Times New Roman" w:cs="Times New Roman"/>
+          <w:sz w:val="24"/>
+          <w:szCs w:val="24"/>
+        </w:rPr>
+      </w:pPr>
+      <w:r>
+        <w:rPr/>
         <w:drawing>
-          <wp:inline distT="0" distB="0" distL="0" distR="0" wp14:anchorId="00A70D08" wp14:editId="23ABA6A7">
+          <wp:inline distT="0" distB="8890" distL="0" distR="8890">
             <wp:extent cx="5763260" cy="3648710"/>
-            <wp:effectExtent l="0" t="0" r="8890" b="8890"/>
-            <wp:docPr id="1" name="Imagem 1"/>
+            <wp:effectExtent l="0" t="0" r="0" b="0"/>
+            <wp:docPr id="2" name="Imagem 1" descr=""/>
             <wp:cNvGraphicFramePr>
               <a:graphicFrameLocks xmlns:a="http://schemas.openxmlformats.org/drawingml/2006/main" noChangeAspect="1"/>
             </wp:cNvGraphicFramePr>
@@ -1289,16 +1776,18 @@
               <a:graphicData uri="http://schemas.openxmlformats.org/drawingml/2006/picture">
                 <pic:pic xmlns:pic="http://schemas.openxmlformats.org/drawingml/2006/picture">
                   <pic:nvPicPr>
-                    <pic:cNvPr id="1" name=""/>
-                    <pic:cNvPicPr/>
+                    <pic:cNvPr id="2" name="Imagem 1" descr=""/>
+                    <pic:cNvPicPr>
+                      <a:picLocks noChangeAspect="1" noChangeArrowheads="1"/>
+                    </pic:cNvPicPr>
                   </pic:nvPicPr>
                   <pic:blipFill>
-                    <a:blip r:embed="rId6"/>
+                    <a:blip r:embed="rId3"/>
                     <a:stretch>
                       <a:fillRect/>
                     </a:stretch>
                   </pic:blipFill>
-                  <pic:spPr>
+                  <pic:spPr bwMode="auto">
                     <a:xfrm>
                       <a:off x="0" y="0"/>
                       <a:ext cx="5763260" cy="3648710"/>
@@ -1316,135 +1805,70 @@
     </w:p>
     <w:p>
       <w:pPr>
-        <w:spacing w:line="360" w:lineRule="auto"/>
+        <w:pStyle w:val="Normal"/>
+        <w:spacing w:lineRule="auto" w:line="360"/>
         <w:jc w:val="both"/>
         <w:rPr>
-          <w:rFonts w:ascii="Times New Roman" w:eastAsia="Times New Roman" w:hAnsi="Times New Roman" w:cs="Times New Roman"/>
-          <w:sz w:val="24"/>
-          <w:szCs w:val="24"/>
-        </w:rPr>
-      </w:pPr>
-    </w:p>
-    <w:p>
-      <w:pPr>
-        <w:spacing w:line="360" w:lineRule="auto"/>
+          <w:rFonts w:ascii="Times New Roman" w:hAnsi="Times New Roman" w:eastAsia="Times New Roman" w:cs="Times New Roman"/>
+          <w:sz w:val="24"/>
+          <w:szCs w:val="24"/>
+        </w:rPr>
+      </w:pPr>
+      <w:r>
+        <w:rPr>
+          <w:rFonts w:eastAsia="Times New Roman" w:cs="Times New Roman" w:ascii="Times New Roman" w:hAnsi="Times New Roman"/>
+          <w:sz w:val="24"/>
+          <w:szCs w:val="24"/>
+        </w:rPr>
+      </w:r>
+    </w:p>
+    <w:p>
+      <w:pPr>
+        <w:pStyle w:val="Normal"/>
+        <w:spacing w:lineRule="auto" w:line="360"/>
         <w:jc w:val="both"/>
         <w:rPr>
-          <w:rFonts w:ascii="Times New Roman" w:eastAsia="Times New Roman" w:hAnsi="Times New Roman" w:cs="Times New Roman"/>
-          <w:sz w:val="24"/>
-          <w:szCs w:val="24"/>
-        </w:rPr>
-      </w:pPr>
-      <w:r>
-        <w:rPr>
-          <w:rFonts w:ascii="Times New Roman" w:eastAsia="Times New Roman" w:hAnsi="Times New Roman" w:cs="Times New Roman"/>
-          <w:sz w:val="24"/>
-          <w:szCs w:val="24"/>
-        </w:rPr>
-        <w:t>O GitHub usa um sistema de branch que é onde fica as versões, cada branch recebe um nome específico definido pela equipe de desenvolvimento, que deixa claro o que está em cada branch. Por padrão em muitos projetos é usado bastante as branchs Master/</w:t>
-      </w:r>
-      <w:r>
-        <w:rPr>
-          <w:rFonts w:ascii="Times New Roman" w:eastAsia="Times New Roman" w:hAnsi="Times New Roman" w:cs="Times New Roman"/>
-          <w:sz w:val="24"/>
-          <w:szCs w:val="24"/>
-        </w:rPr>
-        <w:t xml:space="preserve">Productions, </w:t>
-      </w:r>
-      <w:proofErr w:type="spellStart"/>
-      <w:r>
-        <w:rPr>
-          <w:rFonts w:ascii="Times New Roman" w:eastAsia="Times New Roman" w:hAnsi="Times New Roman" w:cs="Times New Roman"/>
-          <w:sz w:val="24"/>
-          <w:szCs w:val="24"/>
-        </w:rPr>
-        <w:t>Develop</w:t>
-      </w:r>
-      <w:proofErr w:type="spellEnd"/>
-      <w:r>
-        <w:rPr>
-          <w:rFonts w:ascii="Times New Roman" w:eastAsia="Times New Roman" w:hAnsi="Times New Roman" w:cs="Times New Roman"/>
-          <w:sz w:val="24"/>
-          <w:szCs w:val="24"/>
-        </w:rPr>
-        <w:t xml:space="preserve"> e Homologação. Essas branch são as branchs principais de um projeto pois nelas estão os códigos principais e nela que se baseiam outra branch de desenvolvimento.</w:t>
-      </w:r>
-    </w:p>
-    <w:p>
-      <w:pPr>
-        <w:spacing w:line="360" w:lineRule="auto"/>
+          <w:rFonts w:ascii="Times New Roman" w:hAnsi="Times New Roman" w:eastAsia="Times New Roman" w:cs="Times New Roman"/>
+          <w:sz w:val="24"/>
+          <w:szCs w:val="24"/>
+        </w:rPr>
+      </w:pPr>
+      <w:r>
+        <w:rPr>
+          <w:rFonts w:eastAsia="Times New Roman" w:cs="Times New Roman" w:ascii="Times New Roman" w:hAnsi="Times New Roman"/>
+          <w:sz w:val="24"/>
+          <w:szCs w:val="24"/>
+        </w:rPr>
+        <w:t>O GitHub usa um sistema de branch que é onde fica as versões, cada branch recebe um nome específico definido pela equipe de desenvolvimento, que deixa claro o que está em cada branch. Por padrão em muitos projetos é usado bastante as branchs Master/Productions, Develop e Homologação. Essas branch são as branchs principais de um projeto pois nelas estão os códigos principais e nela que se baseiam outra branch de desenvolvimento.</w:t>
+      </w:r>
+    </w:p>
+    <w:p>
+      <w:pPr>
+        <w:pStyle w:val="Normal"/>
+        <w:spacing w:lineRule="auto" w:line="360"/>
         <w:jc w:val="both"/>
         <w:rPr>
-          <w:rFonts w:ascii="Times New Roman" w:eastAsia="Times New Roman" w:hAnsi="Times New Roman" w:cs="Times New Roman"/>
-          <w:sz w:val="24"/>
-          <w:szCs w:val="24"/>
-        </w:rPr>
-      </w:pPr>
-      <w:r>
-        <w:rPr>
-          <w:rFonts w:ascii="Times New Roman" w:eastAsia="Times New Roman" w:hAnsi="Times New Roman" w:cs="Times New Roman"/>
-          <w:sz w:val="24"/>
-          <w:szCs w:val="24"/>
-        </w:rPr>
-        <w:lastRenderedPageBreak/>
-        <w:t xml:space="preserve">Além do mais o GitHub também conta com um sistema de </w:t>
-      </w:r>
-      <w:proofErr w:type="spellStart"/>
-      <w:r>
-        <w:rPr>
-          <w:rFonts w:ascii="Times New Roman" w:eastAsia="Times New Roman" w:hAnsi="Times New Roman" w:cs="Times New Roman"/>
-          <w:sz w:val="24"/>
-          <w:szCs w:val="24"/>
-        </w:rPr>
-        <w:t>pull</w:t>
-      </w:r>
-      <w:proofErr w:type="spellEnd"/>
-      <w:r>
-        <w:rPr>
-          <w:rFonts w:ascii="Times New Roman" w:eastAsia="Times New Roman" w:hAnsi="Times New Roman" w:cs="Times New Roman"/>
-          <w:sz w:val="24"/>
-          <w:szCs w:val="24"/>
-        </w:rPr>
-        <w:t xml:space="preserve"> </w:t>
-      </w:r>
-      <w:proofErr w:type="spellStart"/>
-      <w:r>
-        <w:rPr>
-          <w:rFonts w:ascii="Times New Roman" w:eastAsia="Times New Roman" w:hAnsi="Times New Roman" w:cs="Times New Roman"/>
-          <w:sz w:val="24"/>
-          <w:szCs w:val="24"/>
-        </w:rPr>
-        <w:t>request</w:t>
-      </w:r>
-      <w:proofErr w:type="spellEnd"/>
-      <w:r>
-        <w:rPr>
-          <w:rFonts w:ascii="Times New Roman" w:eastAsia="Times New Roman" w:hAnsi="Times New Roman" w:cs="Times New Roman"/>
-          <w:sz w:val="24"/>
-          <w:szCs w:val="24"/>
-        </w:rPr>
-        <w:t xml:space="preserve"> que é por onde as alterações passam por uma avaliação antes de serem inseridas no branch de destino.</w:t>
-      </w:r>
-      <w:r>
-        <w:rPr>
-          <w:rFonts w:ascii="Times New Roman" w:eastAsia="Times New Roman" w:hAnsi="Times New Roman" w:cs="Times New Roman"/>
-          <w:sz w:val="24"/>
-          <w:szCs w:val="24"/>
-        </w:rPr>
+          <w:rFonts w:ascii="Times New Roman" w:hAnsi="Times New Roman" w:eastAsia="Times New Roman" w:cs="Times New Roman"/>
+          <w:sz w:val="24"/>
+          <w:szCs w:val="24"/>
+        </w:rPr>
+      </w:pPr>
+      <w:r>
+        <w:rPr>
+          <w:rFonts w:eastAsia="Times New Roman" w:cs="Times New Roman" w:ascii="Times New Roman" w:hAnsi="Times New Roman"/>
+          <w:sz w:val="24"/>
+          <w:szCs w:val="24"/>
+        </w:rPr>
+        <w:t>Além do mais o GitHub também conta com um sistema de pull request que é por onde as alterações passam por uma avaliação antes de serem inseridas no branch de destino.</w:t>
         <w:br/>
       </w:r>
       <w:r>
-        <w:rPr>
-          <w:rFonts w:ascii="Times New Roman" w:eastAsia="Times New Roman" w:hAnsi="Times New Roman" w:cs="Times New Roman"/>
-          <w:noProof/>
-          <w:sz w:val="24"/>
-          <w:szCs w:val="24"/>
-        </w:rPr>
+        <w:rPr/>
         <w:drawing>
-          <wp:inline distT="0" distB="0" distL="0" distR="0" wp14:anchorId="0B2517BC" wp14:editId="290C35B7">
+          <wp:inline distT="0" distB="0" distL="0" distR="8890">
             <wp:extent cx="5763260" cy="3627755"/>
-            <wp:effectExtent l="0" t="0" r="8890" b="0"/>
-            <wp:docPr id="2" name="Imagem 2"/>
+            <wp:effectExtent l="0" t="0" r="0" b="0"/>
+            <wp:docPr id="3" name="Imagem 2" descr=""/>
             <wp:cNvGraphicFramePr>
               <a:graphicFrameLocks xmlns:a="http://schemas.openxmlformats.org/drawingml/2006/main" noChangeAspect="1"/>
             </wp:cNvGraphicFramePr>
@@ -1452,16 +1876,18 @@
               <a:graphicData uri="http://schemas.openxmlformats.org/drawingml/2006/picture">
                 <pic:pic xmlns:pic="http://schemas.openxmlformats.org/drawingml/2006/picture">
                   <pic:nvPicPr>
-                    <pic:cNvPr id="1" name=""/>
-                    <pic:cNvPicPr/>
+                    <pic:cNvPr id="3" name="Imagem 2" descr=""/>
+                    <pic:cNvPicPr>
+                      <a:picLocks noChangeAspect="1" noChangeArrowheads="1"/>
+                    </pic:cNvPicPr>
                   </pic:nvPicPr>
                   <pic:blipFill>
-                    <a:blip r:embed="rId7"/>
+                    <a:blip r:embed="rId4"/>
                     <a:stretch>
                       <a:fillRect/>
                     </a:stretch>
                   </pic:blipFill>
-                  <pic:spPr>
+                  <pic:spPr bwMode="auto">
                     <a:xfrm>
                       <a:off x="0" y="0"/>
                       <a:ext cx="5763260" cy="3627755"/>
@@ -1479,116 +1905,89 @@
     </w:p>
     <w:p>
       <w:pPr>
-        <w:spacing w:line="360" w:lineRule="auto"/>
+        <w:pStyle w:val="Normal"/>
+        <w:spacing w:lineRule="auto" w:line="360"/>
         <w:jc w:val="both"/>
         <w:rPr>
-          <w:rFonts w:ascii="Times New Roman" w:eastAsia="Times New Roman" w:hAnsi="Times New Roman" w:cs="Times New Roman"/>
-          <w:sz w:val="24"/>
-          <w:szCs w:val="24"/>
-        </w:rPr>
-      </w:pPr>
-      <w:r>
-        <w:rPr>
-          <w:rFonts w:ascii="Times New Roman" w:eastAsia="Times New Roman" w:hAnsi="Times New Roman" w:cs="Times New Roman"/>
-          <w:sz w:val="24"/>
-          <w:szCs w:val="24"/>
-        </w:rPr>
-        <w:t xml:space="preserve">Após passar pelo processo de </w:t>
-      </w:r>
-      <w:proofErr w:type="spellStart"/>
-      <w:r>
-        <w:rPr>
-          <w:rFonts w:ascii="Times New Roman" w:eastAsia="Times New Roman" w:hAnsi="Times New Roman" w:cs="Times New Roman"/>
-          <w:sz w:val="24"/>
-          <w:szCs w:val="24"/>
-        </w:rPr>
-        <w:t>pull</w:t>
-      </w:r>
-      <w:proofErr w:type="spellEnd"/>
-      <w:r>
-        <w:rPr>
-          <w:rFonts w:ascii="Times New Roman" w:eastAsia="Times New Roman" w:hAnsi="Times New Roman" w:cs="Times New Roman"/>
-          <w:sz w:val="24"/>
-          <w:szCs w:val="24"/>
-        </w:rPr>
-        <w:t xml:space="preserve"> requeste as alterações são </w:t>
-      </w:r>
-      <w:proofErr w:type="spellStart"/>
-      <w:r>
-        <w:rPr>
-          <w:rFonts w:ascii="Times New Roman" w:eastAsia="Times New Roman" w:hAnsi="Times New Roman" w:cs="Times New Roman"/>
-          <w:sz w:val="24"/>
-          <w:szCs w:val="24"/>
-        </w:rPr>
-        <w:t>mergeadas</w:t>
-      </w:r>
-      <w:proofErr w:type="spellEnd"/>
-      <w:r>
-        <w:rPr>
-          <w:rFonts w:ascii="Times New Roman" w:eastAsia="Times New Roman" w:hAnsi="Times New Roman" w:cs="Times New Roman"/>
-          <w:sz w:val="24"/>
-          <w:szCs w:val="24"/>
-        </w:rPr>
-        <w:t xml:space="preserve"> com as da branch de destino caso não tenha nenhum conflito entre as branch e uma nova versão estará disponível na branch de destino.</w:t>
-      </w:r>
-    </w:p>
-    <w:p>
-      <w:pPr>
-        <w:spacing w:line="360" w:lineRule="auto"/>
+          <w:rFonts w:ascii="Times New Roman" w:hAnsi="Times New Roman" w:eastAsia="Times New Roman" w:cs="Times New Roman"/>
+          <w:sz w:val="24"/>
+          <w:szCs w:val="24"/>
+        </w:rPr>
+      </w:pPr>
+      <w:r>
+        <w:rPr>
+          <w:rFonts w:eastAsia="Times New Roman" w:cs="Times New Roman" w:ascii="Times New Roman" w:hAnsi="Times New Roman"/>
+          <w:sz w:val="24"/>
+          <w:szCs w:val="24"/>
+        </w:rPr>
+        <w:t>Após passar pelo processo de pull requeste as alterações são mergeadas com as da branch de destino caso não tenha nenhum conflito entre as branch e uma nova versão estará disponível na branch de destino.</w:t>
+      </w:r>
+    </w:p>
+    <w:p>
+      <w:pPr>
+        <w:pStyle w:val="Normal"/>
+        <w:spacing w:lineRule="auto" w:line="360"/>
         <w:jc w:val="both"/>
         <w:rPr>
-          <w:rFonts w:ascii="Times New Roman" w:eastAsia="Times New Roman" w:hAnsi="Times New Roman" w:cs="Times New Roman"/>
+          <w:rFonts w:ascii="Times New Roman" w:hAnsi="Times New Roman" w:eastAsia="Times New Roman" w:cs="Times New Roman"/>
+          <w:b/>
           <w:b/>
           <w:sz w:val="28"/>
           <w:szCs w:val="28"/>
         </w:rPr>
       </w:pPr>
-    </w:p>
-    <w:p>
-      <w:pPr>
-        <w:spacing w:line="360" w:lineRule="auto"/>
-        <w:jc w:val="both"/>
-        <w:rPr>
-          <w:rFonts w:ascii="Times New Roman" w:eastAsia="Times New Roman" w:hAnsi="Times New Roman" w:cs="Times New Roman"/>
+      <w:r>
+        <w:rPr>
+          <w:rFonts w:eastAsia="Times New Roman" w:cs="Times New Roman" w:ascii="Times New Roman" w:hAnsi="Times New Roman"/>
           <w:b/>
           <w:sz w:val="28"/>
           <w:szCs w:val="28"/>
         </w:rPr>
-      </w:pPr>
-      <w:r>
-        <w:rPr>
-          <w:rFonts w:ascii="Times New Roman" w:eastAsia="Times New Roman" w:hAnsi="Times New Roman" w:cs="Times New Roman"/>
+      </w:r>
+    </w:p>
+    <w:p>
+      <w:pPr>
+        <w:pStyle w:val="Normal"/>
+        <w:spacing w:lineRule="auto" w:line="360"/>
+        <w:jc w:val="both"/>
+        <w:rPr>
+          <w:rFonts w:ascii="Times New Roman" w:hAnsi="Times New Roman" w:eastAsia="Times New Roman" w:cs="Times New Roman"/>
+          <w:b/>
           <w:b/>
           <w:sz w:val="28"/>
           <w:szCs w:val="28"/>
         </w:rPr>
-        <w:t>4.3 Modelagem de Interações</w:t>
-      </w:r>
-    </w:p>
-    <w:p>
-      <w:pPr>
-        <w:spacing w:line="360" w:lineRule="auto"/>
-        <w:jc w:val="both"/>
-        <w:rPr>
-          <w:rFonts w:ascii="Times New Roman" w:eastAsia="Times New Roman" w:hAnsi="Times New Roman" w:cs="Times New Roman"/>
+      </w:pPr>
+      <w:r>
+        <w:rPr>
+          <w:rFonts w:eastAsia="Times New Roman" w:cs="Times New Roman" w:ascii="Times New Roman" w:hAnsi="Times New Roman"/>
           <w:b/>
           <w:sz w:val="28"/>
           <w:szCs w:val="28"/>
         </w:rPr>
-      </w:pPr>
-      <w:r>
-        <w:rPr>
-          <w:rFonts w:ascii="Times New Roman" w:eastAsia="Times New Roman" w:hAnsi="Times New Roman" w:cs="Times New Roman"/>
-          <w:b/>
-          <w:noProof/>
+        <w:t>4.3 Modelagem de Interações</w:t>
+      </w:r>
+    </w:p>
+    <w:p>
+      <w:pPr>
+        <w:pStyle w:val="Normal"/>
+        <w:spacing w:lineRule="auto" w:line="360"/>
+        <w:jc w:val="both"/>
+        <w:rPr>
+          <w:rFonts w:ascii="Times New Roman" w:hAnsi="Times New Roman" w:eastAsia="Times New Roman" w:cs="Times New Roman"/>
+          <w:b/>
+          <w:b/>
           <w:sz w:val="28"/>
           <w:szCs w:val="28"/>
         </w:rPr>
+      </w:pPr>
+      <w:r>
+        <w:rPr/>
         <w:drawing>
-          <wp:inline distT="0" distB="0" distL="0" distR="0" wp14:anchorId="3E38B1E2" wp14:editId="200CF163">
+          <wp:inline distT="0" distB="0" distL="0" distR="7620">
             <wp:extent cx="5612130" cy="2846070"/>
-            <wp:effectExtent l="0" t="0" r="7620" b="0"/>
-            <wp:docPr id="16" name="Imagem 16"/>
+            <wp:effectExtent l="0" t="0" r="0" b="0"/>
+            <wp:docPr id="4" name="Imagem 16" descr=""/>
             <wp:cNvGraphicFramePr>
               <a:graphicFrameLocks xmlns:a="http://schemas.openxmlformats.org/drawingml/2006/main" noChangeAspect="1"/>
             </wp:cNvGraphicFramePr>
@@ -1596,16 +1995,18 @@
               <a:graphicData uri="http://schemas.openxmlformats.org/drawingml/2006/picture">
                 <pic:pic xmlns:pic="http://schemas.openxmlformats.org/drawingml/2006/picture">
                   <pic:nvPicPr>
-                    <pic:cNvPr id="0" name=""/>
-                    <pic:cNvPicPr/>
+                    <pic:cNvPr id="4" name="Imagem 16" descr=""/>
+                    <pic:cNvPicPr>
+                      <a:picLocks noChangeAspect="1" noChangeArrowheads="1"/>
+                    </pic:cNvPicPr>
                   </pic:nvPicPr>
                   <pic:blipFill>
-                    <a:blip r:embed="rId8"/>
+                    <a:blip r:embed="rId5"/>
                     <a:stretch>
                       <a:fillRect/>
                     </a:stretch>
                   </pic:blipFill>
-                  <pic:spPr>
+                  <pic:spPr bwMode="auto">
                     <a:xfrm>
                       <a:off x="0" y="0"/>
                       <a:ext cx="5612130" cy="2846070"/>
@@ -1623,56 +2024,57 @@
     </w:p>
     <w:p>
       <w:pPr>
-        <w:spacing w:line="360" w:lineRule="auto"/>
+        <w:pStyle w:val="Normal"/>
+        <w:spacing w:lineRule="auto" w:line="360"/>
         <w:jc w:val="both"/>
         <w:rPr>
-          <w:rFonts w:ascii="Times New Roman" w:eastAsia="Times New Roman" w:hAnsi="Times New Roman" w:cs="Times New Roman"/>
+          <w:rFonts w:ascii="Times New Roman" w:hAnsi="Times New Roman" w:eastAsia="Times New Roman" w:cs="Times New Roman"/>
+          <w:b/>
           <w:b/>
           <w:sz w:val="28"/>
           <w:szCs w:val="28"/>
         </w:rPr>
       </w:pPr>
-    </w:p>
-    <w:p>
-      <w:pPr>
-        <w:spacing w:line="360" w:lineRule="auto"/>
-        <w:jc w:val="center"/>
-        <w:rPr>
-          <w:rFonts w:ascii="Times New Roman" w:eastAsia="Times New Roman" w:hAnsi="Times New Roman" w:cs="Times New Roman"/>
+      <w:r>
+        <w:rPr>
+          <w:rFonts w:eastAsia="Times New Roman" w:cs="Times New Roman" w:ascii="Times New Roman" w:hAnsi="Times New Roman"/>
           <w:b/>
           <w:sz w:val="28"/>
           <w:szCs w:val="28"/>
         </w:rPr>
-      </w:pPr>
-      <w:r>
-        <w:rPr>
-          <w:rFonts w:ascii="Times New Roman" w:eastAsia="Times New Roman" w:hAnsi="Times New Roman" w:cs="Times New Roman"/>
+      </w:r>
+    </w:p>
+    <w:p>
+      <w:pPr>
+        <w:pStyle w:val="Normal"/>
+        <w:spacing w:lineRule="auto" w:line="360"/>
+        <w:jc w:val="center"/>
+        <w:rPr>
+          <w:rFonts w:ascii="Times New Roman" w:hAnsi="Times New Roman" w:eastAsia="Times New Roman" w:cs="Times New Roman"/>
+          <w:b/>
           <w:b/>
           <w:sz w:val="28"/>
           <w:szCs w:val="28"/>
         </w:rPr>
-        <w:lastRenderedPageBreak/>
-        <w:t>Verificação e Validação de Requisitos</w:t>
-      </w:r>
-    </w:p>
-    <w:p>
-      <w:pPr>
-        <w:spacing w:line="360" w:lineRule="auto"/>
-        <w:jc w:val="center"/>
-        <w:rPr>
-          <w:rFonts w:ascii="Times New Roman" w:eastAsia="Times New Roman" w:hAnsi="Times New Roman" w:cs="Times New Roman"/>
+      </w:pPr>
+      <w:r>
+        <w:rPr>
+          <w:rFonts w:eastAsia="Times New Roman" w:cs="Times New Roman" w:ascii="Times New Roman" w:hAnsi="Times New Roman"/>
           <w:b/>
           <w:sz w:val="28"/>
           <w:szCs w:val="28"/>
         </w:rPr>
-      </w:pPr>
-    </w:p>
-    <w:p>
-      <w:pPr>
-        <w:spacing w:line="360" w:lineRule="auto"/>
-        <w:jc w:val="both"/>
-        <w:rPr>
-          <w:rFonts w:ascii="Times New Roman" w:eastAsia="Times New Roman" w:hAnsi="Times New Roman" w:cs="Times New Roman"/>
+        <w:t>Verificação e Validação de Requisitos</w:t>
+      </w:r>
+    </w:p>
+    <w:p>
+      <w:pPr>
+        <w:pStyle w:val="Normal"/>
+        <w:spacing w:lineRule="auto" w:line="360"/>
+        <w:jc w:val="center"/>
+        <w:rPr>
+          <w:rFonts w:ascii="Times New Roman" w:hAnsi="Times New Roman" w:eastAsia="Times New Roman" w:cs="Times New Roman"/>
+          <w:b/>
           <w:b/>
           <w:sz w:val="28"/>
           <w:szCs w:val="28"/>
@@ -1680,16 +2082,39 @@
       </w:pPr>
       <w:r>
         <w:rPr>
-          <w:rFonts w:ascii="Times New Roman" w:eastAsia="Times New Roman" w:hAnsi="Times New Roman" w:cs="Times New Roman"/>
+          <w:rFonts w:eastAsia="Times New Roman" w:cs="Times New Roman" w:ascii="Times New Roman" w:hAnsi="Times New Roman"/>
           <w:b/>
           <w:sz w:val="28"/>
           <w:szCs w:val="28"/>
         </w:rPr>
+      </w:r>
+    </w:p>
+    <w:p>
+      <w:pPr>
+        <w:pStyle w:val="Normal"/>
+        <w:spacing w:lineRule="auto" w:line="360"/>
+        <w:jc w:val="both"/>
+        <w:rPr>
+          <w:rFonts w:ascii="Times New Roman" w:hAnsi="Times New Roman" w:eastAsia="Times New Roman" w:cs="Times New Roman"/>
+          <w:b/>
+          <w:b/>
+          <w:sz w:val="28"/>
+          <w:szCs w:val="28"/>
+        </w:rPr>
+      </w:pPr>
+      <w:r>
+        <w:rPr>
+          <w:rFonts w:eastAsia="Times New Roman" w:cs="Times New Roman" w:ascii="Times New Roman" w:hAnsi="Times New Roman"/>
+          <w:b/>
+          <w:sz w:val="28"/>
+          <w:szCs w:val="28"/>
+        </w:rPr>
         <w:t>5.1 Descrição do Processo de Verificação e Validação</w:t>
       </w:r>
     </w:p>
     <w:p>
       <w:pPr>
+        <w:pStyle w:val="Normal"/>
         <w:jc w:val="both"/>
         <w:rPr>
           <w:rFonts w:ascii="Times New Roman" w:hAnsi="Times New Roman" w:cs="Times New Roman"/>
@@ -1699,7 +2124,7 @@
       </w:pPr>
       <w:r>
         <w:rPr>
-          <w:rFonts w:ascii="Times New Roman" w:hAnsi="Times New Roman" w:cs="Times New Roman"/>
+          <w:rFonts w:cs="Times New Roman" w:ascii="Times New Roman" w:hAnsi="Times New Roman"/>
           <w:sz w:val="24"/>
           <w:szCs w:val="24"/>
         </w:rPr>
@@ -1708,10 +2133,10 @@
     </w:p>
     <w:p>
       <w:pPr>
-        <w:pStyle w:val="PargrafodaLista"/>
+        <w:pStyle w:val="ListParagraph"/>
         <w:numPr>
           <w:ilvl w:val="0"/>
-          <w:numId w:val="5"/>
+          <w:numId w:val="1"/>
         </w:numPr>
         <w:jc w:val="both"/>
         <w:rPr>
@@ -1722,73 +2147,56 @@
       </w:pPr>
       <w:r>
         <w:rPr>
+          <w:rFonts w:cs="Times New Roman" w:ascii="Times New Roman" w:hAnsi="Times New Roman"/>
+          <w:sz w:val="24"/>
+          <w:szCs w:val="24"/>
+        </w:rPr>
+        <w:t>Revisão e Inspeção de Requisitos: Uma equipe de revisores analisa sistematicamente a especificação produzida, realizando inspeções constates para remoção de defeitos, utilizando como principal método as revisões informais e reuniões com a equipe (clientes, usuários e analistas), visando a fácil comunicação entre eles, tornando algo mais simples e de fácil compreensão.</w:t>
+      </w:r>
+    </w:p>
+    <w:p>
+      <w:pPr>
+        <w:pStyle w:val="ListParagraph"/>
+        <w:jc w:val="both"/>
+        <w:rPr>
           <w:rFonts w:ascii="Times New Roman" w:hAnsi="Times New Roman" w:cs="Times New Roman"/>
           <w:sz w:val="24"/>
           <w:szCs w:val="24"/>
         </w:rPr>
-        <w:t>Revisão e Inspeção de Requisitos: Uma equipe de revisores analisa sistematicamente a especificação produzida, realizando inspeções constates para remoção de defeitos, utilizando como principal método as revisões informais</w:t>
-      </w:r>
-      <w:r>
+      </w:pPr>
+      <w:r>
+        <w:rPr>
+          <w:rFonts w:cs="Times New Roman" w:ascii="Times New Roman" w:hAnsi="Times New Roman"/>
+          <w:sz w:val="24"/>
+          <w:szCs w:val="24"/>
+        </w:rPr>
+        <w:t>Realizam também o uso de checklists para prosseguir com o desenvolvimento das correções e demais afazeres, seguidos de um follow-up frequente dos usuários.</w:t>
+      </w:r>
+    </w:p>
+    <w:p>
+      <w:pPr>
+        <w:pStyle w:val="ListParagraph"/>
+        <w:jc w:val="both"/>
         <w:rPr>
           <w:rFonts w:ascii="Times New Roman" w:hAnsi="Times New Roman" w:cs="Times New Roman"/>
           <w:sz w:val="24"/>
           <w:szCs w:val="24"/>
         </w:rPr>
-        <w:t xml:space="preserve"> e r</w:t>
-      </w:r>
-      <w:r>
-        <w:rPr>
-          <w:rFonts w:ascii="Times New Roman" w:hAnsi="Times New Roman" w:cs="Times New Roman"/>
-          <w:sz w:val="24"/>
-          <w:szCs w:val="24"/>
-        </w:rPr>
-        <w:t>euniões com a equipe (clientes, usuários e analistas), visando a fácil comunicação entre eles, tornando algo mais simples e de fácil compreensão.</w:t>
-      </w:r>
-    </w:p>
-    <w:p>
-      <w:pPr>
-        <w:pStyle w:val="PargrafodaLista"/>
-        <w:jc w:val="both"/>
-        <w:rPr>
-          <w:rFonts w:ascii="Times New Roman" w:hAnsi="Times New Roman" w:cs="Times New Roman"/>
-          <w:sz w:val="24"/>
-          <w:szCs w:val="24"/>
-        </w:rPr>
-      </w:pPr>
-      <w:r>
-        <w:rPr>
-          <w:rFonts w:ascii="Times New Roman" w:hAnsi="Times New Roman" w:cs="Times New Roman"/>
-          <w:sz w:val="24"/>
-          <w:szCs w:val="24"/>
-        </w:rPr>
-        <w:t>Realizam também o uso</w:t>
-      </w:r>
-      <w:r>
-        <w:rPr>
-          <w:rFonts w:ascii="Times New Roman" w:hAnsi="Times New Roman" w:cs="Times New Roman"/>
-          <w:sz w:val="24"/>
-          <w:szCs w:val="24"/>
-        </w:rPr>
-        <w:t xml:space="preserve"> de checklists para prosseguir com o desenvolvimento das correções e demais afazeres, seguidos de um follow-up frequente dos usuários.</w:t>
-      </w:r>
-    </w:p>
-    <w:p>
-      <w:pPr>
-        <w:pStyle w:val="PargrafodaLista"/>
-        <w:jc w:val="both"/>
-        <w:rPr>
-          <w:rFonts w:ascii="Times New Roman" w:hAnsi="Times New Roman" w:cs="Times New Roman"/>
-          <w:sz w:val="24"/>
-          <w:szCs w:val="24"/>
-        </w:rPr>
-      </w:pPr>
-    </w:p>
-    <w:p>
-      <w:pPr>
-        <w:pStyle w:val="PargrafodaLista"/>
+      </w:pPr>
+      <w:r>
+        <w:rPr>
+          <w:rFonts w:cs="Times New Roman" w:ascii="Times New Roman" w:hAnsi="Times New Roman"/>
+          <w:sz w:val="24"/>
+          <w:szCs w:val="24"/>
+        </w:rPr>
+      </w:r>
+    </w:p>
+    <w:p>
+      <w:pPr>
+        <w:pStyle w:val="ListParagraph"/>
         <w:numPr>
           <w:ilvl w:val="0"/>
-          <w:numId w:val="5"/>
+          <w:numId w:val="1"/>
         </w:numPr>
         <w:jc w:val="both"/>
         <w:rPr>
@@ -1799,48 +2207,37 @@
       </w:pPr>
       <w:r>
         <w:rPr>
+          <w:rFonts w:cs="Times New Roman" w:ascii="Times New Roman" w:hAnsi="Times New Roman"/>
+          <w:sz w:val="24"/>
+          <w:szCs w:val="24"/>
+        </w:rPr>
+        <w:t>Prototipação: A equipe de Analistas segue com o PencilProject, onde foi criado o primeiro protótipo base do software. Nas etapas seguintes será mantido o uso do mesmo para uma resposta rápida e barata aos feedbacks constates dos usuários, auxiliando também na detecção preventiva de futuros problemas devido a fácil compreensão.</w:t>
+      </w:r>
+    </w:p>
+    <w:p>
+      <w:pPr>
+        <w:pStyle w:val="ListParagraph"/>
+        <w:jc w:val="both"/>
+        <w:rPr>
           <w:rFonts w:ascii="Times New Roman" w:hAnsi="Times New Roman" w:cs="Times New Roman"/>
           <w:sz w:val="24"/>
           <w:szCs w:val="24"/>
         </w:rPr>
-        <w:t xml:space="preserve">Prototipação: A equipe de Analistas segue com o </w:t>
-      </w:r>
-      <w:proofErr w:type="spellStart"/>
-      <w:r>
-        <w:rPr>
-          <w:rFonts w:ascii="Times New Roman" w:hAnsi="Times New Roman" w:cs="Times New Roman"/>
-          <w:sz w:val="24"/>
-          <w:szCs w:val="24"/>
-        </w:rPr>
-        <w:t>PencilProject</w:t>
-      </w:r>
-      <w:proofErr w:type="spellEnd"/>
-      <w:r>
-        <w:rPr>
-          <w:rFonts w:ascii="Times New Roman" w:hAnsi="Times New Roman" w:cs="Times New Roman"/>
-          <w:sz w:val="24"/>
-          <w:szCs w:val="24"/>
-        </w:rPr>
-        <w:t>, onde foi criado o primeiro protótipo base do software. Nas etapas seguintes será mantido o uso do mesmo para uma resposta rápida e barata aos feedbacks constates dos usuários, auxiliando também na detecção preventiva de futuros problemas devido a fácil compreensão.</w:t>
-      </w:r>
-    </w:p>
-    <w:p>
-      <w:pPr>
-        <w:pStyle w:val="PargrafodaLista"/>
-        <w:jc w:val="both"/>
-        <w:rPr>
-          <w:rFonts w:ascii="Times New Roman" w:hAnsi="Times New Roman" w:cs="Times New Roman"/>
-          <w:sz w:val="24"/>
-          <w:szCs w:val="24"/>
-        </w:rPr>
-      </w:pPr>
-    </w:p>
-    <w:p>
-      <w:pPr>
-        <w:pStyle w:val="PargrafodaLista"/>
+      </w:pPr>
+      <w:r>
+        <w:rPr>
+          <w:rFonts w:cs="Times New Roman" w:ascii="Times New Roman" w:hAnsi="Times New Roman"/>
+          <w:sz w:val="24"/>
+          <w:szCs w:val="24"/>
+        </w:rPr>
+      </w:r>
+    </w:p>
+    <w:p>
+      <w:pPr>
+        <w:pStyle w:val="ListParagraph"/>
         <w:numPr>
           <w:ilvl w:val="0"/>
-          <w:numId w:val="5"/>
+          <w:numId w:val="1"/>
         </w:numPr>
         <w:jc w:val="both"/>
         <w:rPr>
@@ -1851,69 +2248,67 @@
       </w:pPr>
       <w:r>
         <w:rPr>
-          <w:rFonts w:ascii="Times New Roman" w:hAnsi="Times New Roman" w:cs="Times New Roman"/>
-          <w:sz w:val="24"/>
-          <w:szCs w:val="24"/>
-        </w:rPr>
-        <w:t xml:space="preserve">Geração de Casos de Teste: Baseando-se nos requisitos adquiridos desde o início do projeto, os testadores elaboram casos de teste a partir de cenários de casos de uso, utilizam da ferramenta </w:t>
-      </w:r>
-      <w:proofErr w:type="spellStart"/>
-      <w:r>
-        <w:rPr>
-          <w:rFonts w:ascii="Times New Roman" w:hAnsi="Times New Roman" w:cs="Times New Roman"/>
-          <w:sz w:val="24"/>
-          <w:szCs w:val="24"/>
-        </w:rPr>
-        <w:t>TestRail</w:t>
-      </w:r>
-      <w:proofErr w:type="spellEnd"/>
-      <w:r>
-        <w:rPr>
-          <w:rFonts w:ascii="Times New Roman" w:hAnsi="Times New Roman" w:cs="Times New Roman"/>
-          <w:sz w:val="24"/>
-          <w:szCs w:val="24"/>
-        </w:rPr>
-        <w:t xml:space="preserve"> que lhes permite executar testes, criar projetos e simular bugs, com foco no feedback se mantendo sempre atentos as novas atualizações de acordo com o avanço do restante da equipe e as necessidades dos usuários.</w:t>
-      </w:r>
-    </w:p>
-    <w:p>
-      <w:pPr>
-        <w:spacing w:line="360" w:lineRule="auto"/>
+          <w:rFonts w:cs="Times New Roman" w:ascii="Times New Roman" w:hAnsi="Times New Roman"/>
+          <w:sz w:val="24"/>
+          <w:szCs w:val="24"/>
+        </w:rPr>
+        <w:t>Geração de Casos de Teste: Baseando-se nos requisitos adquiridos desde o início do projeto, os testadores elaboram casos de teste a partir de cenários de casos de uso, utilizam da ferramenta TestRail que lhes permite executar testes, criar projetos e simular bugs, com foco no feedback se mantendo sempre atentos as novas atualizações de acordo com o avanço do restante da equipe e as necessidades dos usuários.</w:t>
+      </w:r>
+    </w:p>
+    <w:p>
+      <w:pPr>
+        <w:pStyle w:val="Normal"/>
+        <w:spacing w:lineRule="auto" w:line="360"/>
         <w:jc w:val="both"/>
         <w:rPr>
-          <w:rFonts w:ascii="Times New Roman" w:eastAsia="Times New Roman" w:hAnsi="Times New Roman" w:cs="Times New Roman"/>
-          <w:b/>
-          <w:sz w:val="24"/>
-          <w:szCs w:val="24"/>
-        </w:rPr>
-      </w:pPr>
-    </w:p>
-    <w:p>
-      <w:pPr>
-        <w:spacing w:line="360" w:lineRule="auto"/>
+          <w:rFonts w:ascii="Times New Roman" w:hAnsi="Times New Roman" w:eastAsia="Times New Roman" w:cs="Times New Roman"/>
+          <w:b/>
+          <w:b/>
+          <w:sz w:val="24"/>
+          <w:szCs w:val="24"/>
+        </w:rPr>
+      </w:pPr>
+      <w:r>
+        <w:rPr>
+          <w:rFonts w:eastAsia="Times New Roman" w:cs="Times New Roman" w:ascii="Times New Roman" w:hAnsi="Times New Roman"/>
+          <w:b/>
+          <w:sz w:val="24"/>
+          <w:szCs w:val="24"/>
+        </w:rPr>
+      </w:r>
+    </w:p>
+    <w:p>
+      <w:pPr>
+        <w:pStyle w:val="Normal"/>
+        <w:spacing w:lineRule="auto" w:line="360"/>
         <w:jc w:val="both"/>
         <w:rPr>
-          <w:rFonts w:ascii="Times New Roman" w:eastAsia="Times New Roman" w:hAnsi="Times New Roman" w:cs="Times New Roman"/>
+          <w:rFonts w:ascii="Times New Roman" w:hAnsi="Times New Roman" w:eastAsia="Times New Roman" w:cs="Times New Roman"/>
+          <w:b/>
           <w:b/>
           <w:sz w:val="28"/>
           <w:szCs w:val="28"/>
         </w:rPr>
       </w:pPr>
-    </w:p>
-    <w:p>
-      <w:pPr>
-        <w:spacing w:line="360" w:lineRule="auto"/>
-        <w:jc w:val="both"/>
-        <w:rPr>
-          <w:rFonts w:ascii="Times New Roman" w:eastAsia="Times New Roman" w:hAnsi="Times New Roman" w:cs="Times New Roman"/>
+      <w:r>
+        <w:rPr>
+          <w:rFonts w:eastAsia="Times New Roman" w:cs="Times New Roman" w:ascii="Times New Roman" w:hAnsi="Times New Roman"/>
           <w:b/>
           <w:sz w:val="28"/>
           <w:szCs w:val="28"/>
         </w:rPr>
-      </w:pPr>
-      <w:r>
-        <w:rPr>
-          <w:rFonts w:ascii="Times New Roman" w:eastAsia="Times New Roman" w:hAnsi="Times New Roman" w:cs="Times New Roman"/>
+      </w:r>
+    </w:p>
+    <w:p>
+      <w:pPr>
+        <w:pStyle w:val="Normal"/>
+        <w:spacing w:lineRule="auto" w:line="360"/>
+        <w:jc w:val="both"/>
+        <w:rPr/>
+      </w:pPr>
+      <w:r>
+        <w:rPr>
+          <w:rFonts w:eastAsia="Times New Roman" w:cs="Times New Roman" w:ascii="Times New Roman" w:hAnsi="Times New Roman"/>
           <w:b/>
           <w:sz w:val="28"/>
           <w:szCs w:val="28"/>
@@ -1923,22 +2318,802 @@
     </w:p>
     <w:p>
       <w:pPr>
-        <w:spacing w:line="360" w:lineRule="auto"/>
+        <w:pStyle w:val="Normal"/>
+        <w:spacing w:lineRule="auto" w:line="360"/>
         <w:jc w:val="both"/>
         <w:rPr>
-          <w:rFonts w:ascii="Times New Roman" w:eastAsia="Times New Roman" w:hAnsi="Times New Roman" w:cs="Times New Roman"/>
+          <w:rFonts w:ascii="Times New Roman" w:hAnsi="Times New Roman" w:eastAsia="Times New Roman" w:cs="Times New Roman"/>
+          <w:b/>
           <w:b/>
           <w:sz w:val="28"/>
           <w:szCs w:val="28"/>
         </w:rPr>
       </w:pPr>
-    </w:p>
-    <w:p>
-      <w:pPr>
-        <w:spacing w:line="360" w:lineRule="auto"/>
+      <w:r>
+        <w:rPr/>
+      </w:r>
+    </w:p>
+    <w:p>
+      <w:pPr>
+        <w:pStyle w:val="Normal"/>
+        <w:spacing w:lineRule="auto" w:line="360"/>
         <w:jc w:val="both"/>
         <w:rPr>
-          <w:rFonts w:ascii="Times New Roman" w:eastAsia="Times New Roman" w:hAnsi="Times New Roman" w:cs="Times New Roman"/>
+          <w:b w:val="false"/>
+          <w:b w:val="false"/>
+          <w:bCs w:val="false"/>
+          <w:sz w:val="24"/>
+          <w:szCs w:val="24"/>
+        </w:rPr>
+      </w:pPr>
+      <w:r>
+        <w:rPr>
+          <w:rFonts w:eastAsia="Times New Roman" w:cs="Times New Roman" w:ascii="Times New Roman" w:hAnsi="Times New Roman"/>
+          <w:b w:val="false"/>
+          <w:bCs w:val="false"/>
+          <w:sz w:val="24"/>
+          <w:szCs w:val="24"/>
+        </w:rPr>
+        <w:tab/>
+        <w:t xml:space="preserve">O sumário estava desatualizado e foi atualizado conforme as edições feitas no documento. Os títulos das sessões </w:t>
+      </w:r>
+      <w:r>
+        <w:rPr>
+          <w:rFonts w:eastAsia="Times New Roman" w:cs="Times New Roman" w:ascii="Times New Roman" w:hAnsi="Times New Roman"/>
+          <w:b w:val="false"/>
+          <w:bCs w:val="false"/>
+          <w:sz w:val="24"/>
+          <w:szCs w:val="24"/>
+        </w:rPr>
+        <w:t>3</w:t>
+      </w:r>
+      <w:r>
+        <w:rPr>
+          <w:rFonts w:eastAsia="Times New Roman" w:cs="Times New Roman" w:ascii="Times New Roman" w:hAnsi="Times New Roman"/>
+          <w:b w:val="false"/>
+          <w:bCs w:val="false"/>
+          <w:sz w:val="24"/>
+          <w:szCs w:val="24"/>
+        </w:rPr>
+        <w:t xml:space="preserve">.2 e </w:t>
+      </w:r>
+      <w:r>
+        <w:rPr>
+          <w:rFonts w:eastAsia="Times New Roman" w:cs="Times New Roman" w:ascii="Times New Roman" w:hAnsi="Times New Roman"/>
+          <w:b w:val="false"/>
+          <w:bCs w:val="false"/>
+          <w:sz w:val="24"/>
+          <w:szCs w:val="24"/>
+        </w:rPr>
+        <w:t>3</w:t>
+      </w:r>
+      <w:r>
+        <w:rPr>
+          <w:rFonts w:eastAsia="Times New Roman" w:cs="Times New Roman" w:ascii="Times New Roman" w:hAnsi="Times New Roman"/>
+          <w:b w:val="false"/>
+          <w:bCs w:val="false"/>
+          <w:sz w:val="24"/>
+          <w:szCs w:val="24"/>
+        </w:rPr>
+        <w:t xml:space="preserve">.3 estavam incorretos </w:t>
+      </w:r>
+      <w:r>
+        <w:rPr>
+          <w:rFonts w:eastAsia="Times New Roman" w:cs="Times New Roman" w:ascii="Times New Roman" w:hAnsi="Times New Roman"/>
+          <w:b w:val="false"/>
+          <w:bCs w:val="false"/>
+          <w:sz w:val="24"/>
+          <w:szCs w:val="24"/>
+        </w:rPr>
+        <w:t>e</w:t>
+      </w:r>
+      <w:r>
+        <w:rPr>
+          <w:rFonts w:eastAsia="Times New Roman" w:cs="Times New Roman" w:ascii="Times New Roman" w:hAnsi="Times New Roman"/>
+          <w:b w:val="false"/>
+          <w:bCs w:val="false"/>
+          <w:sz w:val="24"/>
+          <w:szCs w:val="24"/>
+        </w:rPr>
+        <w:t xml:space="preserve"> </w:t>
+      </w:r>
+      <w:r>
+        <w:rPr>
+          <w:rFonts w:eastAsia="Times New Roman" w:cs="Times New Roman" w:ascii="Times New Roman" w:hAnsi="Times New Roman"/>
+          <w:b w:val="false"/>
+          <w:bCs w:val="false"/>
+          <w:sz w:val="24"/>
+          <w:szCs w:val="24"/>
+        </w:rPr>
+        <w:t>a</w:t>
+      </w:r>
+      <w:r>
+        <w:rPr>
+          <w:rFonts w:eastAsia="Times New Roman" w:cs="Times New Roman" w:ascii="Times New Roman" w:hAnsi="Times New Roman"/>
+          <w:b w:val="false"/>
+          <w:bCs w:val="false"/>
+          <w:sz w:val="24"/>
+          <w:szCs w:val="24"/>
+        </w:rPr>
+        <w:t xml:space="preserve">s sessões 4.2 e 5.1 </w:t>
+      </w:r>
+      <w:r>
+        <w:rPr>
+          <w:rFonts w:eastAsia="Times New Roman" w:cs="Times New Roman" w:ascii="Times New Roman" w:hAnsi="Times New Roman"/>
+          <w:b w:val="false"/>
+          <w:bCs w:val="false"/>
+          <w:sz w:val="24"/>
+          <w:szCs w:val="24"/>
+        </w:rPr>
+        <w:t>continham erros ortográficos e de formatação.</w:t>
+      </w:r>
+    </w:p>
+    <w:p>
+      <w:pPr>
+        <w:pStyle w:val="Normal"/>
+        <w:jc w:val="both"/>
+        <w:rPr/>
+      </w:pPr>
+      <w:r>
+        <w:rPr>
+          <w:rFonts w:eastAsia="Times New Roman" w:cs="Times New Roman" w:ascii="Times New Roman" w:hAnsi="Times New Roman"/>
+          <w:b/>
+          <w:sz w:val="24"/>
+          <w:szCs w:val="24"/>
+        </w:rPr>
+        <w:tab/>
+      </w:r>
+      <w:r>
+        <w:rPr>
+          <w:rFonts w:eastAsia="Times New Roman" w:cs="Times New Roman" w:ascii="Times New Roman" w:hAnsi="Times New Roman"/>
+          <w:b w:val="false"/>
+          <w:bCs w:val="false"/>
+          <w:sz w:val="24"/>
+          <w:szCs w:val="24"/>
+        </w:rPr>
+        <w:t xml:space="preserve">A Modelagem de Domínio na página </w:t>
+      </w:r>
+      <w:r>
+        <w:rPr>
+          <w:rFonts w:eastAsia="Times New Roman" w:cs="Times New Roman" w:ascii="Times New Roman" w:hAnsi="Times New Roman"/>
+          <w:b w:val="false"/>
+          <w:bCs w:val="false"/>
+          <w:sz w:val="24"/>
+          <w:szCs w:val="24"/>
+        </w:rPr>
+        <w:t>7</w:t>
+      </w:r>
+      <w:r>
+        <w:rPr>
+          <w:rFonts w:eastAsia="Times New Roman" w:cs="Times New Roman" w:ascii="Times New Roman" w:hAnsi="Times New Roman"/>
+          <w:b w:val="false"/>
+          <w:bCs w:val="false"/>
+          <w:color w:val="000000"/>
+          <w:sz w:val="24"/>
+          <w:szCs w:val="24"/>
+        </w:rPr>
+        <w:t xml:space="preserve"> apontava algumas classes que se relacionavam sem serem devidamente representadas com as setas preenchidas </w:t>
+      </w:r>
+      <w:r>
+        <w:rPr>
+          <w:rFonts w:eastAsia="Times New Roman" w:cs="Times New Roman" w:ascii="Times New Roman" w:hAnsi="Times New Roman"/>
+          <w:b w:val="false"/>
+          <w:bCs w:val="false"/>
+          <w:color w:val="000000"/>
+          <w:sz w:val="24"/>
+          <w:szCs w:val="24"/>
+        </w:rPr>
+        <w:t>entre as classes Operador e Cliente para a classe Livro</w:t>
+      </w:r>
+      <w:r>
+        <w:rPr>
+          <w:rFonts w:eastAsia="Times New Roman" w:cs="Times New Roman" w:ascii="Times New Roman" w:hAnsi="Times New Roman"/>
+          <w:b w:val="false"/>
+          <w:bCs w:val="false"/>
+          <w:color w:val="000000"/>
+          <w:sz w:val="24"/>
+          <w:szCs w:val="24"/>
+        </w:rPr>
+        <w:t xml:space="preserve"> </w:t>
+      </w:r>
+      <w:r>
+        <w:rPr>
+          <w:rFonts w:eastAsia="Times New Roman" w:cs="Times New Roman" w:ascii="Times New Roman" w:hAnsi="Times New Roman"/>
+          <w:b w:val="false"/>
+          <w:bCs w:val="false"/>
+          <w:color w:val="000000"/>
+          <w:sz w:val="24"/>
+          <w:szCs w:val="24"/>
+        </w:rPr>
+        <w:t xml:space="preserve">e os </w:t>
+      </w:r>
+      <w:r>
+        <w:rPr>
+          <w:rFonts w:eastAsia="Times New Roman" w:cs="Times New Roman" w:ascii="Times New Roman" w:hAnsi="Times New Roman"/>
+          <w:b w:val="false"/>
+          <w:bCs w:val="false"/>
+          <w:color w:val="000000"/>
+          <w:sz w:val="24"/>
+          <w:szCs w:val="24"/>
+        </w:rPr>
+        <w:t>nomes das atribuições</w:t>
+      </w:r>
+      <w:r>
+        <w:rPr>
+          <w:rFonts w:eastAsia="Times New Roman" w:cs="Times New Roman" w:ascii="Times New Roman" w:hAnsi="Times New Roman"/>
+          <w:b w:val="false"/>
+          <w:bCs w:val="false"/>
+          <w:color w:val="000000"/>
+          <w:sz w:val="24"/>
+          <w:szCs w:val="24"/>
+        </w:rPr>
+        <w:t xml:space="preserve"> não foram </w:t>
+      </w:r>
+      <w:r>
+        <w:rPr>
+          <w:rFonts w:eastAsia="Times New Roman" w:cs="Times New Roman" w:ascii="Times New Roman" w:hAnsi="Times New Roman"/>
+          <w:b w:val="false"/>
+          <w:bCs w:val="false"/>
+          <w:color w:val="000000"/>
+          <w:sz w:val="24"/>
+          <w:szCs w:val="24"/>
+        </w:rPr>
+        <w:t>informados</w:t>
+      </w:r>
+      <w:r>
+        <w:rPr>
+          <w:rFonts w:eastAsia="Times New Roman" w:cs="Times New Roman" w:ascii="Times New Roman" w:hAnsi="Times New Roman"/>
+          <w:b w:val="false"/>
+          <w:bCs w:val="false"/>
+          <w:color w:val="000000"/>
+          <w:sz w:val="24"/>
+          <w:szCs w:val="24"/>
+        </w:rPr>
+        <w:t xml:space="preserve">. </w:t>
+      </w:r>
+      <w:r>
+        <w:rPr>
+          <w:rFonts w:eastAsia="Times New Roman" w:cs="Times New Roman" w:ascii="Times New Roman" w:hAnsi="Times New Roman"/>
+          <w:b w:val="false"/>
+          <w:bCs w:val="false"/>
+          <w:color w:val="000000"/>
+          <w:sz w:val="24"/>
+          <w:szCs w:val="24"/>
+        </w:rPr>
+        <w:t>T</w:t>
+      </w:r>
+      <w:r>
+        <w:rPr>
+          <w:rFonts w:eastAsia="Times New Roman" w:cs="Times New Roman" w:ascii="Times New Roman" w:hAnsi="Times New Roman"/>
+          <w:b w:val="false"/>
+          <w:bCs w:val="false"/>
+          <w:color w:val="000000"/>
+          <w:sz w:val="24"/>
+          <w:szCs w:val="24"/>
+        </w:rPr>
+        <w:t xml:space="preserve">ambém </w:t>
+      </w:r>
+      <w:r>
+        <w:rPr>
+          <w:rFonts w:eastAsia="Times New Roman" w:cs="Times New Roman" w:ascii="Times New Roman" w:hAnsi="Times New Roman"/>
+          <w:b w:val="false"/>
+          <w:bCs w:val="false"/>
+          <w:color w:val="000000"/>
+          <w:sz w:val="24"/>
+          <w:szCs w:val="24"/>
+        </w:rPr>
+        <w:t>havia</w:t>
+      </w:r>
+      <w:r>
+        <w:rPr>
+          <w:rFonts w:eastAsia="Times New Roman" w:cs="Times New Roman" w:ascii="Times New Roman" w:hAnsi="Times New Roman"/>
+          <w:b w:val="false"/>
+          <w:bCs w:val="false"/>
+          <w:color w:val="000000"/>
+          <w:sz w:val="24"/>
+          <w:szCs w:val="24"/>
+        </w:rPr>
+        <w:t xml:space="preserve"> relacionamentos inapropriados entre o </w:t>
+      </w:r>
+      <w:r>
+        <w:rPr>
+          <w:rFonts w:eastAsia="Times New Roman" w:cs="Times New Roman" w:ascii="Times New Roman" w:hAnsi="Times New Roman"/>
+          <w:b w:val="false"/>
+          <w:bCs w:val="false"/>
+          <w:color w:val="000000"/>
+          <w:sz w:val="24"/>
+          <w:szCs w:val="24"/>
+        </w:rPr>
+        <w:t>F</w:t>
+      </w:r>
+      <w:r>
+        <w:rPr>
+          <w:rFonts w:eastAsia="Times New Roman" w:cs="Times New Roman" w:ascii="Times New Roman" w:hAnsi="Times New Roman"/>
+          <w:b w:val="false"/>
+          <w:bCs w:val="false"/>
+          <w:color w:val="000000"/>
+          <w:sz w:val="24"/>
+          <w:szCs w:val="24"/>
+        </w:rPr>
+        <w:t xml:space="preserve">ornecedor e </w:t>
+      </w:r>
+      <w:r>
+        <w:rPr>
+          <w:rFonts w:eastAsia="Times New Roman" w:cs="Times New Roman" w:ascii="Times New Roman" w:hAnsi="Times New Roman"/>
+          <w:b w:val="false"/>
+          <w:bCs w:val="false"/>
+          <w:color w:val="000000"/>
+          <w:sz w:val="24"/>
+          <w:szCs w:val="24"/>
+        </w:rPr>
+        <w:t>C</w:t>
+      </w:r>
+      <w:r>
+        <w:rPr>
+          <w:rFonts w:eastAsia="Times New Roman" w:cs="Times New Roman" w:ascii="Times New Roman" w:hAnsi="Times New Roman"/>
+          <w:b w:val="false"/>
+          <w:bCs w:val="false"/>
+          <w:color w:val="000000"/>
+          <w:sz w:val="24"/>
+          <w:szCs w:val="24"/>
+        </w:rPr>
+        <w:t xml:space="preserve">liente na parte das subclasses de </w:t>
+      </w:r>
+      <w:r>
+        <w:rPr>
+          <w:rFonts w:eastAsia="Times New Roman" w:cs="Times New Roman" w:ascii="Times New Roman" w:hAnsi="Times New Roman"/>
+          <w:b w:val="false"/>
+          <w:bCs w:val="false"/>
+          <w:color w:val="000000"/>
+          <w:sz w:val="24"/>
+          <w:szCs w:val="24"/>
+        </w:rPr>
+        <w:t>O</w:t>
+      </w:r>
+      <w:r>
+        <w:rPr>
+          <w:rFonts w:eastAsia="Times New Roman" w:cs="Times New Roman" w:ascii="Times New Roman" w:hAnsi="Times New Roman"/>
+          <w:b w:val="false"/>
+          <w:bCs w:val="false"/>
+          <w:color w:val="000000"/>
+          <w:sz w:val="24"/>
+          <w:szCs w:val="24"/>
+        </w:rPr>
+        <w:t xml:space="preserve">perador. </w:t>
+      </w:r>
+      <w:r>
+        <w:rPr>
+          <w:rFonts w:eastAsia="Times New Roman" w:cs="Times New Roman" w:ascii="Times New Roman" w:hAnsi="Times New Roman"/>
+          <w:b w:val="false"/>
+          <w:bCs w:val="false"/>
+          <w:color w:val="000000"/>
+          <w:sz w:val="24"/>
+          <w:szCs w:val="24"/>
+        </w:rPr>
+        <w:t>Foi criada uma classe abstrata “Pessoa”, para definir as demais classes que representam uma pessoa, sendo ela a classe mãe e as outras as suas subclasses.</w:t>
+      </w:r>
+    </w:p>
+    <w:p>
+      <w:pPr>
+        <w:pStyle w:val="Normal"/>
+        <w:jc w:val="both"/>
+        <w:rPr>
+          <w:rFonts w:ascii="Times New Roman" w:hAnsi="Times New Roman" w:eastAsia="Times New Roman" w:cs="Times New Roman"/>
+          <w:b w:val="false"/>
+          <w:b w:val="false"/>
+          <w:bCs w:val="false"/>
+          <w:color w:val="000000"/>
+          <w:sz w:val="24"/>
+          <w:szCs w:val="24"/>
+        </w:rPr>
+      </w:pPr>
+      <w:r>
+        <w:rPr/>
+      </w:r>
+    </w:p>
+    <w:p>
+      <w:pPr>
+        <w:pStyle w:val="Normal"/>
+        <w:jc w:val="both"/>
+        <w:rPr/>
+      </w:pPr>
+      <w:r>
+        <w:rPr>
+          <w:rFonts w:eastAsia="Times New Roman" w:cs="Times New Roman" w:ascii="Times New Roman" w:hAnsi="Times New Roman"/>
+          <w:b w:val="false"/>
+          <w:bCs w:val="false"/>
+          <w:color w:val="000000"/>
+          <w:sz w:val="24"/>
+          <w:szCs w:val="24"/>
+        </w:rPr>
+        <w:tab/>
+        <w:t xml:space="preserve">O Diagrama de Casos de Uso </w:t>
+      </w:r>
+      <w:r>
+        <w:rPr>
+          <w:rFonts w:eastAsia="Times New Roman" w:cs="Times New Roman" w:ascii="Times New Roman" w:hAnsi="Times New Roman"/>
+          <w:b w:val="false"/>
+          <w:bCs w:val="false"/>
+          <w:color w:val="000000"/>
+          <w:sz w:val="24"/>
+          <w:szCs w:val="24"/>
+        </w:rPr>
+        <w:t>da página 8</w:t>
+      </w:r>
+      <w:r>
+        <w:rPr>
+          <w:rFonts w:eastAsia="Times New Roman" w:cs="Times New Roman" w:ascii="Times New Roman" w:hAnsi="Times New Roman"/>
+          <w:b w:val="false"/>
+          <w:bCs w:val="false"/>
+          <w:color w:val="000000"/>
+          <w:sz w:val="24"/>
+          <w:szCs w:val="24"/>
+        </w:rPr>
+        <w:t xml:space="preserve"> possuía </w:t>
+      </w:r>
+      <w:r>
+        <w:rPr>
+          <w:rFonts w:eastAsia="Times New Roman" w:cs="Times New Roman" w:ascii="Times New Roman" w:hAnsi="Times New Roman"/>
+          <w:b w:val="false"/>
+          <w:bCs w:val="false"/>
+          <w:color w:val="000000"/>
+          <w:sz w:val="24"/>
+          <w:szCs w:val="24"/>
+        </w:rPr>
+        <w:t>erros na representação do diagrama, alguns</w:t>
+      </w:r>
+      <w:r>
+        <w:rPr>
+          <w:rFonts w:eastAsia="Times New Roman" w:cs="Times New Roman" w:ascii="Times New Roman" w:hAnsi="Times New Roman"/>
+          <w:b w:val="false"/>
+          <w:bCs w:val="false"/>
+          <w:color w:val="000000"/>
+          <w:sz w:val="24"/>
+          <w:szCs w:val="24"/>
+        </w:rPr>
+        <w:t xml:space="preserve"> casos se referiam a processos internos ou ações que ocorrem dentro de casos de uso, não sendo assim adequadamente representados como um caso de uso a parte.</w:t>
+      </w:r>
+      <w:r>
+        <w:rPr>
+          <w:rFonts w:eastAsia="Times New Roman" w:cs="Times New Roman" w:ascii="Times New Roman" w:hAnsi="Times New Roman"/>
+          <w:b w:val="false"/>
+          <w:bCs w:val="false"/>
+          <w:i w:val="false"/>
+          <w:caps w:val="false"/>
+          <w:smallCaps w:val="false"/>
+          <w:color w:val="000000"/>
+          <w:spacing w:val="0"/>
+          <w:sz w:val="24"/>
+          <w:szCs w:val="24"/>
+        </w:rPr>
+        <w:t xml:space="preserve"> </w:t>
+      </w:r>
+      <w:r>
+        <w:rPr>
+          <w:rFonts w:eastAsia="Times New Roman" w:cs="Times New Roman" w:ascii="Times New Roman" w:hAnsi="Times New Roman"/>
+          <w:b w:val="false"/>
+          <w:bCs w:val="false"/>
+          <w:i w:val="false"/>
+          <w:caps w:val="false"/>
+          <w:smallCaps w:val="false"/>
+          <w:color w:val="000000"/>
+          <w:spacing w:val="0"/>
+          <w:sz w:val="24"/>
+          <w:szCs w:val="24"/>
+        </w:rPr>
+        <w:t xml:space="preserve">Sendo assim, o diagrama foi refeito seguindo os princípios adequados baseando-se nos casos de uso recém redigidos. </w:t>
+      </w:r>
+      <w:r>
+        <w:rPr>
+          <w:rFonts w:eastAsia="Times New Roman" w:cs="Times New Roman" w:ascii="Times New Roman" w:hAnsi="Times New Roman"/>
+          <w:b w:val="false"/>
+          <w:bCs w:val="false"/>
+          <w:i w:val="false"/>
+          <w:caps w:val="false"/>
+          <w:smallCaps w:val="false"/>
+          <w:color w:val="000000"/>
+          <w:spacing w:val="0"/>
+          <w:sz w:val="24"/>
+          <w:szCs w:val="24"/>
+        </w:rPr>
+        <w:t>A</w:t>
+      </w:r>
+      <w:r>
+        <w:rPr>
+          <w:rFonts w:eastAsia="Times New Roman" w:cs="Times New Roman" w:ascii="Times New Roman" w:hAnsi="Times New Roman"/>
+          <w:b w:val="false"/>
+          <w:bCs w:val="false"/>
+          <w:i w:val="false"/>
+          <w:caps w:val="false"/>
+          <w:smallCaps w:val="false"/>
+          <w:color w:val="000000"/>
+          <w:spacing w:val="0"/>
+          <w:sz w:val="24"/>
+          <w:szCs w:val="24"/>
+        </w:rPr>
+        <w:t xml:space="preserve"> </w:t>
+      </w:r>
+      <w:r>
+        <w:rPr>
+          <w:rFonts w:eastAsia="Times New Roman" w:cs="Times New Roman" w:ascii="Times New Roman" w:hAnsi="Times New Roman"/>
+          <w:b w:val="false"/>
+          <w:bCs w:val="false"/>
+          <w:i w:val="false"/>
+          <w:caps w:val="false"/>
+          <w:smallCaps w:val="false"/>
+          <w:color w:val="000000"/>
+          <w:spacing w:val="0"/>
+          <w:sz w:val="24"/>
+          <w:szCs w:val="24"/>
+        </w:rPr>
+        <w:t xml:space="preserve">narrativa estava com redação incorreta, não objetiva e coloquial. Foi redigida uma nova narrativa com a linguagem apropriada. Os processos tiveram suas interações melhor detalhadas, expandidas e abrangendo casos de exceção. Os casos de uso “Solicita atendimento” e “Faz doação” não estavam adequados. </w:t>
+      </w:r>
+      <w:r>
+        <w:rPr>
+          <w:rFonts w:eastAsia="Times New Roman" w:cs="Times New Roman" w:ascii="Times New Roman" w:hAnsi="Times New Roman"/>
+          <w:b w:val="false"/>
+          <w:bCs w:val="false"/>
+          <w:i w:val="false"/>
+          <w:caps w:val="false"/>
+          <w:smallCaps w:val="false"/>
+          <w:color w:val="000000"/>
+          <w:spacing w:val="0"/>
+          <w:sz w:val="24"/>
+          <w:szCs w:val="24"/>
+        </w:rPr>
+        <w:t>Havia interações entre dois atores, sendo que um caso de uso representa uma interação entre um sistema e um ator</w:t>
+      </w:r>
+      <w:r>
+        <w:rPr>
+          <w:rFonts w:eastAsia="Times New Roman" w:cs="Times New Roman" w:ascii="Times New Roman" w:hAnsi="Times New Roman"/>
+          <w:b w:val="false"/>
+          <w:bCs w:val="false"/>
+          <w:i w:val="false"/>
+          <w:caps w:val="false"/>
+          <w:smallCaps w:val="false"/>
+          <w:color w:val="000000"/>
+          <w:spacing w:val="0"/>
+          <w:sz w:val="24"/>
+          <w:szCs w:val="24"/>
+        </w:rPr>
+        <w:t>. Além disso, alguns estados, como o “Voltar para a tela de início” não estava</w:t>
+      </w:r>
+      <w:r>
+        <w:rPr>
+          <w:rFonts w:eastAsia="Times New Roman" w:cs="Times New Roman" w:ascii="Times New Roman" w:hAnsi="Times New Roman"/>
+          <w:b w:val="false"/>
+          <w:bCs w:val="false"/>
+          <w:i w:val="false"/>
+          <w:caps w:val="false"/>
+          <w:smallCaps w:val="false"/>
+          <w:color w:val="000000"/>
+          <w:spacing w:val="0"/>
+          <w:sz w:val="24"/>
+          <w:szCs w:val="24"/>
+        </w:rPr>
+        <w:t>m</w:t>
+      </w:r>
+      <w:r>
+        <w:rPr>
+          <w:rFonts w:eastAsia="Times New Roman" w:cs="Times New Roman" w:ascii="Times New Roman" w:hAnsi="Times New Roman"/>
+          <w:b w:val="false"/>
+          <w:bCs w:val="false"/>
+          <w:i w:val="false"/>
+          <w:caps w:val="false"/>
+          <w:smallCaps w:val="false"/>
+          <w:color w:val="000000"/>
+          <w:spacing w:val="0"/>
+          <w:sz w:val="24"/>
+          <w:szCs w:val="24"/>
+        </w:rPr>
+        <w:t xml:space="preserve"> correto</w:t>
+      </w:r>
+      <w:r>
+        <w:rPr>
+          <w:rFonts w:eastAsia="Times New Roman" w:cs="Times New Roman" w:ascii="Times New Roman" w:hAnsi="Times New Roman"/>
+          <w:b w:val="false"/>
+          <w:bCs w:val="false"/>
+          <w:i w:val="false"/>
+          <w:caps w:val="false"/>
+          <w:smallCaps w:val="false"/>
+          <w:color w:val="000000"/>
+          <w:spacing w:val="0"/>
+          <w:sz w:val="24"/>
+          <w:szCs w:val="24"/>
+        </w:rPr>
+        <w:t>s</w:t>
+      </w:r>
+      <w:r>
+        <w:rPr>
+          <w:rFonts w:eastAsia="Times New Roman" w:cs="Times New Roman" w:ascii="Times New Roman" w:hAnsi="Times New Roman"/>
+          <w:b w:val="false"/>
+          <w:bCs w:val="false"/>
+          <w:i w:val="false"/>
+          <w:caps w:val="false"/>
+          <w:smallCaps w:val="false"/>
+          <w:color w:val="000000"/>
+          <w:spacing w:val="0"/>
+          <w:sz w:val="24"/>
+          <w:szCs w:val="24"/>
+        </w:rPr>
+        <w:t xml:space="preserve"> </w:t>
+      </w:r>
+      <w:r>
+        <w:rPr>
+          <w:rFonts w:eastAsia="Times New Roman" w:cs="Times New Roman" w:ascii="Times New Roman" w:hAnsi="Times New Roman"/>
+          <w:b w:val="false"/>
+          <w:bCs w:val="false"/>
+          <w:i w:val="false"/>
+          <w:caps w:val="false"/>
+          <w:smallCaps w:val="false"/>
+          <w:color w:val="000000"/>
+          <w:spacing w:val="0"/>
+          <w:sz w:val="24"/>
+          <w:szCs w:val="24"/>
+        </w:rPr>
+        <w:t>e foram corrigidos na reformulação.</w:t>
+      </w:r>
+    </w:p>
+    <w:p>
+      <w:pPr>
+        <w:pStyle w:val="Normal"/>
+        <w:jc w:val="both"/>
+        <w:rPr>
+          <w:rFonts w:ascii="Times New Roman" w:hAnsi="Times New Roman" w:eastAsia="Times New Roman" w:cs="Times New Roman"/>
+          <w:b w:val="false"/>
+          <w:b w:val="false"/>
+          <w:bCs w:val="false"/>
+          <w:i w:val="false"/>
+          <w:caps w:val="false"/>
+          <w:smallCaps w:val="false"/>
+          <w:color w:val="000000"/>
+          <w:spacing w:val="0"/>
+          <w:sz w:val="24"/>
+          <w:szCs w:val="24"/>
+        </w:rPr>
+      </w:pPr>
+      <w:r>
+        <w:rPr/>
+      </w:r>
+    </w:p>
+    <w:p>
+      <w:pPr>
+        <w:pStyle w:val="Normal"/>
+        <w:jc w:val="both"/>
+        <w:rPr>
+          <w:rFonts w:ascii="Times New Roman" w:hAnsi="Times New Roman" w:eastAsia="Times New Roman" w:cs="Times New Roman"/>
+          <w:b/>
+          <w:b/>
+          <w:bCs/>
+          <w:i w:val="false"/>
+          <w:caps w:val="false"/>
+          <w:smallCaps w:val="false"/>
+          <w:color w:val="000000"/>
+          <w:spacing w:val="0"/>
+          <w:sz w:val="24"/>
+          <w:szCs w:val="24"/>
+        </w:rPr>
+      </w:pPr>
+      <w:r>
+        <w:rPr>
+          <w:rFonts w:eastAsia="Times New Roman" w:cs="Times New Roman" w:ascii="Times New Roman" w:hAnsi="Times New Roman"/>
+          <w:b w:val="false"/>
+          <w:bCs w:val="false"/>
+          <w:i w:val="false"/>
+          <w:caps w:val="false"/>
+          <w:smallCaps w:val="false"/>
+          <w:color w:val="000000"/>
+          <w:spacing w:val="0"/>
+          <w:sz w:val="24"/>
+          <w:szCs w:val="24"/>
+        </w:rPr>
+        <w:t xml:space="preserve">A Modelagem de Estados </w:t>
+      </w:r>
+      <w:r>
+        <w:rPr>
+          <w:rFonts w:eastAsia="Times New Roman" w:cs="Times New Roman" w:ascii="Times New Roman" w:hAnsi="Times New Roman"/>
+          <w:b w:val="false"/>
+          <w:bCs w:val="false"/>
+          <w:i w:val="false"/>
+          <w:caps w:val="false"/>
+          <w:smallCaps w:val="false"/>
+          <w:color w:val="000000"/>
+          <w:spacing w:val="0"/>
+          <w:sz w:val="24"/>
+          <w:szCs w:val="24"/>
+        </w:rPr>
+        <w:t>na página 13</w:t>
+      </w:r>
+      <w:r>
+        <w:rPr>
+          <w:rFonts w:eastAsia="Times New Roman" w:cs="Times New Roman" w:ascii="Times New Roman" w:hAnsi="Times New Roman"/>
+          <w:b w:val="false"/>
+          <w:bCs w:val="false"/>
+          <w:i w:val="false"/>
+          <w:caps w:val="false"/>
+          <w:smallCaps w:val="false"/>
+          <w:color w:val="000000"/>
+          <w:spacing w:val="0"/>
+          <w:sz w:val="24"/>
+          <w:szCs w:val="24"/>
+        </w:rPr>
+        <w:t xml:space="preserve"> estava com notação incorreta. Foi usada notação de diagrama de atividades. </w:t>
+      </w:r>
+      <w:r>
+        <w:rPr>
+          <w:rFonts w:eastAsia="Times New Roman" w:cs="Times New Roman" w:ascii="Times New Roman" w:hAnsi="Times New Roman"/>
+          <w:b w:val="false"/>
+          <w:bCs w:val="false"/>
+          <w:i w:val="false"/>
+          <w:caps w:val="false"/>
+          <w:smallCaps w:val="false"/>
+          <w:color w:val="000000"/>
+          <w:spacing w:val="0"/>
+          <w:sz w:val="24"/>
+          <w:szCs w:val="24"/>
+        </w:rPr>
+        <w:t xml:space="preserve">Foi feito um novo modelo usando os princípios da representação da modelagem de estados e que respeitasse as características do projeto. </w:t>
+      </w:r>
+    </w:p>
+    <w:p>
+      <w:pPr>
+        <w:pStyle w:val="Normal"/>
+        <w:jc w:val="both"/>
+        <w:rPr>
+          <w:rFonts w:ascii="Times New Roman" w:hAnsi="Times New Roman" w:eastAsia="Times New Roman" w:cs="Times New Roman"/>
+          <w:b/>
+          <w:b/>
+          <w:bCs/>
+          <w:i w:val="false"/>
+          <w:caps w:val="false"/>
+          <w:smallCaps w:val="false"/>
+          <w:color w:val="000000"/>
+          <w:spacing w:val="0"/>
+          <w:sz w:val="24"/>
+          <w:szCs w:val="24"/>
+          <w:highlight w:val="yellow"/>
+        </w:rPr>
+      </w:pPr>
+      <w:r>
+        <w:rPr/>
+      </w:r>
+    </w:p>
+    <w:p>
+      <w:pPr>
+        <w:pStyle w:val="Normal"/>
+        <w:rPr/>
+      </w:pPr>
+      <w:r>
+        <w:rPr>
+          <w:rFonts w:eastAsia="Times New Roman" w:cs="Times New Roman" w:ascii="Times New Roman" w:hAnsi="Times New Roman"/>
+          <w:b w:val="false"/>
+          <w:bCs w:val="false"/>
+          <w:color w:val="000000"/>
+          <w:sz w:val="24"/>
+          <w:szCs w:val="24"/>
+        </w:rPr>
+        <w:tab/>
+      </w:r>
+      <w:r>
+        <w:rPr>
+          <w:rFonts w:eastAsia="Times New Roman" w:cs="Times New Roman" w:ascii="Times New Roman" w:hAnsi="Times New Roman"/>
+          <w:b w:val="false"/>
+          <w:bCs w:val="false"/>
+          <w:color w:val="000000"/>
+          <w:sz w:val="24"/>
+          <w:szCs w:val="24"/>
+        </w:rPr>
+        <w:tab/>
+      </w:r>
+    </w:p>
+    <w:p>
+      <w:pPr>
+        <w:pStyle w:val="Normal"/>
+        <w:spacing w:lineRule="auto" w:line="360"/>
+        <w:jc w:val="both"/>
+        <w:rPr>
+          <w:rFonts w:ascii="Times New Roman" w:hAnsi="Times New Roman" w:eastAsia="Times New Roman" w:cs="Times New Roman"/>
+          <w:b/>
           <w:b/>
           <w:sz w:val="28"/>
           <w:szCs w:val="28"/>
@@ -1946,32 +3121,62 @@
       </w:pPr>
       <w:r>
         <w:rPr>
-          <w:rFonts w:ascii="Times New Roman" w:eastAsia="Times New Roman" w:hAnsi="Times New Roman" w:cs="Times New Roman"/>
+          <w:rFonts w:eastAsia="Times New Roman" w:cs="Times New Roman" w:ascii="Times New Roman" w:hAnsi="Times New Roman"/>
           <w:b/>
           <w:sz w:val="28"/>
           <w:szCs w:val="28"/>
         </w:rPr>
+      </w:r>
+    </w:p>
+    <w:p>
+      <w:pPr>
+        <w:pStyle w:val="Normal"/>
+        <w:spacing w:lineRule="auto" w:line="360"/>
+        <w:jc w:val="both"/>
+        <w:rPr>
+          <w:rFonts w:ascii="Times New Roman" w:hAnsi="Times New Roman" w:eastAsia="Times New Roman" w:cs="Times New Roman"/>
+          <w:b/>
+          <w:b/>
+          <w:sz w:val="28"/>
+          <w:szCs w:val="28"/>
+        </w:rPr>
+      </w:pPr>
+      <w:r>
+        <w:rPr>
+          <w:rFonts w:eastAsia="Times New Roman" w:cs="Times New Roman" w:ascii="Times New Roman" w:hAnsi="Times New Roman"/>
+          <w:b/>
+          <w:sz w:val="28"/>
+          <w:szCs w:val="28"/>
+        </w:rPr>
         <w:t>5.3 Casos de Teste</w:t>
       </w:r>
     </w:p>
-    <w:p/>
+    <w:p>
+      <w:pPr>
+        <w:pStyle w:val="Normal"/>
+        <w:rPr/>
+      </w:pPr>
+      <w:r>
+        <w:rPr/>
+      </w:r>
+    </w:p>
     <w:sectPr>
-      <w:pgSz w:w="11909" w:h="16834"/>
-      <w:pgMar w:top="1700" w:right="1133" w:bottom="1133" w:left="1700" w:header="720" w:footer="720" w:gutter="0"/>
-      <w:pgNumType w:start="1"/>
-      <w:cols w:space="720"/>
+      <w:type w:val="nextPage"/>
+      <w:pgSz w:w="11906" w:h="16838"/>
+      <w:pgMar w:left="1700" w:right="1133" w:header="0" w:top="1700" w:footer="0" w:bottom="1133" w:gutter="0"/>
+      <w:pgNumType w:start="1" w:fmt="decimal"/>
+      <w:formProt w:val="false"/>
+      <w:textDirection w:val="lrTb"/>
+      <w:docGrid w:type="default" w:linePitch="100" w:charSpace="4096"/>
     </w:sectPr>
   </w:body>
 </w:document>
 </file>
 
 <file path=word/numbering.xml><?xml version="1.0" encoding="utf-8"?>
-<w:numbering xmlns:wpc="http://schemas.microsoft.com/office/word/2010/wordprocessingCanvas" xmlns:cx="http://schemas.microsoft.com/office/drawing/2014/chartex" xmlns:cx1="http://schemas.microsoft.com/office/drawing/2015/9/8/chartex" xmlns:cx2="http://schemas.microsoft.com/office/drawing/2015/10/21/chartex" xmlns:cx3="http://schemas.microsoft.com/office/drawing/2016/5/9/chartex" xmlns:cx4="http://schemas.microsoft.com/office/drawing/2016/5/10/chartex" xmlns:cx5="http://schemas.microsoft.com/office/drawing/2016/5/11/chartex" xmlns:cx6="http://schemas.microsoft.com/office/drawing/2016/5/12/chartex" xmlns:cx7="http://schemas.microsoft.com/office/drawing/2016/5/13/chartex" xmlns:cx8="http://schemas.microsoft.com/office/drawing/2016/5/14/chartex" xmlns:mc="http://schemas.openxmlformats.org/markup-compatibility/2006" xmlns:aink="http://schemas.microsoft.com/office/drawing/2016/ink" xmlns:am3d="http://schemas.microsoft.com/office/drawing/2017/model3d" xmlns:o="urn:schemas-microsoft-com:office:office" xmlns:r="http://schemas.openxmlformats.org/officeDocument/2006/relationships" xmlns:m="http://schemas.openxmlformats.org/officeDocument/2006/math" xmlns:v="urn:schemas-microsoft-com:vml" xmlns:wp14="http://schemas.microsoft.com/office/word/2010/wordprocessingDrawing" xmlns:wp="http://schemas.openxmlformats.org/drawingml/2006/wordprocessingDrawing" xmlns:w10="urn:schemas-microsoft-com:office:word" xmlns:w="http://schemas.openxmlformats.org/wordprocessingml/2006/main" xmlns:w14="http://schemas.microsoft.com/office/word/2010/wordml" xmlns:w15="http://schemas.microsoft.com/office/word/2012/wordml" xmlns:w16cex="http://schemas.microsoft.com/office/word/2018/wordml/cex" xmlns:w16cid="http://schemas.microsoft.com/office/word/2016/wordml/cid" xmlns:w16="http://schemas.microsoft.com/office/word/2018/wordml" xmlns:w16se="http://schemas.microsoft.com/office/word/2015/wordml/symex" xmlns:wpg="http://schemas.microsoft.com/office/word/2010/wordprocessingGroup" xmlns:wpi="http://schemas.microsoft.com/office/word/2010/wordprocessingInk" xmlns:wne="http://schemas.microsoft.com/office/word/2006/wordml" xmlns:wps="http://schemas.microsoft.com/office/word/2010/wordprocessingShape" mc:Ignorable="w14 w15 w16se w16cid w16 w16cex wp14">
-  <w:abstractNum w:abstractNumId="0" w15:restartNumberingAfterBreak="0">
-    <w:nsid w:val="0E6603AC"/>
-    <w:multiLevelType w:val="hybridMultilevel"/>
-    <w:tmpl w:val="8CD8DB9C"/>
-    <w:lvl w:ilvl="0" w:tplc="04160001">
+<w:numbering xmlns:w="http://schemas.openxmlformats.org/wordprocessingml/2006/main" xmlns:o="urn:schemas-microsoft-com:office:office" xmlns:r="http://schemas.openxmlformats.org/officeDocument/2006/relationships" xmlns:v="urn:schemas-microsoft-com:vml">
+  <w:abstractNum w:abstractNumId="1">
+    <w:lvl w:ilvl="0">
       <w:start w:val="1"/>
       <w:numFmt w:val="bullet"/>
       <w:lvlText w:val=""/>
@@ -1980,604 +3185,236 @@
         <w:ind w:left="720" w:hanging="360"/>
       </w:pPr>
       <w:rPr>
-        <w:rFonts w:ascii="Symbol" w:hAnsi="Symbol" w:hint="default"/>
-      </w:rPr>
-    </w:lvl>
-    <w:lvl w:ilvl="1" w:tplc="04160003" w:tentative="1">
-      <w:start w:val="1"/>
-      <w:numFmt w:val="bullet"/>
-      <w:lvlText w:val="o"/>
-      <w:lvlJc w:val="left"/>
-      <w:pPr>
-        <w:ind w:left="1440" w:hanging="360"/>
-      </w:pPr>
-      <w:rPr>
-        <w:rFonts w:ascii="Courier New" w:hAnsi="Courier New" w:cs="Courier New" w:hint="default"/>
-      </w:rPr>
-    </w:lvl>
-    <w:lvl w:ilvl="2" w:tplc="04160005" w:tentative="1">
-      <w:start w:val="1"/>
-      <w:numFmt w:val="bullet"/>
-      <w:lvlText w:val=""/>
-      <w:lvlJc w:val="left"/>
-      <w:pPr>
-        <w:ind w:left="2160" w:hanging="360"/>
-      </w:pPr>
-      <w:rPr>
-        <w:rFonts w:ascii="Wingdings" w:hAnsi="Wingdings" w:hint="default"/>
-      </w:rPr>
-    </w:lvl>
-    <w:lvl w:ilvl="3" w:tplc="04160001" w:tentative="1">
-      <w:start w:val="1"/>
-      <w:numFmt w:val="bullet"/>
-      <w:lvlText w:val=""/>
-      <w:lvlJc w:val="left"/>
-      <w:pPr>
-        <w:ind w:left="2880" w:hanging="360"/>
-      </w:pPr>
-      <w:rPr>
-        <w:rFonts w:ascii="Symbol" w:hAnsi="Symbol" w:hint="default"/>
-      </w:rPr>
-    </w:lvl>
-    <w:lvl w:ilvl="4" w:tplc="04160003" w:tentative="1">
-      <w:start w:val="1"/>
-      <w:numFmt w:val="bullet"/>
-      <w:lvlText w:val="o"/>
-      <w:lvlJc w:val="left"/>
-      <w:pPr>
-        <w:ind w:left="3600" w:hanging="360"/>
-      </w:pPr>
-      <w:rPr>
-        <w:rFonts w:ascii="Courier New" w:hAnsi="Courier New" w:cs="Courier New" w:hint="default"/>
-      </w:rPr>
-    </w:lvl>
-    <w:lvl w:ilvl="5" w:tplc="04160005" w:tentative="1">
-      <w:start w:val="1"/>
-      <w:numFmt w:val="bullet"/>
-      <w:lvlText w:val=""/>
-      <w:lvlJc w:val="left"/>
-      <w:pPr>
-        <w:ind w:left="4320" w:hanging="360"/>
-      </w:pPr>
-      <w:rPr>
-        <w:rFonts w:ascii="Wingdings" w:hAnsi="Wingdings" w:hint="default"/>
-      </w:rPr>
-    </w:lvl>
-    <w:lvl w:ilvl="6" w:tplc="04160001" w:tentative="1">
-      <w:start w:val="1"/>
-      <w:numFmt w:val="bullet"/>
-      <w:lvlText w:val=""/>
-      <w:lvlJc w:val="left"/>
-      <w:pPr>
-        <w:ind w:left="5040" w:hanging="360"/>
-      </w:pPr>
-      <w:rPr>
-        <w:rFonts w:ascii="Symbol" w:hAnsi="Symbol" w:hint="default"/>
-      </w:rPr>
-    </w:lvl>
-    <w:lvl w:ilvl="7" w:tplc="04160003" w:tentative="1">
-      <w:start w:val="1"/>
-      <w:numFmt w:val="bullet"/>
-      <w:lvlText w:val="o"/>
-      <w:lvlJc w:val="left"/>
-      <w:pPr>
-        <w:ind w:left="5760" w:hanging="360"/>
-      </w:pPr>
-      <w:rPr>
-        <w:rFonts w:ascii="Courier New" w:hAnsi="Courier New" w:cs="Courier New" w:hint="default"/>
-      </w:rPr>
-    </w:lvl>
-    <w:lvl w:ilvl="8" w:tplc="04160005" w:tentative="1">
-      <w:start w:val="1"/>
-      <w:numFmt w:val="bullet"/>
-      <w:lvlText w:val=""/>
-      <w:lvlJc w:val="left"/>
-      <w:pPr>
-        <w:ind w:left="6480" w:hanging="360"/>
-      </w:pPr>
-      <w:rPr>
-        <w:rFonts w:ascii="Wingdings" w:hAnsi="Wingdings" w:hint="default"/>
-      </w:rPr>
-    </w:lvl>
-  </w:abstractNum>
-  <w:abstractNum w:abstractNumId="1" w15:restartNumberingAfterBreak="0">
-    <w:nsid w:val="0EE8026F"/>
-    <w:multiLevelType w:val="multilevel"/>
-    <w:tmpl w:val="29B20506"/>
-    <w:lvl w:ilvl="0">
-      <w:start w:val="1"/>
-      <w:numFmt w:val="bullet"/>
-      <w:lvlText w:val="●"/>
-      <w:lvlJc w:val="left"/>
-      <w:pPr>
-        <w:ind w:left="720" w:hanging="360"/>
-      </w:pPr>
-      <w:rPr>
-        <w:u w:val="none"/>
+        <w:rFonts w:ascii="Symbol" w:hAnsi="Symbol" w:cs="Symbol" w:hint="default"/>
       </w:rPr>
     </w:lvl>
     <w:lvl w:ilvl="1">
       <w:start w:val="1"/>
       <w:numFmt w:val="bullet"/>
-      <w:lvlText w:val="○"/>
+      <w:lvlText w:val="o"/>
       <w:lvlJc w:val="left"/>
       <w:pPr>
         <w:ind w:left="1440" w:hanging="360"/>
       </w:pPr>
       <w:rPr>
-        <w:u w:val="none"/>
+        <w:rFonts w:ascii="Courier New" w:hAnsi="Courier New" w:cs="Courier New" w:hint="default"/>
+        <w:rFonts w:cs="Courier New"/>
       </w:rPr>
     </w:lvl>
     <w:lvl w:ilvl="2">
       <w:start w:val="1"/>
       <w:numFmt w:val="bullet"/>
-      <w:lvlText w:val="■"/>
+      <w:lvlText w:val=""/>
       <w:lvlJc w:val="left"/>
       <w:pPr>
         <w:ind w:left="2160" w:hanging="360"/>
       </w:pPr>
       <w:rPr>
-        <w:u w:val="none"/>
+        <w:rFonts w:ascii="Wingdings" w:hAnsi="Wingdings" w:cs="Wingdings" w:hint="default"/>
       </w:rPr>
     </w:lvl>
     <w:lvl w:ilvl="3">
       <w:start w:val="1"/>
       <w:numFmt w:val="bullet"/>
-      <w:lvlText w:val="●"/>
+      <w:lvlText w:val=""/>
       <w:lvlJc w:val="left"/>
       <w:pPr>
         <w:ind w:left="2880" w:hanging="360"/>
       </w:pPr>
       <w:rPr>
-        <w:u w:val="none"/>
+        <w:rFonts w:ascii="Symbol" w:hAnsi="Symbol" w:cs="Symbol" w:hint="default"/>
       </w:rPr>
     </w:lvl>
     <w:lvl w:ilvl="4">
       <w:start w:val="1"/>
       <w:numFmt w:val="bullet"/>
-      <w:lvlText w:val="○"/>
+      <w:lvlText w:val="o"/>
       <w:lvlJc w:val="left"/>
       <w:pPr>
         <w:ind w:left="3600" w:hanging="360"/>
       </w:pPr>
       <w:rPr>
-        <w:u w:val="none"/>
+        <w:rFonts w:ascii="Courier New" w:hAnsi="Courier New" w:cs="Courier New" w:hint="default"/>
+        <w:rFonts w:cs="Courier New"/>
       </w:rPr>
     </w:lvl>
     <w:lvl w:ilvl="5">
       <w:start w:val="1"/>
       <w:numFmt w:val="bullet"/>
-      <w:lvlText w:val="■"/>
+      <w:lvlText w:val=""/>
       <w:lvlJc w:val="left"/>
       <w:pPr>
         <w:ind w:left="4320" w:hanging="360"/>
       </w:pPr>
       <w:rPr>
-        <w:u w:val="none"/>
+        <w:rFonts w:ascii="Wingdings" w:hAnsi="Wingdings" w:cs="Wingdings" w:hint="default"/>
       </w:rPr>
     </w:lvl>
     <w:lvl w:ilvl="6">
       <w:start w:val="1"/>
       <w:numFmt w:val="bullet"/>
-      <w:lvlText w:val="●"/>
+      <w:lvlText w:val=""/>
       <w:lvlJc w:val="left"/>
       <w:pPr>
         <w:ind w:left="5040" w:hanging="360"/>
       </w:pPr>
       <w:rPr>
-        <w:u w:val="none"/>
+        <w:rFonts w:ascii="Symbol" w:hAnsi="Symbol" w:cs="Symbol" w:hint="default"/>
       </w:rPr>
     </w:lvl>
     <w:lvl w:ilvl="7">
       <w:start w:val="1"/>
       <w:numFmt w:val="bullet"/>
-      <w:lvlText w:val="○"/>
+      <w:lvlText w:val="o"/>
       <w:lvlJc w:val="left"/>
       <w:pPr>
         <w:ind w:left="5760" w:hanging="360"/>
       </w:pPr>
       <w:rPr>
-        <w:u w:val="none"/>
+        <w:rFonts w:ascii="Courier New" w:hAnsi="Courier New" w:cs="Courier New" w:hint="default"/>
+        <w:rFonts w:cs="Courier New"/>
       </w:rPr>
     </w:lvl>
     <w:lvl w:ilvl="8">
       <w:start w:val="1"/>
       <w:numFmt w:val="bullet"/>
-      <w:lvlText w:val="■"/>
+      <w:lvlText w:val=""/>
       <w:lvlJc w:val="left"/>
       <w:pPr>
         <w:ind w:left="6480" w:hanging="360"/>
       </w:pPr>
       <w:rPr>
-        <w:u w:val="none"/>
+        <w:rFonts w:ascii="Wingdings" w:hAnsi="Wingdings" w:cs="Wingdings" w:hint="default"/>
       </w:rPr>
     </w:lvl>
   </w:abstractNum>
-  <w:abstractNum w:abstractNumId="2" w15:restartNumberingAfterBreak="0">
-    <w:nsid w:val="12753426"/>
-    <w:multiLevelType w:val="multilevel"/>
-    <w:tmpl w:val="AEB04802"/>
+  <w:abstractNum w:abstractNumId="2">
     <w:lvl w:ilvl="0">
       <w:start w:val="1"/>
-      <w:numFmt w:val="bullet"/>
-      <w:lvlText w:val="●"/>
+      <w:numFmt w:val="none"/>
+      <w:suff w:val="nothing"/>
+      <w:lvlText w:val=""/>
       <w:lvlJc w:val="left"/>
       <w:pPr>
-        <w:ind w:left="720" w:hanging="360"/>
-      </w:pPr>
-      <w:rPr>
-        <w:u w:val="none"/>
-      </w:rPr>
+        <w:ind w:left="0" w:hanging="0"/>
+      </w:pPr>
     </w:lvl>
     <w:lvl w:ilvl="1">
       <w:start w:val="1"/>
-      <w:numFmt w:val="bullet"/>
-      <w:lvlText w:val="○"/>
+      <w:numFmt w:val="none"/>
+      <w:suff w:val="nothing"/>
+      <w:lvlText w:val=""/>
       <w:lvlJc w:val="left"/>
       <w:pPr>
-        <w:ind w:left="1440" w:hanging="360"/>
-      </w:pPr>
-      <w:rPr>
-        <w:u w:val="none"/>
-      </w:rPr>
+        <w:ind w:left="0" w:hanging="0"/>
+      </w:pPr>
     </w:lvl>
     <w:lvl w:ilvl="2">
       <w:start w:val="1"/>
-      <w:numFmt w:val="bullet"/>
-      <w:lvlText w:val="■"/>
+      <w:numFmt w:val="none"/>
+      <w:suff w:val="nothing"/>
+      <w:lvlText w:val=""/>
       <w:lvlJc w:val="left"/>
       <w:pPr>
-        <w:ind w:left="2160" w:hanging="360"/>
-      </w:pPr>
-      <w:rPr>
-        <w:u w:val="none"/>
-      </w:rPr>
+        <w:ind w:left="0" w:hanging="0"/>
+      </w:pPr>
     </w:lvl>
     <w:lvl w:ilvl="3">
       <w:start w:val="1"/>
-      <w:numFmt w:val="bullet"/>
-      <w:lvlText w:val="●"/>
+      <w:numFmt w:val="none"/>
+      <w:suff w:val="nothing"/>
+      <w:lvlText w:val=""/>
       <w:lvlJc w:val="left"/>
       <w:pPr>
-        <w:ind w:left="2880" w:hanging="360"/>
-      </w:pPr>
-      <w:rPr>
-        <w:u w:val="none"/>
-      </w:rPr>
+        <w:ind w:left="0" w:hanging="0"/>
+      </w:pPr>
     </w:lvl>
     <w:lvl w:ilvl="4">
       <w:start w:val="1"/>
-      <w:numFmt w:val="bullet"/>
-      <w:lvlText w:val="○"/>
+      <w:numFmt w:val="none"/>
+      <w:suff w:val="nothing"/>
+      <w:lvlText w:val=""/>
       <w:lvlJc w:val="left"/>
       <w:pPr>
-        <w:ind w:left="3600" w:hanging="360"/>
-      </w:pPr>
-      <w:rPr>
-        <w:u w:val="none"/>
-      </w:rPr>
+        <w:ind w:left="0" w:hanging="0"/>
+      </w:pPr>
     </w:lvl>
     <w:lvl w:ilvl="5">
       <w:start w:val="1"/>
-      <w:numFmt w:val="bullet"/>
-      <w:lvlText w:val="■"/>
+      <w:numFmt w:val="none"/>
+      <w:suff w:val="nothing"/>
+      <w:lvlText w:val=""/>
       <w:lvlJc w:val="left"/>
       <w:pPr>
-        <w:ind w:left="4320" w:hanging="360"/>
-      </w:pPr>
-      <w:rPr>
-        <w:u w:val="none"/>
-      </w:rPr>
+        <w:ind w:left="0" w:hanging="0"/>
+      </w:pPr>
     </w:lvl>
     <w:lvl w:ilvl="6">
       <w:start w:val="1"/>
-      <w:numFmt w:val="bullet"/>
-      <w:lvlText w:val="●"/>
+      <w:numFmt w:val="none"/>
+      <w:suff w:val="nothing"/>
+      <w:lvlText w:val=""/>
       <w:lvlJc w:val="left"/>
       <w:pPr>
-        <w:ind w:left="5040" w:hanging="360"/>
-      </w:pPr>
-      <w:rPr>
-        <w:u w:val="none"/>
-      </w:rPr>
+        <w:ind w:left="0" w:hanging="0"/>
+      </w:pPr>
     </w:lvl>
     <w:lvl w:ilvl="7">
       <w:start w:val="1"/>
-      <w:numFmt w:val="bullet"/>
-      <w:lvlText w:val="○"/>
+      <w:numFmt w:val="none"/>
+      <w:suff w:val="nothing"/>
+      <w:lvlText w:val=""/>
       <w:lvlJc w:val="left"/>
       <w:pPr>
-        <w:ind w:left="5760" w:hanging="360"/>
-      </w:pPr>
-      <w:rPr>
-        <w:u w:val="none"/>
-      </w:rPr>
+        <w:ind w:left="0" w:hanging="0"/>
+      </w:pPr>
     </w:lvl>
     <w:lvl w:ilvl="8">
       <w:start w:val="1"/>
-      <w:numFmt w:val="bullet"/>
-      <w:lvlText w:val="■"/>
+      <w:numFmt w:val="none"/>
+      <w:suff w:val="nothing"/>
+      <w:lvlText w:val=""/>
       <w:lvlJc w:val="left"/>
       <w:pPr>
-        <w:ind w:left="6480" w:hanging="360"/>
-      </w:pPr>
-      <w:rPr>
-        <w:u w:val="none"/>
-      </w:rPr>
-    </w:lvl>
-  </w:abstractNum>
-  <w:abstractNum w:abstractNumId="3" w15:restartNumberingAfterBreak="0">
-    <w:nsid w:val="417A358F"/>
-    <w:multiLevelType w:val="multilevel"/>
-    <w:tmpl w:val="D41CEA58"/>
-    <w:lvl w:ilvl="0">
-      <w:start w:val="1"/>
-      <w:numFmt w:val="decimal"/>
-      <w:lvlText w:val="%1)"/>
-      <w:lvlJc w:val="left"/>
-      <w:pPr>
-        <w:ind w:left="720" w:hanging="720"/>
-      </w:pPr>
-      <w:rPr>
-        <w:u w:val="none"/>
-      </w:rPr>
-    </w:lvl>
-    <w:lvl w:ilvl="1">
-      <w:start w:val="1"/>
-      <w:numFmt w:val="lowerLetter"/>
-      <w:lvlText w:val="%2)"/>
-      <w:lvlJc w:val="left"/>
-      <w:pPr>
-        <w:ind w:left="1440" w:hanging="360"/>
-      </w:pPr>
-      <w:rPr>
-        <w:u w:val="none"/>
-      </w:rPr>
-    </w:lvl>
-    <w:lvl w:ilvl="2">
-      <w:start w:val="1"/>
-      <w:numFmt w:val="lowerRoman"/>
-      <w:lvlText w:val="%3)"/>
-      <w:lvlJc w:val="right"/>
-      <w:pPr>
-        <w:ind w:left="2160" w:hanging="360"/>
-      </w:pPr>
-      <w:rPr>
-        <w:u w:val="none"/>
-      </w:rPr>
-    </w:lvl>
-    <w:lvl w:ilvl="3">
-      <w:start w:val="1"/>
-      <w:numFmt w:val="decimal"/>
-      <w:lvlText w:val="(%4)"/>
-      <w:lvlJc w:val="left"/>
-      <w:pPr>
-        <w:ind w:left="2880" w:hanging="360"/>
-      </w:pPr>
-      <w:rPr>
-        <w:u w:val="none"/>
-      </w:rPr>
-    </w:lvl>
-    <w:lvl w:ilvl="4">
-      <w:start w:val="1"/>
-      <w:numFmt w:val="lowerLetter"/>
-      <w:lvlText w:val="(%5)"/>
-      <w:lvlJc w:val="left"/>
-      <w:pPr>
-        <w:ind w:left="3600" w:hanging="360"/>
-      </w:pPr>
-      <w:rPr>
-        <w:u w:val="none"/>
-      </w:rPr>
-    </w:lvl>
-    <w:lvl w:ilvl="5">
-      <w:start w:val="1"/>
-      <w:numFmt w:val="lowerRoman"/>
-      <w:lvlText w:val="(%6)"/>
-      <w:lvlJc w:val="right"/>
-      <w:pPr>
-        <w:ind w:left="4320" w:hanging="360"/>
-      </w:pPr>
-      <w:rPr>
-        <w:u w:val="none"/>
-      </w:rPr>
-    </w:lvl>
-    <w:lvl w:ilvl="6">
-      <w:start w:val="1"/>
-      <w:numFmt w:val="decimal"/>
-      <w:lvlText w:val="%7."/>
-      <w:lvlJc w:val="left"/>
-      <w:pPr>
-        <w:ind w:left="5040" w:hanging="360"/>
-      </w:pPr>
-      <w:rPr>
-        <w:u w:val="none"/>
-      </w:rPr>
-    </w:lvl>
-    <w:lvl w:ilvl="7">
-      <w:start w:val="1"/>
-      <w:numFmt w:val="lowerLetter"/>
-      <w:lvlText w:val="%8."/>
-      <w:lvlJc w:val="left"/>
-      <w:pPr>
-        <w:ind w:left="5760" w:hanging="360"/>
-      </w:pPr>
-      <w:rPr>
-        <w:u w:val="none"/>
-      </w:rPr>
-    </w:lvl>
-    <w:lvl w:ilvl="8">
-      <w:start w:val="1"/>
-      <w:numFmt w:val="lowerRoman"/>
-      <w:lvlText w:val="%9."/>
-      <w:lvlJc w:val="right"/>
-      <w:pPr>
-        <w:ind w:left="6480" w:hanging="360"/>
-      </w:pPr>
-      <w:rPr>
-        <w:u w:val="none"/>
-      </w:rPr>
-    </w:lvl>
-  </w:abstractNum>
-  <w:abstractNum w:abstractNumId="4" w15:restartNumberingAfterBreak="0">
-    <w:nsid w:val="5ABF0D6A"/>
-    <w:multiLevelType w:val="multilevel"/>
-    <w:tmpl w:val="BB0C3EBC"/>
-    <w:lvl w:ilvl="0">
-      <w:start w:val="1"/>
-      <w:numFmt w:val="bullet"/>
-      <w:lvlText w:val="●"/>
-      <w:lvlJc w:val="left"/>
-      <w:pPr>
-        <w:ind w:left="1440" w:hanging="360"/>
-      </w:pPr>
-      <w:rPr>
-        <w:u w:val="none"/>
-      </w:rPr>
-    </w:lvl>
-    <w:lvl w:ilvl="1">
-      <w:start w:val="1"/>
-      <w:numFmt w:val="bullet"/>
-      <w:lvlText w:val="○"/>
-      <w:lvlJc w:val="left"/>
-      <w:pPr>
-        <w:ind w:left="2160" w:hanging="360"/>
-      </w:pPr>
-      <w:rPr>
-        <w:u w:val="none"/>
-      </w:rPr>
-    </w:lvl>
-    <w:lvl w:ilvl="2">
-      <w:start w:val="1"/>
-      <w:numFmt w:val="bullet"/>
-      <w:lvlText w:val="■"/>
-      <w:lvlJc w:val="left"/>
-      <w:pPr>
-        <w:ind w:left="2880" w:hanging="360"/>
-      </w:pPr>
-      <w:rPr>
-        <w:u w:val="none"/>
-      </w:rPr>
-    </w:lvl>
-    <w:lvl w:ilvl="3">
-      <w:start w:val="1"/>
-      <w:numFmt w:val="bullet"/>
-      <w:lvlText w:val="●"/>
-      <w:lvlJc w:val="left"/>
-      <w:pPr>
-        <w:ind w:left="3600" w:hanging="360"/>
-      </w:pPr>
-      <w:rPr>
-        <w:u w:val="none"/>
-      </w:rPr>
-    </w:lvl>
-    <w:lvl w:ilvl="4">
-      <w:start w:val="1"/>
-      <w:numFmt w:val="bullet"/>
-      <w:lvlText w:val="○"/>
-      <w:lvlJc w:val="left"/>
-      <w:pPr>
-        <w:ind w:left="4320" w:hanging="360"/>
-      </w:pPr>
-      <w:rPr>
-        <w:u w:val="none"/>
-      </w:rPr>
-    </w:lvl>
-    <w:lvl w:ilvl="5">
-      <w:start w:val="1"/>
-      <w:numFmt w:val="bullet"/>
-      <w:lvlText w:val="■"/>
-      <w:lvlJc w:val="left"/>
-      <w:pPr>
-        <w:ind w:left="5040" w:hanging="360"/>
-      </w:pPr>
-      <w:rPr>
-        <w:u w:val="none"/>
-      </w:rPr>
-    </w:lvl>
-    <w:lvl w:ilvl="6">
-      <w:start w:val="1"/>
-      <w:numFmt w:val="bullet"/>
-      <w:lvlText w:val="●"/>
-      <w:lvlJc w:val="left"/>
-      <w:pPr>
-        <w:ind w:left="5760" w:hanging="360"/>
-      </w:pPr>
-      <w:rPr>
-        <w:u w:val="none"/>
-      </w:rPr>
-    </w:lvl>
-    <w:lvl w:ilvl="7">
-      <w:start w:val="1"/>
-      <w:numFmt w:val="bullet"/>
-      <w:lvlText w:val="○"/>
-      <w:lvlJc w:val="left"/>
-      <w:pPr>
-        <w:ind w:left="6480" w:hanging="360"/>
-      </w:pPr>
-      <w:rPr>
-        <w:u w:val="none"/>
-      </w:rPr>
-    </w:lvl>
-    <w:lvl w:ilvl="8">
-      <w:start w:val="1"/>
-      <w:numFmt w:val="bullet"/>
-      <w:lvlText w:val="■"/>
-      <w:lvlJc w:val="left"/>
-      <w:pPr>
-        <w:ind w:left="7200" w:hanging="360"/>
-      </w:pPr>
-      <w:rPr>
-        <w:u w:val="none"/>
-      </w:rPr>
+        <w:ind w:left="0" w:hanging="0"/>
+      </w:pPr>
     </w:lvl>
   </w:abstractNum>
   <w:num w:numId="1">
-    <w:abstractNumId w:val="3"/>
+    <w:abstractNumId w:val="1"/>
   </w:num>
   <w:num w:numId="2">
-    <w:abstractNumId w:val="4"/>
-  </w:num>
-  <w:num w:numId="3">
-    <w:abstractNumId w:val="1"/>
-  </w:num>
-  <w:num w:numId="4">
     <w:abstractNumId w:val="2"/>
-  </w:num>
-  <w:num w:numId="5">
-    <w:abstractNumId w:val="0"/>
   </w:num>
 </w:numbering>
 </file>
 
 <file path=word/styles.xml><?xml version="1.0" encoding="utf-8"?>
-<w:styles xmlns:mc="http://schemas.openxmlformats.org/markup-compatibility/2006" xmlns:r="http://schemas.openxmlformats.org/officeDocument/2006/relationships" xmlns:w="http://schemas.openxmlformats.org/wordprocessingml/2006/main" xmlns:w14="http://schemas.microsoft.com/office/word/2010/wordml" xmlns:w15="http://schemas.microsoft.com/office/word/2012/wordml" xmlns:w16cex="http://schemas.microsoft.com/office/word/2018/wordml/cex" xmlns:w16cid="http://schemas.microsoft.com/office/word/2016/wordml/cid" xmlns:w16="http://schemas.microsoft.com/office/word/2018/wordml" xmlns:w16se="http://schemas.microsoft.com/office/word/2015/wordml/symex" mc:Ignorable="w14 w15 w16se w16cid w16 w16cex">
+<w:styles xmlns:w="http://schemas.openxmlformats.org/wordprocessingml/2006/main" xmlns:w14="http://schemas.microsoft.com/office/word/2010/wordml" xmlns:mc="http://schemas.openxmlformats.org/markup-compatibility/2006" mc:Ignorable="w14">
   <w:docDefaults>
     <w:rPrDefault>
       <w:rPr>
-        <w:rFonts w:ascii="Arial" w:eastAsia="Arial" w:hAnsi="Arial" w:cs="Arial"/>
+        <w:rFonts w:ascii="Arial" w:hAnsi="Arial" w:eastAsia="Arial" w:cs="Arial"/>
         <w:sz w:val="22"/>
         <w:szCs w:val="22"/>
         <w:lang w:val="pt-BR" w:eastAsia="pt-BR" w:bidi="ar-SA"/>
       </w:rPr>
     </w:rPrDefault>
     <w:pPrDefault>
-      <w:pPr>
-        <w:spacing w:line="276" w:lineRule="auto"/>
-      </w:pPr>
+      <w:pPr/>
     </w:pPrDefault>
   </w:docDefaults>
   <w:latentStyles w:defLockedState="0" w:defUIPriority="99" w:defSemiHidden="0" w:defUnhideWhenUsed="0" w:defQFormat="0" w:count="376">
     <w:lsdException w:name="Normal" w:uiPriority="0" w:qFormat="1"/>
     <w:lsdException w:name="heading 1" w:uiPriority="9" w:qFormat="1"/>
-    <w:lsdException w:name="heading 2" w:semiHidden="1" w:uiPriority="9" w:unhideWhenUsed="1" w:qFormat="1"/>
-    <w:lsdException w:name="heading 3" w:semiHidden="1" w:uiPriority="9" w:unhideWhenUsed="1" w:qFormat="1"/>
-    <w:lsdException w:name="heading 4" w:semiHidden="1" w:uiPriority="9" w:unhideWhenUsed="1" w:qFormat="1"/>
-    <w:lsdException w:name="heading 5" w:semiHidden="1" w:uiPriority="9" w:unhideWhenUsed="1" w:qFormat="1"/>
-    <w:lsdException w:name="heading 6" w:semiHidden="1" w:uiPriority="9" w:unhideWhenUsed="1" w:qFormat="1"/>
-    <w:lsdException w:name="heading 7" w:semiHidden="1" w:uiPriority="9" w:unhideWhenUsed="1" w:qFormat="1"/>
-    <w:lsdException w:name="heading 8" w:semiHidden="1" w:uiPriority="9" w:unhideWhenUsed="1" w:qFormat="1"/>
-    <w:lsdException w:name="heading 9" w:semiHidden="1" w:uiPriority="9" w:unhideWhenUsed="1" w:qFormat="1"/>
+    <w:lsdException w:name="heading 2" w:uiPriority="9" w:semiHidden="1" w:unhideWhenUsed="1" w:qFormat="1"/>
+    <w:lsdException w:name="heading 3" w:uiPriority="9" w:semiHidden="1" w:unhideWhenUsed="1" w:qFormat="1"/>
+    <w:lsdException w:name="heading 4" w:uiPriority="9" w:semiHidden="1" w:unhideWhenUsed="1" w:qFormat="1"/>
+    <w:lsdException w:name="heading 5" w:uiPriority="9" w:semiHidden="1" w:unhideWhenUsed="1" w:qFormat="1"/>
+    <w:lsdException w:name="heading 6" w:uiPriority="9" w:semiHidden="1" w:unhideWhenUsed="1" w:qFormat="1"/>
+    <w:lsdException w:name="heading 7" w:uiPriority="9" w:semiHidden="1" w:unhideWhenUsed="1" w:qFormat="1"/>
+    <w:lsdException w:name="heading 8" w:uiPriority="9" w:semiHidden="1" w:unhideWhenUsed="1" w:qFormat="1"/>
+    <w:lsdException w:name="heading 9" w:uiPriority="9" w:semiHidden="1" w:unhideWhenUsed="1" w:qFormat="1"/>
     <w:lsdException w:name="index 1" w:semiHidden="1" w:unhideWhenUsed="1"/>
     <w:lsdException w:name="index 2" w:semiHidden="1" w:unhideWhenUsed="1"/>
     <w:lsdException w:name="index 3" w:semiHidden="1" w:unhideWhenUsed="1"/>
@@ -2587,22 +3424,22 @@
     <w:lsdException w:name="index 7" w:semiHidden="1" w:unhideWhenUsed="1"/>
     <w:lsdException w:name="index 8" w:semiHidden="1" w:unhideWhenUsed="1"/>
     <w:lsdException w:name="index 9" w:semiHidden="1" w:unhideWhenUsed="1"/>
-    <w:lsdException w:name="toc 1" w:semiHidden="1" w:uiPriority="39" w:unhideWhenUsed="1"/>
-    <w:lsdException w:name="toc 2" w:semiHidden="1" w:uiPriority="39" w:unhideWhenUsed="1"/>
-    <w:lsdException w:name="toc 3" w:semiHidden="1" w:uiPriority="39" w:unhideWhenUsed="1"/>
-    <w:lsdException w:name="toc 4" w:semiHidden="1" w:uiPriority="39" w:unhideWhenUsed="1"/>
-    <w:lsdException w:name="toc 5" w:semiHidden="1" w:uiPriority="39" w:unhideWhenUsed="1"/>
-    <w:lsdException w:name="toc 6" w:semiHidden="1" w:uiPriority="39" w:unhideWhenUsed="1"/>
-    <w:lsdException w:name="toc 7" w:semiHidden="1" w:uiPriority="39" w:unhideWhenUsed="1"/>
-    <w:lsdException w:name="toc 8" w:semiHidden="1" w:uiPriority="39" w:unhideWhenUsed="1"/>
-    <w:lsdException w:name="toc 9" w:semiHidden="1" w:uiPriority="39" w:unhideWhenUsed="1"/>
+    <w:lsdException w:name="toc 1" w:uiPriority="39" w:semiHidden="1" w:unhideWhenUsed="1"/>
+    <w:lsdException w:name="toc 2" w:uiPriority="39" w:semiHidden="1" w:unhideWhenUsed="1"/>
+    <w:lsdException w:name="toc 3" w:uiPriority="39" w:semiHidden="1" w:unhideWhenUsed="1"/>
+    <w:lsdException w:name="toc 4" w:uiPriority="39" w:semiHidden="1" w:unhideWhenUsed="1"/>
+    <w:lsdException w:name="toc 5" w:uiPriority="39" w:semiHidden="1" w:unhideWhenUsed="1"/>
+    <w:lsdException w:name="toc 6" w:uiPriority="39" w:semiHidden="1" w:unhideWhenUsed="1"/>
+    <w:lsdException w:name="toc 7" w:uiPriority="39" w:semiHidden="1" w:unhideWhenUsed="1"/>
+    <w:lsdException w:name="toc 8" w:uiPriority="39" w:semiHidden="1" w:unhideWhenUsed="1"/>
+    <w:lsdException w:name="toc 9" w:uiPriority="39" w:semiHidden="1" w:unhideWhenUsed="1"/>
     <w:lsdException w:name="Normal Indent" w:semiHidden="1" w:unhideWhenUsed="1"/>
     <w:lsdException w:name="footnote text" w:semiHidden="1" w:unhideWhenUsed="1"/>
     <w:lsdException w:name="annotation text" w:semiHidden="1" w:unhideWhenUsed="1"/>
     <w:lsdException w:name="header" w:semiHidden="1" w:unhideWhenUsed="1"/>
     <w:lsdException w:name="footer" w:semiHidden="1" w:unhideWhenUsed="1"/>
     <w:lsdException w:name="index heading" w:semiHidden="1" w:unhideWhenUsed="1"/>
-    <w:lsdException w:name="caption" w:semiHidden="1" w:uiPriority="35" w:unhideWhenUsed="1" w:qFormat="1"/>
+    <w:lsdException w:name="caption" w:uiPriority="35" w:semiHidden="1" w:unhideWhenUsed="1" w:qFormat="1"/>
     <w:lsdException w:name="table of figures" w:semiHidden="1" w:unhideWhenUsed="1"/>
     <w:lsdException w:name="envelope address" w:semiHidden="1" w:unhideWhenUsed="1"/>
     <w:lsdException w:name="envelope return" w:semiHidden="1" w:unhideWhenUsed="1"/>
@@ -2633,7 +3470,7 @@
     <w:lsdException w:name="Title" w:uiPriority="10" w:qFormat="1"/>
     <w:lsdException w:name="Closing" w:semiHidden="1" w:unhideWhenUsed="1"/>
     <w:lsdException w:name="Signature" w:semiHidden="1" w:unhideWhenUsed="1"/>
-    <w:lsdException w:name="Default Paragraph Font" w:semiHidden="1" w:uiPriority="1" w:unhideWhenUsed="1"/>
+    <w:lsdException w:name="Default Paragraph Font" w:uiPriority="1" w:semiHidden="1" w:unhideWhenUsed="1"/>
     <w:lsdException w:name="Body Text" w:semiHidden="1" w:unhideWhenUsed="1"/>
     <w:lsdException w:name="Body Text Indent" w:semiHidden="1" w:unhideWhenUsed="1"/>
     <w:lsdException w:name="List Continue" w:semiHidden="1" w:unhideWhenUsed="1"/>
@@ -2833,8 +3670,8 @@
     <w:lsdException w:name="Subtle Reference" w:uiPriority="31" w:qFormat="1"/>
     <w:lsdException w:name="Intense Reference" w:uiPriority="32" w:qFormat="1"/>
     <w:lsdException w:name="Book Title" w:uiPriority="33" w:qFormat="1"/>
-    <w:lsdException w:name="Bibliography" w:semiHidden="1" w:uiPriority="37" w:unhideWhenUsed="1"/>
-    <w:lsdException w:name="TOC Heading" w:semiHidden="1" w:uiPriority="39" w:unhideWhenUsed="1" w:qFormat="1"/>
+    <w:lsdException w:name="Bibliography" w:uiPriority="37" w:semiHidden="1" w:unhideWhenUsed="1"/>
+    <w:lsdException w:name="TOC Heading" w:uiPriority="39" w:semiHidden="1" w:unhideWhenUsed="1" w:qFormat="1"/>
     <w:lsdException w:name="Plain Table 1" w:uiPriority="41"/>
     <w:lsdException w:name="Plain Table 2" w:uiPriority="42"/>
     <w:lsdException w:name="Plain Table 3" w:uiPriority="43"/>
@@ -2945,15 +3782,31 @@
     <w:lsdException w:name="Unresolved Mention" w:semiHidden="1" w:unhideWhenUsed="1"/>
     <w:lsdException w:name="Smart Link" w:semiHidden="1" w:unhideWhenUsed="1"/>
   </w:latentStyles>
-  <w:style w:type="paragraph" w:default="1" w:styleId="Normal">
+  <w:style w:type="paragraph" w:styleId="Normal" w:default="1">
     <w:name w:val="Normal"/>
+    <w:qFormat/>
+    <w:pPr>
+      <w:widowControl/>
+      <w:bidi w:val="0"/>
+      <w:spacing w:lineRule="auto" w:line="276"/>
+      <w:jc w:val="left"/>
+    </w:pPr>
+    <w:rPr>
+      <w:rFonts w:ascii="Arial" w:hAnsi="Arial" w:eastAsia="Arial" w:cs="Arial"/>
+      <w:color w:val="auto"/>
+      <w:kern w:val="0"/>
+      <w:sz w:val="22"/>
+      <w:szCs w:val="22"/>
+      <w:lang w:val="pt-BR" w:eastAsia="pt-BR" w:bidi="ar-SA"/>
+    </w:rPr>
   </w:style>
   <w:style w:type="paragraph" w:styleId="Ttulo1">
-    <w:name w:val="heading 1"/>
+    <w:name w:val="Heading 1"/>
     <w:basedOn w:val="Normal"/>
     <w:next w:val="Normal"/>
+    <w:qFormat/>
     <w:pPr>
-      <w:keepNext/>
+      <w:keepNext w:val="true"/>
       <w:keepLines/>
       <w:spacing w:before="400" w:after="120"/>
       <w:outlineLvl w:val="0"/>
@@ -2964,11 +3817,12 @@
     </w:rPr>
   </w:style>
   <w:style w:type="paragraph" w:styleId="Ttulo2">
-    <w:name w:val="heading 2"/>
+    <w:name w:val="Heading 2"/>
     <w:basedOn w:val="Normal"/>
     <w:next w:val="Normal"/>
+    <w:qFormat/>
     <w:pPr>
-      <w:keepNext/>
+      <w:keepNext w:val="true"/>
       <w:keepLines/>
       <w:spacing w:before="360" w:after="120"/>
       <w:outlineLvl w:val="1"/>
@@ -2979,11 +3833,12 @@
     </w:rPr>
   </w:style>
   <w:style w:type="paragraph" w:styleId="Ttulo3">
-    <w:name w:val="heading 3"/>
+    <w:name w:val="Heading 3"/>
     <w:basedOn w:val="Normal"/>
     <w:next w:val="Normal"/>
+    <w:qFormat/>
     <w:pPr>
-      <w:keepNext/>
+      <w:keepNext w:val="true"/>
       <w:keepLines/>
       <w:spacing w:before="320" w:after="80"/>
       <w:outlineLvl w:val="2"/>
@@ -2995,11 +3850,12 @@
     </w:rPr>
   </w:style>
   <w:style w:type="paragraph" w:styleId="Ttulo4">
-    <w:name w:val="heading 4"/>
+    <w:name w:val="Heading 4"/>
     <w:basedOn w:val="Normal"/>
     <w:next w:val="Normal"/>
+    <w:qFormat/>
     <w:pPr>
-      <w:keepNext/>
+      <w:keepNext w:val="true"/>
       <w:keepLines/>
       <w:spacing w:before="280" w:after="80"/>
       <w:outlineLvl w:val="3"/>
@@ -3011,11 +3867,12 @@
     </w:rPr>
   </w:style>
   <w:style w:type="paragraph" w:styleId="Ttulo5">
-    <w:name w:val="heading 5"/>
+    <w:name w:val="Heading 5"/>
     <w:basedOn w:val="Normal"/>
     <w:next w:val="Normal"/>
+    <w:qFormat/>
     <w:pPr>
-      <w:keepNext/>
+      <w:keepNext w:val="true"/>
       <w:keepLines/>
       <w:spacing w:before="240" w:after="80"/>
       <w:outlineLvl w:val="4"/>
@@ -3025,11 +3882,12 @@
     </w:rPr>
   </w:style>
   <w:style w:type="paragraph" w:styleId="Ttulo6">
-    <w:name w:val="heading 6"/>
+    <w:name w:val="Heading 6"/>
     <w:basedOn w:val="Normal"/>
     <w:next w:val="Normal"/>
+    <w:qFormat/>
     <w:pPr>
-      <w:keepNext/>
+      <w:keepNext w:val="true"/>
       <w:keepLines/>
       <w:spacing w:before="240" w:after="80"/>
       <w:outlineLvl w:val="5"/>
@@ -3039,11 +3897,430 @@
       <w:color w:val="666666"/>
     </w:rPr>
   </w:style>
-  <w:style w:type="character" w:default="1" w:styleId="Fontepargpadro">
+  <w:style w:type="character" w:styleId="DefaultParagraphFont" w:default="1">
     <w:name w:val="Default Paragraph Font"/>
     <w:uiPriority w:val="1"/>
     <w:semiHidden/>
     <w:unhideWhenUsed/>
+    <w:qFormat/>
+    <w:rPr/>
+  </w:style>
+  <w:style w:type="character" w:styleId="TextodebaloChar" w:customStyle="1">
+    <w:name w:val="Texto de balão Char"/>
+    <w:basedOn w:val="DefaultParagraphFont"/>
+    <w:link w:val="Textodebalo"/>
+    <w:uiPriority w:val="99"/>
+    <w:semiHidden/>
+    <w:qFormat/>
+    <w:rsid w:val="00ae1118"/>
+    <w:rPr>
+      <w:rFonts w:ascii="Tahoma" w:hAnsi="Tahoma" w:cs="Tahoma"/>
+      <w:sz w:val="16"/>
+      <w:szCs w:val="16"/>
+    </w:rPr>
+  </w:style>
+  <w:style w:type="character" w:styleId="ListLabel1">
+    <w:name w:val="ListLabel 1"/>
+    <w:qFormat/>
+    <w:rPr>
+      <w:u w:val="none"/>
+    </w:rPr>
+  </w:style>
+  <w:style w:type="character" w:styleId="ListLabel2">
+    <w:name w:val="ListLabel 2"/>
+    <w:qFormat/>
+    <w:rPr>
+      <w:u w:val="none"/>
+    </w:rPr>
+  </w:style>
+  <w:style w:type="character" w:styleId="ListLabel3">
+    <w:name w:val="ListLabel 3"/>
+    <w:qFormat/>
+    <w:rPr>
+      <w:u w:val="none"/>
+    </w:rPr>
+  </w:style>
+  <w:style w:type="character" w:styleId="ListLabel4">
+    <w:name w:val="ListLabel 4"/>
+    <w:qFormat/>
+    <w:rPr>
+      <w:u w:val="none"/>
+    </w:rPr>
+  </w:style>
+  <w:style w:type="character" w:styleId="ListLabel5">
+    <w:name w:val="ListLabel 5"/>
+    <w:qFormat/>
+    <w:rPr>
+      <w:u w:val="none"/>
+    </w:rPr>
+  </w:style>
+  <w:style w:type="character" w:styleId="ListLabel6">
+    <w:name w:val="ListLabel 6"/>
+    <w:qFormat/>
+    <w:rPr>
+      <w:u w:val="none"/>
+    </w:rPr>
+  </w:style>
+  <w:style w:type="character" w:styleId="ListLabel7">
+    <w:name w:val="ListLabel 7"/>
+    <w:qFormat/>
+    <w:rPr>
+      <w:u w:val="none"/>
+    </w:rPr>
+  </w:style>
+  <w:style w:type="character" w:styleId="ListLabel8">
+    <w:name w:val="ListLabel 8"/>
+    <w:qFormat/>
+    <w:rPr>
+      <w:u w:val="none"/>
+    </w:rPr>
+  </w:style>
+  <w:style w:type="character" w:styleId="ListLabel9">
+    <w:name w:val="ListLabel 9"/>
+    <w:qFormat/>
+    <w:rPr>
+      <w:u w:val="none"/>
+    </w:rPr>
+  </w:style>
+  <w:style w:type="character" w:styleId="ListLabel10">
+    <w:name w:val="ListLabel 10"/>
+    <w:qFormat/>
+    <w:rPr>
+      <w:u w:val="none"/>
+    </w:rPr>
+  </w:style>
+  <w:style w:type="character" w:styleId="ListLabel11">
+    <w:name w:val="ListLabel 11"/>
+    <w:qFormat/>
+    <w:rPr>
+      <w:u w:val="none"/>
+    </w:rPr>
+  </w:style>
+  <w:style w:type="character" w:styleId="ListLabel12">
+    <w:name w:val="ListLabel 12"/>
+    <w:qFormat/>
+    <w:rPr>
+      <w:u w:val="none"/>
+    </w:rPr>
+  </w:style>
+  <w:style w:type="character" w:styleId="ListLabel13">
+    <w:name w:val="ListLabel 13"/>
+    <w:qFormat/>
+    <w:rPr>
+      <w:u w:val="none"/>
+    </w:rPr>
+  </w:style>
+  <w:style w:type="character" w:styleId="ListLabel14">
+    <w:name w:val="ListLabel 14"/>
+    <w:qFormat/>
+    <w:rPr>
+      <w:u w:val="none"/>
+    </w:rPr>
+  </w:style>
+  <w:style w:type="character" w:styleId="ListLabel15">
+    <w:name w:val="ListLabel 15"/>
+    <w:qFormat/>
+    <w:rPr>
+      <w:u w:val="none"/>
+    </w:rPr>
+  </w:style>
+  <w:style w:type="character" w:styleId="ListLabel16">
+    <w:name w:val="ListLabel 16"/>
+    <w:qFormat/>
+    <w:rPr>
+      <w:u w:val="none"/>
+    </w:rPr>
+  </w:style>
+  <w:style w:type="character" w:styleId="ListLabel17">
+    <w:name w:val="ListLabel 17"/>
+    <w:qFormat/>
+    <w:rPr>
+      <w:u w:val="none"/>
+    </w:rPr>
+  </w:style>
+  <w:style w:type="character" w:styleId="ListLabel18">
+    <w:name w:val="ListLabel 18"/>
+    <w:qFormat/>
+    <w:rPr>
+      <w:u w:val="none"/>
+    </w:rPr>
+  </w:style>
+  <w:style w:type="character" w:styleId="ListLabel19">
+    <w:name w:val="ListLabel 19"/>
+    <w:qFormat/>
+    <w:rPr>
+      <w:u w:val="none"/>
+    </w:rPr>
+  </w:style>
+  <w:style w:type="character" w:styleId="ListLabel20">
+    <w:name w:val="ListLabel 20"/>
+    <w:qFormat/>
+    <w:rPr>
+      <w:u w:val="none"/>
+    </w:rPr>
+  </w:style>
+  <w:style w:type="character" w:styleId="ListLabel21">
+    <w:name w:val="ListLabel 21"/>
+    <w:qFormat/>
+    <w:rPr>
+      <w:u w:val="none"/>
+    </w:rPr>
+  </w:style>
+  <w:style w:type="character" w:styleId="ListLabel22">
+    <w:name w:val="ListLabel 22"/>
+    <w:qFormat/>
+    <w:rPr>
+      <w:u w:val="none"/>
+    </w:rPr>
+  </w:style>
+  <w:style w:type="character" w:styleId="ListLabel23">
+    <w:name w:val="ListLabel 23"/>
+    <w:qFormat/>
+    <w:rPr>
+      <w:u w:val="none"/>
+    </w:rPr>
+  </w:style>
+  <w:style w:type="character" w:styleId="ListLabel24">
+    <w:name w:val="ListLabel 24"/>
+    <w:qFormat/>
+    <w:rPr>
+      <w:u w:val="none"/>
+    </w:rPr>
+  </w:style>
+  <w:style w:type="character" w:styleId="ListLabel25">
+    <w:name w:val="ListLabel 25"/>
+    <w:qFormat/>
+    <w:rPr>
+      <w:u w:val="none"/>
+    </w:rPr>
+  </w:style>
+  <w:style w:type="character" w:styleId="ListLabel26">
+    <w:name w:val="ListLabel 26"/>
+    <w:qFormat/>
+    <w:rPr>
+      <w:u w:val="none"/>
+    </w:rPr>
+  </w:style>
+  <w:style w:type="character" w:styleId="ListLabel27">
+    <w:name w:val="ListLabel 27"/>
+    <w:qFormat/>
+    <w:rPr>
+      <w:u w:val="none"/>
+    </w:rPr>
+  </w:style>
+  <w:style w:type="character" w:styleId="ListLabel28">
+    <w:name w:val="ListLabel 28"/>
+    <w:qFormat/>
+    <w:rPr>
+      <w:u w:val="none"/>
+    </w:rPr>
+  </w:style>
+  <w:style w:type="character" w:styleId="ListLabel29">
+    <w:name w:val="ListLabel 29"/>
+    <w:qFormat/>
+    <w:rPr>
+      <w:u w:val="none"/>
+    </w:rPr>
+  </w:style>
+  <w:style w:type="character" w:styleId="ListLabel30">
+    <w:name w:val="ListLabel 30"/>
+    <w:qFormat/>
+    <w:rPr>
+      <w:u w:val="none"/>
+    </w:rPr>
+  </w:style>
+  <w:style w:type="character" w:styleId="ListLabel31">
+    <w:name w:val="ListLabel 31"/>
+    <w:qFormat/>
+    <w:rPr>
+      <w:u w:val="none"/>
+    </w:rPr>
+  </w:style>
+  <w:style w:type="character" w:styleId="ListLabel32">
+    <w:name w:val="ListLabel 32"/>
+    <w:qFormat/>
+    <w:rPr>
+      <w:u w:val="none"/>
+    </w:rPr>
+  </w:style>
+  <w:style w:type="character" w:styleId="ListLabel33">
+    <w:name w:val="ListLabel 33"/>
+    <w:qFormat/>
+    <w:rPr>
+      <w:u w:val="none"/>
+    </w:rPr>
+  </w:style>
+  <w:style w:type="character" w:styleId="ListLabel34">
+    <w:name w:val="ListLabel 34"/>
+    <w:qFormat/>
+    <w:rPr>
+      <w:u w:val="none"/>
+    </w:rPr>
+  </w:style>
+  <w:style w:type="character" w:styleId="ListLabel35">
+    <w:name w:val="ListLabel 35"/>
+    <w:qFormat/>
+    <w:rPr>
+      <w:u w:val="none"/>
+    </w:rPr>
+  </w:style>
+  <w:style w:type="character" w:styleId="ListLabel36">
+    <w:name w:val="ListLabel 36"/>
+    <w:qFormat/>
+    <w:rPr>
+      <w:u w:val="none"/>
+    </w:rPr>
+  </w:style>
+  <w:style w:type="character" w:styleId="ListLabel37">
+    <w:name w:val="ListLabel 37"/>
+    <w:qFormat/>
+    <w:rPr>
+      <w:rFonts w:cs="Courier New"/>
+    </w:rPr>
+  </w:style>
+  <w:style w:type="character" w:styleId="ListLabel38">
+    <w:name w:val="ListLabel 38"/>
+    <w:qFormat/>
+    <w:rPr>
+      <w:rFonts w:cs="Courier New"/>
+    </w:rPr>
+  </w:style>
+  <w:style w:type="character" w:styleId="ListLabel39">
+    <w:name w:val="ListLabel 39"/>
+    <w:qFormat/>
+    <w:rPr>
+      <w:rFonts w:cs="Courier New"/>
+    </w:rPr>
+  </w:style>
+  <w:style w:type="paragraph" w:styleId="Ttulo">
+    <w:name w:val="Título"/>
+    <w:basedOn w:val="Normal"/>
+    <w:next w:val="Corpodetexto"/>
+    <w:qFormat/>
+    <w:pPr>
+      <w:keepNext w:val="true"/>
+      <w:spacing w:before="240" w:after="120"/>
+    </w:pPr>
+    <w:rPr>
+      <w:rFonts w:ascii="Liberation Sans" w:hAnsi="Liberation Sans" w:eastAsia="Noto Sans CJK SC" w:cs="Lohit Devanagari"/>
+      <w:sz w:val="28"/>
+      <w:szCs w:val="28"/>
+    </w:rPr>
+  </w:style>
+  <w:style w:type="paragraph" w:styleId="Corpodetexto">
+    <w:name w:val="Body Text"/>
+    <w:basedOn w:val="Normal"/>
+    <w:pPr>
+      <w:spacing w:lineRule="auto" w:line="276" w:before="0" w:after="140"/>
+    </w:pPr>
+    <w:rPr/>
+  </w:style>
+  <w:style w:type="paragraph" w:styleId="Lista">
+    <w:name w:val="List"/>
+    <w:basedOn w:val="Corpodetexto"/>
+    <w:pPr/>
+    <w:rPr>
+      <w:rFonts w:cs="Lohit Devanagari"/>
+    </w:rPr>
+  </w:style>
+  <w:style w:type="paragraph" w:styleId="Legenda">
+    <w:name w:val="Caption"/>
+    <w:basedOn w:val="Normal"/>
+    <w:qFormat/>
+    <w:pPr>
+      <w:suppressLineNumbers/>
+      <w:spacing w:before="120" w:after="120"/>
+    </w:pPr>
+    <w:rPr>
+      <w:rFonts w:cs="Lohit Devanagari"/>
+      <w:i/>
+      <w:iCs/>
+      <w:sz w:val="24"/>
+      <w:szCs w:val="24"/>
+    </w:rPr>
+  </w:style>
+  <w:style w:type="paragraph" w:styleId="Ndice">
+    <w:name w:val="Índice"/>
+    <w:basedOn w:val="Normal"/>
+    <w:qFormat/>
+    <w:pPr>
+      <w:suppressLineNumbers/>
+    </w:pPr>
+    <w:rPr>
+      <w:rFonts w:cs="Lohit Devanagari"/>
+    </w:rPr>
+  </w:style>
+  <w:style w:type="paragraph" w:styleId="Ttulododocumento">
+    <w:name w:val="Title"/>
+    <w:basedOn w:val="Normal"/>
+    <w:next w:val="Normal"/>
+    <w:qFormat/>
+    <w:pPr>
+      <w:keepNext w:val="true"/>
+      <w:keepLines/>
+      <w:spacing w:before="0" w:after="60"/>
+    </w:pPr>
+    <w:rPr>
+      <w:sz w:val="52"/>
+      <w:szCs w:val="52"/>
+    </w:rPr>
+  </w:style>
+  <w:style w:type="paragraph" w:styleId="Subttulo">
+    <w:name w:val="Subtitle"/>
+    <w:basedOn w:val="Normal"/>
+    <w:next w:val="Normal"/>
+    <w:qFormat/>
+    <w:pPr>
+      <w:keepNext w:val="true"/>
+      <w:keepLines/>
+      <w:spacing w:before="0" w:after="320"/>
+    </w:pPr>
+    <w:rPr>
+      <w:color w:val="666666"/>
+      <w:sz w:val="30"/>
+      <w:szCs w:val="30"/>
+    </w:rPr>
+  </w:style>
+  <w:style w:type="paragraph" w:styleId="BalloonText">
+    <w:name w:val="Balloon Text"/>
+    <w:basedOn w:val="Normal"/>
+    <w:link w:val="TextodebaloChar"/>
+    <w:uiPriority w:val="99"/>
+    <w:semiHidden/>
+    <w:unhideWhenUsed/>
+    <w:qFormat/>
+    <w:rsid w:val="00ae1118"/>
+    <w:pPr>
+      <w:spacing w:lineRule="auto" w:line="240"/>
+    </w:pPr>
+    <w:rPr>
+      <w:rFonts w:ascii="Tahoma" w:hAnsi="Tahoma" w:cs="Tahoma"/>
+      <w:sz w:val="16"/>
+      <w:szCs w:val="16"/>
+    </w:rPr>
+  </w:style>
+  <w:style w:type="paragraph" w:styleId="ListParagraph">
+    <w:name w:val="List Paragraph"/>
+    <w:basedOn w:val="Normal"/>
+    <w:uiPriority w:val="34"/>
+    <w:qFormat/>
+    <w:rsid w:val="003b0976"/>
+    <w:pPr>
+      <w:spacing w:lineRule="auto" w:line="259" w:before="0" w:after="160"/>
+      <w:ind w:left="720" w:hanging="0"/>
+      <w:contextualSpacing/>
+    </w:pPr>
+    <w:rPr>
+      <w:rFonts w:ascii="Cambria" w:hAnsi="Cambria" w:eastAsia="Cambria" w:cs="" w:asciiTheme="minorHAnsi" w:cstheme="minorBidi" w:eastAsiaTheme="minorHAnsi" w:hAnsiTheme="minorHAnsi"/>
+      <w:lang w:eastAsia="en-US"/>
+    </w:rPr>
+  </w:style>
+  <w:style w:type="numbering" w:styleId="NoList" w:default="1">
+    <w:name w:val="No List"/>
+    <w:uiPriority w:val="99"/>
+    <w:semiHidden/>
+    <w:unhideWhenUsed/>
+    <w:qFormat/>
   </w:style>
   <w:style w:type="table" w:default="1" w:styleId="Tabelanormal">
     <w:name w:val="Normal Table"/>
@@ -3060,12 +4337,6 @@
       </w:tblCellMar>
     </w:tblPr>
   </w:style>
-  <w:style w:type="numbering" w:default="1" w:styleId="Semlista">
-    <w:name w:val="No List"/>
-    <w:uiPriority w:val="99"/>
-    <w:semiHidden/>
-    <w:unhideWhenUsed/>
-  </w:style>
   <w:style w:type="table" w:customStyle="1" w:styleId="TableNormal">
     <w:name w:val="Table Normal"/>
     <w:tblPr>
@@ -3076,81 +4347,6 @@
         <w:right w:w="0" w:type="dxa"/>
       </w:tblCellMar>
     </w:tblPr>
-  </w:style>
-  <w:style w:type="paragraph" w:styleId="Ttulo">
-    <w:name w:val="Title"/>
-    <w:basedOn w:val="Normal"/>
-    <w:next w:val="Normal"/>
-    <w:pPr>
-      <w:keepNext/>
-      <w:keepLines/>
-      <w:spacing w:after="60"/>
-    </w:pPr>
-    <w:rPr>
-      <w:sz w:val="52"/>
-      <w:szCs w:val="52"/>
-    </w:rPr>
-  </w:style>
-  <w:style w:type="paragraph" w:styleId="Subttulo">
-    <w:name w:val="Subtitle"/>
-    <w:basedOn w:val="Normal"/>
-    <w:next w:val="Normal"/>
-    <w:pPr>
-      <w:keepNext/>
-      <w:keepLines/>
-      <w:spacing w:after="320"/>
-    </w:pPr>
-    <w:rPr>
-      <w:color w:val="666666"/>
-      <w:sz w:val="30"/>
-      <w:szCs w:val="30"/>
-    </w:rPr>
-  </w:style>
-  <w:style w:type="paragraph" w:styleId="Textodebalo">
-    <w:name w:val="Balloon Text"/>
-    <w:basedOn w:val="Normal"/>
-    <w:link w:val="TextodebaloChar"/>
-    <w:uiPriority w:val="99"/>
-    <w:semiHidden/>
-    <w:unhideWhenUsed/>
-    <w:rsid w:val="00AE1118"/>
-    <w:pPr>
-      <w:spacing w:line="240" w:lineRule="auto"/>
-    </w:pPr>
-    <w:rPr>
-      <w:rFonts w:ascii="Tahoma" w:hAnsi="Tahoma" w:cs="Tahoma"/>
-      <w:sz w:val="16"/>
-      <w:szCs w:val="16"/>
-    </w:rPr>
-  </w:style>
-  <w:style w:type="character" w:customStyle="1" w:styleId="TextodebaloChar">
-    <w:name w:val="Texto de balão Char"/>
-    <w:basedOn w:val="Fontepargpadro"/>
-    <w:link w:val="Textodebalo"/>
-    <w:uiPriority w:val="99"/>
-    <w:semiHidden/>
-    <w:rsid w:val="00AE1118"/>
-    <w:rPr>
-      <w:rFonts w:ascii="Tahoma" w:hAnsi="Tahoma" w:cs="Tahoma"/>
-      <w:sz w:val="16"/>
-      <w:szCs w:val="16"/>
-    </w:rPr>
-  </w:style>
-  <w:style w:type="paragraph" w:styleId="PargrafodaLista">
-    <w:name w:val="List Paragraph"/>
-    <w:basedOn w:val="Normal"/>
-    <w:uiPriority w:val="34"/>
-    <w:qFormat/>
-    <w:rsid w:val="003B0976"/>
-    <w:pPr>
-      <w:spacing w:after="160" w:line="259" w:lineRule="auto"/>
-      <w:ind w:left="720"/>
-      <w:contextualSpacing/>
-    </w:pPr>
-    <w:rPr>
-      <w:rFonts w:asciiTheme="minorHAnsi" w:eastAsiaTheme="minorHAnsi" w:hAnsiTheme="minorHAnsi" w:cstheme="minorBidi"/>
-      <w:lang w:eastAsia="en-US"/>
-    </w:rPr>
   </w:style>
 </w:styles>
 </file>

</xml_diff>